<commit_message>
Image Svm & Documentation
everyone checkout their documentation part for the last time before submission
</commit_message>
<xml_diff>
--- a/Deliverable Document_template.docx
+++ b/Deliverable Document_template.docx
@@ -1,6 +1,6 @@
 
 <file path=word/document.xml><?xml version="1.0" encoding="utf-8"?>
-<w:document xmlns:wpc="http://schemas.microsoft.com/office/word/2010/wordprocessingCanvas" xmlns:cx="http://schemas.microsoft.com/office/drawing/2014/chartex" xmlns:cx1="http://schemas.microsoft.com/office/drawing/2015/9/8/chartex" xmlns:cx2="http://schemas.microsoft.com/office/drawing/2015/10/21/chartex" xmlns:cx3="http://schemas.microsoft.com/office/drawing/2016/5/9/chartex" xmlns:cx4="http://schemas.microsoft.com/office/drawing/2016/5/10/chartex" xmlns:cx5="http://schemas.microsoft.com/office/drawing/2016/5/11/chartex" xmlns:cx6="http://schemas.microsoft.com/office/drawing/2016/5/12/chartex" xmlns:cx7="http://schemas.microsoft.com/office/drawing/2016/5/13/chartex" xmlns:cx8="http://schemas.microsoft.com/office/drawing/2016/5/14/chartex" xmlns:mc="http://schemas.openxmlformats.org/markup-compatibility/2006" xmlns:aink="http://schemas.microsoft.com/office/drawing/2016/ink" xmlns:am3d="http://schemas.microsoft.com/office/drawing/2017/model3d" xmlns:o="urn:schemas-microsoft-com:office:office" xmlns:r="http://schemas.openxmlformats.org/officeDocument/2006/relationships" xmlns:m="http://schemas.openxmlformats.org/officeDocument/2006/math" xmlns:v="urn:schemas-microsoft-com:vml" xmlns:wp14="http://schemas.microsoft.com/office/word/2010/wordprocessingDrawing" xmlns:wp="http://schemas.openxmlformats.org/drawingml/2006/wordprocessingDrawing" xmlns:w10="urn:schemas-microsoft-com:office:word" xmlns:w="http://schemas.openxmlformats.org/wordprocessingml/2006/main" xmlns:w14="http://schemas.microsoft.com/office/word/2010/wordml" xmlns:w15="http://schemas.microsoft.com/office/word/2012/wordml" xmlns:w16cex="http://schemas.microsoft.com/office/word/2018/wordml/cex" xmlns:w16cid="http://schemas.microsoft.com/office/word/2016/wordml/cid" xmlns:w16="http://schemas.microsoft.com/office/word/2018/wordml" xmlns:w16sdtdh="http://schemas.microsoft.com/office/word/2020/wordml/sdtdatahash" xmlns:w16se="http://schemas.microsoft.com/office/word/2015/wordml/symex" xmlns:wpg="http://schemas.microsoft.com/office/word/2010/wordprocessingGroup" xmlns:wpi="http://schemas.microsoft.com/office/word/2010/wordprocessingInk" xmlns:wne="http://schemas.microsoft.com/office/word/2006/wordml" xmlns:wps="http://schemas.microsoft.com/office/word/2010/wordprocessingShape" mc:Ignorable="w14 w15 w16se w16cid w16 w16cex w16sdtdh wp14">
+<w:document xmlns:wpc="http://schemas.microsoft.com/office/word/2010/wordprocessingCanvas" xmlns:cx="http://schemas.microsoft.com/office/drawing/2014/chartex" xmlns:cx1="http://schemas.microsoft.com/office/drawing/2015/9/8/chartex" xmlns:mc="http://schemas.openxmlformats.org/markup-compatibility/2006" xmlns:o="urn:schemas-microsoft-com:office:office" xmlns:r="http://schemas.openxmlformats.org/officeDocument/2006/relationships" xmlns:m="http://schemas.openxmlformats.org/officeDocument/2006/math" xmlns:v="urn:schemas-microsoft-com:vml" xmlns:wp14="http://schemas.microsoft.com/office/word/2010/wordprocessingDrawing" xmlns:wp="http://schemas.openxmlformats.org/drawingml/2006/wordprocessingDrawing" xmlns:w10="urn:schemas-microsoft-com:office:word" xmlns:w="http://schemas.openxmlformats.org/wordprocessingml/2006/main" xmlns:w14="http://schemas.microsoft.com/office/word/2010/wordml" xmlns:w15="http://schemas.microsoft.com/office/word/2012/wordml" xmlns:w16se="http://schemas.microsoft.com/office/word/2015/wordml/symex" xmlns:wpg="http://schemas.microsoft.com/office/word/2010/wordprocessingGroup" xmlns:wpi="http://schemas.microsoft.com/office/word/2010/wordprocessingInk" xmlns:wne="http://schemas.microsoft.com/office/word/2006/wordml" xmlns:wps="http://schemas.microsoft.com/office/word/2010/wordprocessingShape" mc:Ignorable="w14 w15 w16se wp14">
   <w:body>
     <w:p>
       <w:r>
@@ -38,7 +38,7 @@
                     </pic:cNvPicPr>
                   </pic:nvPicPr>
                   <pic:blipFill>
-                    <a:blip r:embed="rId10" cstate="print"/>
+                    <a:blip r:embed="rId11" cstate="print"/>
                     <a:srcRect/>
                     <a:stretch>
                       <a:fillRect/>
@@ -108,7 +108,7 @@
                     <pic:cNvPicPr/>
                   </pic:nvPicPr>
                   <pic:blipFill>
-                    <a:blip r:embed="rId11">
+                    <a:blip r:embed="rId12">
                       <a:extLst>
                         <a:ext uri="{28A0092B-C50C-407E-A947-70E740481C1C}">
                           <a14:useLocalDpi xmlns:a14="http://schemas.microsoft.com/office/drawing/2010/main" val="0"/>
@@ -381,9 +381,8 @@
         <w:rPr>
           <w:sz w:val="36"/>
           <w:szCs w:val="36"/>
-          <w:highlight w:val="yellow"/>
-        </w:rPr>
-        <w:t>****</w:t>
+        </w:rPr>
+        <w:t>59</w:t>
       </w:r>
     </w:p>
     <w:p>
@@ -473,13 +472,32 @@
           <w:tcPr>
             <w:tcW w:w="1260" w:type="dxa"/>
           </w:tcPr>
-          <w:p/>
+          <w:p>
+            <w:r>
+              <w:t>20180705</w:t>
+            </w:r>
+          </w:p>
         </w:tc>
         <w:tc>
           <w:tcPr>
             <w:tcW w:w="4317" w:type="dxa"/>
           </w:tcPr>
-          <w:p/>
+          <w:p>
+            <w:pPr>
+              <w:rPr>
+                <w:rtl/>
+                <w:lang w:bidi="ar-EG"/>
+              </w:rPr>
+            </w:pPr>
+            <w:r>
+              <w:rPr>
+                <w:rFonts w:hint="cs"/>
+                <w:rtl/>
+                <w:lang w:bidi="ar-EG"/>
+              </w:rPr>
+              <w:t>يوسف خالد الجيوشي علي</w:t>
+            </w:r>
+          </w:p>
         </w:tc>
         <w:tc>
           <w:tcPr>
@@ -507,13 +525,29 @@
           <w:tcPr>
             <w:tcW w:w="1260" w:type="dxa"/>
           </w:tcPr>
-          <w:p/>
+          <w:p>
+            <w:r>
+              <w:rPr>
+                <w:rFonts w:hint="cs"/>
+                <w:rtl/>
+              </w:rPr>
+              <w:t>20180494</w:t>
+            </w:r>
+          </w:p>
         </w:tc>
         <w:tc>
           <w:tcPr>
             <w:tcW w:w="4317" w:type="dxa"/>
           </w:tcPr>
-          <w:p/>
+          <w:p>
+            <w:r>
+              <w:rPr>
+                <w:rFonts w:hint="cs"/>
+                <w:rtl/>
+              </w:rPr>
+              <w:t>محمد رمزي جاد فرج</w:t>
+            </w:r>
+          </w:p>
         </w:tc>
         <w:tc>
           <w:tcPr>
@@ -541,13 +575,29 @@
           <w:tcPr>
             <w:tcW w:w="1260" w:type="dxa"/>
           </w:tcPr>
-          <w:p/>
+          <w:p>
+            <w:r>
+              <w:rPr>
+                <w:rFonts w:hint="cs"/>
+                <w:rtl/>
+              </w:rPr>
+              <w:t>20180705</w:t>
+            </w:r>
+          </w:p>
         </w:tc>
         <w:tc>
           <w:tcPr>
             <w:tcW w:w="4317" w:type="dxa"/>
           </w:tcPr>
-          <w:p/>
+          <w:p>
+            <w:r>
+              <w:rPr>
+                <w:rFonts w:cs="Arial"/>
+                <w:rtl/>
+              </w:rPr>
+              <w:t>يوسف مدحت جلال</w:t>
+            </w:r>
+          </w:p>
         </w:tc>
         <w:tc>
           <w:tcPr>
@@ -575,13 +625,29 @@
           <w:tcPr>
             <w:tcW w:w="1260" w:type="dxa"/>
           </w:tcPr>
-          <w:p/>
+          <w:p>
+            <w:r>
+              <w:rPr>
+                <w:rFonts w:hint="cs"/>
+                <w:rtl/>
+              </w:rPr>
+              <w:t>20180527</w:t>
+            </w:r>
+          </w:p>
         </w:tc>
         <w:tc>
           <w:tcPr>
             <w:tcW w:w="4317" w:type="dxa"/>
           </w:tcPr>
-          <w:p/>
+          <w:p>
+            <w:r>
+              <w:rPr>
+                <w:rFonts w:cs="Arial"/>
+                <w:rtl/>
+              </w:rPr>
+              <w:t>محمد ماهر فؤاد</w:t>
+            </w:r>
+          </w:p>
         </w:tc>
         <w:tc>
           <w:tcPr>
@@ -609,13 +675,29 @@
           <w:tcPr>
             <w:tcW w:w="1260" w:type="dxa"/>
           </w:tcPr>
-          <w:p/>
+          <w:p>
+            <w:r>
+              <w:rPr>
+                <w:rFonts w:hint="cs"/>
+                <w:rtl/>
+              </w:rPr>
+              <w:t>20180525</w:t>
+            </w:r>
+          </w:p>
         </w:tc>
         <w:tc>
           <w:tcPr>
             <w:tcW w:w="4317" w:type="dxa"/>
           </w:tcPr>
-          <w:p/>
+          <w:p>
+            <w:r>
+              <w:rPr>
+                <w:rFonts w:cs="Arial"/>
+                <w:rtl/>
+              </w:rPr>
+              <w:t>محمد فتحي يوسف</w:t>
+            </w:r>
+          </w:p>
         </w:tc>
         <w:tc>
           <w:tcPr>
@@ -643,13 +725,36 @@
           <w:tcPr>
             <w:tcW w:w="1260" w:type="dxa"/>
           </w:tcPr>
-          <w:p/>
+          <w:p>
+            <w:r>
+              <w:rPr>
+                <w:rFonts w:hint="cs"/>
+                <w:rtl/>
+              </w:rPr>
+              <w:t>2010608</w:t>
+            </w:r>
+          </w:p>
         </w:tc>
         <w:tc>
           <w:tcPr>
             <w:tcW w:w="4317" w:type="dxa"/>
           </w:tcPr>
-          <w:p/>
+          <w:p>
+            <w:r>
+              <w:rPr>
+                <w:rFonts w:cs="Arial" w:hint="cs"/>
+                <w:rtl/>
+              </w:rPr>
+              <w:t>مص</w:t>
+            </w:r>
+            <w:r>
+              <w:rPr>
+                <w:rFonts w:cs="Arial"/>
+                <w:rtl/>
+              </w:rPr>
+              <w:t>طفى محمود عبدالعزيز</w:t>
+            </w:r>
+          </w:p>
         </w:tc>
         <w:tc>
           <w:tcPr>
@@ -677,13 +782,85 @@
           <w:tcPr>
             <w:tcW w:w="1260" w:type="dxa"/>
           </w:tcPr>
-          <w:p/>
+          <w:p>
+            <w:r>
+              <w:t>20180607</w:t>
+            </w:r>
+          </w:p>
         </w:tc>
         <w:tc>
           <w:tcPr>
             <w:tcW w:w="4317" w:type="dxa"/>
           </w:tcPr>
+          <w:p>
+            <w:r>
+              <w:rPr>
+                <w:rFonts w:cs="Arial" w:hint="cs"/>
+                <w:rtl/>
+              </w:rPr>
+              <w:t>مص</w:t>
+            </w:r>
+            <w:r>
+              <w:rPr>
+                <w:rFonts w:cs="Arial"/>
+                <w:rtl/>
+              </w:rPr>
+              <w:t xml:space="preserve">طفى محمود </w:t>
+            </w:r>
+            <w:r>
+              <w:rPr>
+                <w:rFonts w:cs="Arial" w:hint="cs"/>
+                <w:rtl/>
+              </w:rPr>
+              <w:t>سعيد</w:t>
+            </w:r>
+          </w:p>
+        </w:tc>
+        <w:tc>
+          <w:tcPr>
+            <w:tcW w:w="2158" w:type="dxa"/>
+          </w:tcPr>
           <w:p/>
+        </w:tc>
+      </w:tr>
+      <w:tr>
+        <w:tc>
+          <w:tcPr>
+            <w:tcW w:w="895" w:type="dxa"/>
+          </w:tcPr>
+          <w:p>
+            <w:pPr>
+              <w:pStyle w:val="ListParagraph"/>
+              <w:numPr>
+                <w:ilvl w:val="0"/>
+                <w:numId w:val="6"/>
+              </w:numPr>
+            </w:pPr>
+          </w:p>
+        </w:tc>
+        <w:tc>
+          <w:tcPr>
+            <w:tcW w:w="1260" w:type="dxa"/>
+          </w:tcPr>
+          <w:p>
+            <w:r>
+              <w:t>20180696</w:t>
+            </w:r>
+          </w:p>
+        </w:tc>
+        <w:tc>
+          <w:tcPr>
+            <w:tcW w:w="4317" w:type="dxa"/>
+          </w:tcPr>
+          <w:p>
+            <w:r>
+              <w:rPr>
+                <w:rFonts w:cs="Arial"/>
+                <w:rtl/>
+              </w:rPr>
+              <w:t>يوسف احمد علي فهمي</w:t>
+            </w:r>
+          </w:p>
         </w:tc>
         <w:tc>
           <w:tcPr>
@@ -727,19 +904,19 @@
           <w:sz w:val="30"/>
           <w:szCs w:val="30"/>
         </w:rPr>
-        <w:t>Dr. Wessam El-Behaidy</w:t>
-      </w:r>
-    </w:p>
-    <w:p>
-      <w:pPr>
-        <w:ind w:firstLine="720"/>
+        <w:t xml:space="preserve">Dr. </w:t>
+      </w:r>
+      <w:proofErr w:type="spellStart"/>
+      <w:r>
         <w:rPr>
           <w:b/>
           <w:bCs/>
           <w:sz w:val="30"/>
           <w:szCs w:val="30"/>
         </w:rPr>
-      </w:pPr>
+        <w:t>Wessam</w:t>
+      </w:r>
+      <w:proofErr w:type="spellEnd"/>
       <w:r>
         <w:rPr>
           <w:b/>
@@ -747,26 +924,57 @@
           <w:sz w:val="30"/>
           <w:szCs w:val="30"/>
         </w:rPr>
-        <w:t>Eng. Islam Gamal</w:t>
-      </w:r>
-    </w:p>
-    <w:p>
-      <w:pPr>
-        <w:ind w:firstLine="720"/>
+        <w:t xml:space="preserve"> El-</w:t>
+      </w:r>
+      <w:proofErr w:type="spellStart"/>
+      <w:r>
         <w:rPr>
           <w:b/>
           <w:bCs/>
           <w:sz w:val="30"/>
           <w:szCs w:val="30"/>
         </w:rPr>
-      </w:pPr>
-      <w:r>
+        <w:t>Behaidy</w:t>
+      </w:r>
+      <w:proofErr w:type="spellEnd"/>
+    </w:p>
+    <w:p>
+      <w:pPr>
+        <w:ind w:firstLine="720"/>
         <w:rPr>
           <w:b/>
           <w:bCs/>
           <w:sz w:val="30"/>
           <w:szCs w:val="30"/>
         </w:rPr>
+      </w:pPr>
+      <w:r>
+        <w:rPr>
+          <w:b/>
+          <w:bCs/>
+          <w:sz w:val="30"/>
+          <w:szCs w:val="30"/>
+        </w:rPr>
+        <w:t>Eng. Islam Gamal</w:t>
+      </w:r>
+    </w:p>
+    <w:p>
+      <w:pPr>
+        <w:ind w:firstLine="720"/>
+        <w:rPr>
+          <w:b/>
+          <w:bCs/>
+          <w:sz w:val="30"/>
+          <w:szCs w:val="30"/>
+        </w:rPr>
+      </w:pPr>
+      <w:r>
+        <w:rPr>
+          <w:b/>
+          <w:bCs/>
+          <w:sz w:val="30"/>
+          <w:szCs w:val="30"/>
+        </w:rPr>
         <w:t>Eng. Muhammed Kamal</w:t>
       </w:r>
     </w:p>
@@ -786,7 +994,6 @@
           <w:sz w:val="52"/>
           <w:szCs w:val="52"/>
         </w:rPr>
-        <w:lastRenderedPageBreak/>
         <w:t>I.</w:t>
       </w:r>
       <w:r>
@@ -1296,6 +1503,7 @@
         </w:rPr>
         <w:t xml:space="preserve">                 </w:t>
       </w:r>
+      <w:proofErr w:type="gramStart"/>
       <w:r>
         <w:rPr>
           <w:rFonts w:ascii="Helvetica" w:hAnsi="Helvetica" w:cs="Helvetica"/>
@@ -1324,6 +1532,7 @@
         </w:rPr>
         <w:t>)</w:t>
       </w:r>
+      <w:proofErr w:type="gramEnd"/>
     </w:p>
     <w:p>
       <w:pPr>
@@ -1828,7 +2037,16 @@
           <w:sz w:val="28"/>
           <w:szCs w:val="28"/>
         </w:rPr>
-        <w:t>simple moving average</w:t>
+        <w:t xml:space="preserve">simple moving </w:t>
+      </w:r>
+      <w:proofErr w:type="gramStart"/>
+      <w:r>
+        <w:rPr>
+          <w:rFonts w:asciiTheme="majorBidi" w:hAnsiTheme="majorBidi" w:cstheme="majorBidi"/>
+          <w:sz w:val="28"/>
+          <w:szCs w:val="28"/>
+        </w:rPr>
+        <w:t>average</w:t>
       </w:r>
       <w:r>
         <w:rPr>
@@ -1844,7 +2062,26 @@
           <w:sz w:val="28"/>
           <w:szCs w:val="28"/>
         </w:rPr>
-        <w:t>,iqr,</w:t>
+        <w:t>,</w:t>
+      </w:r>
+      <w:proofErr w:type="spellStart"/>
+      <w:r>
+        <w:rPr>
+          <w:rFonts w:asciiTheme="majorBidi" w:hAnsiTheme="majorBidi" w:cstheme="majorBidi"/>
+          <w:sz w:val="28"/>
+          <w:szCs w:val="28"/>
+        </w:rPr>
+        <w:t>iqr</w:t>
+      </w:r>
+      <w:proofErr w:type="spellEnd"/>
+      <w:proofErr w:type="gramEnd"/>
+      <w:r>
+        <w:rPr>
+          <w:rFonts w:asciiTheme="majorBidi" w:hAnsiTheme="majorBidi" w:cstheme="majorBidi"/>
+          <w:sz w:val="28"/>
+          <w:szCs w:val="28"/>
+        </w:rPr>
+        <w:t>,</w:t>
       </w:r>
       <w:r>
         <w:rPr>
@@ -1870,6 +2107,7 @@
         </w:rPr>
         <w:t xml:space="preserve"> </w:t>
       </w:r>
+      <w:proofErr w:type="spellStart"/>
       <w:r>
         <w:rPr>
           <w:rFonts w:asciiTheme="majorBidi" w:hAnsiTheme="majorBidi" w:cstheme="majorBidi"/>
@@ -1878,6 +2116,7 @@
         </w:rPr>
         <w:t>arcoeff</w:t>
       </w:r>
+      <w:proofErr w:type="spellEnd"/>
       <w:r>
         <w:rPr>
           <w:rFonts w:asciiTheme="majorBidi" w:hAnsiTheme="majorBidi" w:cstheme="majorBidi"/>
@@ -1969,49 +2208,67 @@
     <w:p>
       <w:pPr>
         <w:pStyle w:val="ListParagraph"/>
-        <w:ind w:left="810"/>
-        <w:rPr>
-          <w:rFonts w:asciiTheme="majorBidi" w:hAnsiTheme="majorBidi" w:cstheme="majorBidi"/>
-          <w:sz w:val="28"/>
-          <w:szCs w:val="28"/>
-        </w:rPr>
-      </w:pPr>
-      <w:r>
-        <w:rPr>
-          <w:rFonts w:asciiTheme="majorBidi" w:hAnsiTheme="majorBidi" w:cstheme="majorBidi"/>
-          <w:sz w:val="28"/>
-          <w:szCs w:val="28"/>
-        </w:rPr>
-        <w:t>(</w:t>
-      </w:r>
-      <w:r>
-        <w:rPr>
-          <w:sz w:val="28"/>
-          <w:szCs w:val="28"/>
-        </w:rPr>
-        <w:t>No</w:t>
-      </w:r>
-      <w:r>
-        <w:rPr>
-          <w:rFonts w:asciiTheme="majorBidi" w:hAnsiTheme="majorBidi" w:cstheme="majorBidi"/>
-          <w:sz w:val="28"/>
-          <w:szCs w:val="28"/>
-        </w:rPr>
-        <w:t>)</w:t>
-      </w:r>
-    </w:p>
-    <w:p>
-      <w:pPr>
-        <w:pStyle w:val="ListParagraph"/>
-        <w:ind w:left="360"/>
-        <w:rPr>
-          <w:rFonts w:asciiTheme="majorBidi" w:hAnsiTheme="majorBidi" w:cstheme="majorBidi"/>
-          <w:b/>
-          <w:bCs/>
-          <w:sz w:val="32"/>
-          <w:szCs w:val="32"/>
-        </w:rPr>
-      </w:pPr>
+        <w:ind w:left="1224"/>
+        <w:rPr>
+          <w:rFonts w:asciiTheme="majorBidi" w:hAnsiTheme="majorBidi" w:cstheme="majorBidi"/>
+          <w:b/>
+          <w:bCs/>
+          <w:sz w:val="40"/>
+          <w:szCs w:val="40"/>
+        </w:rPr>
+      </w:pPr>
+      <w:r>
+        <w:rPr>
+          <w:rFonts w:asciiTheme="majorBidi" w:hAnsiTheme="majorBidi" w:cstheme="majorBidi"/>
+          <w:b/>
+          <w:bCs/>
+          <w:sz w:val="40"/>
+          <w:szCs w:val="40"/>
+        </w:rPr>
+        <w:t>With CV = 10</w:t>
+      </w:r>
+    </w:p>
+    <w:p>
+      <w:pPr>
+        <w:pStyle w:val="ListParagraph"/>
+        <w:rPr>
+          <w:rFonts w:asciiTheme="majorBidi" w:hAnsiTheme="majorBidi" w:cstheme="majorBidi"/>
+          <w:b/>
+          <w:bCs/>
+          <w:sz w:val="32"/>
+          <w:szCs w:val="32"/>
+        </w:rPr>
+      </w:pPr>
+      <w:r>
+        <w:rPr>
+          <w:rFonts w:asciiTheme="majorBidi" w:hAnsiTheme="majorBidi" w:cstheme="majorBidi"/>
+          <w:b/>
+          <w:bCs/>
+          <w:sz w:val="32"/>
+          <w:szCs w:val="32"/>
+        </w:rPr>
+        <w:t>[0.97281553 0.94174757 0.89320388 0.96990291 0.97378641 0.98543689</w:t>
+      </w:r>
+      <w:r>
+        <w:rPr>
+          <w:rFonts w:asciiTheme="majorBidi" w:hAnsiTheme="majorBidi" w:cstheme="majorBidi"/>
+          <w:b/>
+          <w:bCs/>
+          <w:sz w:val="32"/>
+          <w:szCs w:val="32"/>
+        </w:rPr>
+        <w:t xml:space="preserve"> </w:t>
+      </w:r>
+      <w:r>
+        <w:rPr>
+          <w:rFonts w:asciiTheme="majorBidi" w:hAnsiTheme="majorBidi" w:cstheme="majorBidi"/>
+          <w:b/>
+          <w:bCs/>
+          <w:sz w:val="32"/>
+          <w:szCs w:val="32"/>
+        </w:rPr>
+        <w:t>0.96893204 0.97184466 0.95631068 0.97667638]</w:t>
+      </w:r>
     </w:p>
     <w:p>
       <w:pPr>
@@ -2153,6 +2410,7 @@
         </w:rPr>
         <w:t>“</w:t>
       </w:r>
+      <w:proofErr w:type="spellStart"/>
       <w:r>
         <w:rPr>
           <w:rFonts w:asciiTheme="majorBidi" w:hAnsiTheme="majorBidi" w:cstheme="majorBidi"/>
@@ -2161,6 +2419,7 @@
         </w:rPr>
         <w:t>adam</w:t>
       </w:r>
+      <w:proofErr w:type="spellEnd"/>
       <w:r>
         <w:rPr>
           <w:rFonts w:asciiTheme="majorBidi" w:hAnsiTheme="majorBidi" w:cstheme="majorBidi"/>
@@ -2495,7 +2754,6 @@
           <w:sz w:val="40"/>
           <w:szCs w:val="40"/>
         </w:rPr>
-        <w:lastRenderedPageBreak/>
         <w:t xml:space="preserve">   </w:t>
       </w:r>
       <w:r>
@@ -2573,6 +2831,28 @@
           <w:szCs w:val="32"/>
         </w:rPr>
         <w:t>C-parameter is 0.1</w:t>
+      </w:r>
+    </w:p>
+    <w:p>
+      <w:pPr>
+        <w:ind w:left="720"/>
+        <w:rPr>
+          <w:rFonts w:asciiTheme="majorBidi" w:hAnsiTheme="majorBidi" w:cstheme="majorBidi"/>
+          <w:b/>
+          <w:bCs/>
+          <w:sz w:val="32"/>
+          <w:szCs w:val="32"/>
+        </w:rPr>
+      </w:pPr>
+      <w:r>
+        <w:rPr>
+          <w:rFonts w:asciiTheme="majorBidi" w:hAnsiTheme="majorBidi" w:cstheme="majorBidi"/>
+          <w:b/>
+          <w:bCs/>
+          <w:sz w:val="32"/>
+          <w:szCs w:val="32"/>
+        </w:rPr>
+        <w:t>gamma=0.001</w:t>
       </w:r>
     </w:p>
     <w:p>
@@ -2892,19 +3172,6 @@
     <w:p>
       <w:pPr>
         <w:pStyle w:val="ListParagraph"/>
-        <w:ind w:left="792"/>
-        <w:rPr>
-          <w:rFonts w:asciiTheme="majorBidi" w:hAnsiTheme="majorBidi" w:cstheme="majorBidi"/>
-          <w:b/>
-          <w:bCs/>
-          <w:sz w:val="32"/>
-          <w:szCs w:val="32"/>
-        </w:rPr>
-      </w:pPr>
-    </w:p>
-    <w:p>
-      <w:pPr>
-        <w:pStyle w:val="ListParagraph"/>
         <w:ind w:left="1440"/>
         <w:rPr>
           <w:rFonts w:asciiTheme="majorBidi" w:hAnsiTheme="majorBidi" w:cstheme="majorBidi"/>
@@ -2921,6 +3188,7 @@
           <w:szCs w:val="40"/>
           <w:lang w:val="en-US"/>
         </w:rPr>
+        <w:lastRenderedPageBreak/>
         <mc:AlternateContent>
           <mc:Choice Requires="wps">
             <w:drawing>
@@ -2988,7 +3256,7 @@
                                           <pic:cNvPicPr/>
                                         </pic:nvPicPr>
                                         <pic:blipFill>
-                                          <a:blip r:embed="rId12"/>
+                                          <a:blip r:embed="rId13"/>
                                           <a:stretch>
                                             <a:fillRect/>
                                           </a:stretch>
@@ -3032,7 +3300,7 @@
                 <v:stroke joinstyle="miter"/>
                 <v:path gradientshapeok="t" o:connecttype="rect"/>
               </v:shapetype>
-              <v:shape id="Text Box 2" o:spid="_x0000_s1026" type="#_x0000_t202" style="position:absolute;left:0;text-align:left;margin-left:-31.8pt;margin-top:30.3pt;width:495pt;height:251.4pt;z-index:251662336;visibility:visible;mso-wrap-style:square;mso-width-percent:0;mso-height-percent:0;mso-wrap-distance-left:9pt;mso-wrap-distance-top:3.6pt;mso-wrap-distance-right:9pt;mso-wrap-distance-bottom:3.6pt;mso-position-horizontal:absolute;mso-position-horizontal-relative:text;mso-position-vertical:absolute;mso-position-vertical-relative:text;mso-width-percent:0;mso-height-percent:0;mso-width-relative:margin;mso-height-relative:margin;v-text-anchor:top" o:gfxdata="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">
+              <v:shape id="Text Box 2" o:spid="_x0000_s1026" type="#_x0000_t202" style="position:absolute;left:0;text-align:left;margin-left:-31.8pt;margin-top:30.3pt;width:495pt;height:251.4pt;z-index:251662336;visibility:visible;mso-wrap-style:square;mso-width-percent:0;mso-height-percent:0;mso-wrap-distance-left:9pt;mso-wrap-distance-top:3.6pt;mso-wrap-distance-right:9pt;mso-wrap-distance-bottom:3.6pt;mso-position-horizontal:absolute;mso-position-horizontal-relative:text;mso-position-vertical:absolute;mso-position-vertical-relative:text;mso-width-percent:0;mso-height-percent:0;mso-width-relative:margin;mso-height-relative:margin;v-text-anchor:top" o:gfxdata="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">
                 <v:textbox>
                   <w:txbxContent>
                     <w:p>
@@ -3056,7 +3324,7 @@
                                     <pic:cNvPicPr/>
                                   </pic:nvPicPr>
                                   <pic:blipFill>
-                                    <a:blip r:embed="rId12"/>
+                                    <a:blip r:embed="rId13"/>
                                     <a:stretch>
                                       <a:fillRect/>
                                     </a:stretch>
@@ -3114,7 +3382,6 @@
           <w:szCs w:val="40"/>
           <w:lang w:val="en-US"/>
         </w:rPr>
-        <w:lastRenderedPageBreak/>
         <mc:AlternateContent>
           <mc:Choice Requires="wps">
             <w:drawing>
@@ -3189,7 +3456,7 @@
                                           <pic:cNvPicPr/>
                                         </pic:nvPicPr>
                                         <pic:blipFill>
-                                          <a:blip r:embed="rId13"/>
+                                          <a:blip r:embed="rId14"/>
                                           <a:stretch>
                                             <a:fillRect/>
                                           </a:stretch>
@@ -3229,7 +3496,7 @@
           </mc:Choice>
           <mc:Fallback>
             <w:pict>
-              <v:shape w14:anchorId="77130BA6" id="_x0000_s1027" type="#_x0000_t202" style="position:absolute;left:0;text-align:left;margin-left:-34.8pt;margin-top:44.6pt;width:495pt;height:251.4pt;z-index:251664384;visibility:visible;mso-wrap-style:square;mso-width-percent:0;mso-height-percent:0;mso-wrap-distance-left:9pt;mso-wrap-distance-top:3.6pt;mso-wrap-distance-right:9pt;mso-wrap-distance-bottom:3.6pt;mso-position-horizontal:absolute;mso-position-horizontal-relative:text;mso-position-vertical:absolute;mso-position-vertical-relative:text;mso-width-percent:0;mso-height-percent:0;mso-width-relative:margin;mso-height-relative:margin;v-text-anchor:top" o:gfxdata="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">
+              <v:shape w14:anchorId="77130BA6" id="_x0000_s1027" type="#_x0000_t202" style="position:absolute;left:0;text-align:left;margin-left:-34.8pt;margin-top:44.6pt;width:495pt;height:251.4pt;z-index:251664384;visibility:visible;mso-wrap-style:square;mso-width-percent:0;mso-height-percent:0;mso-wrap-distance-left:9pt;mso-wrap-distance-top:3.6pt;mso-wrap-distance-right:9pt;mso-wrap-distance-bottom:3.6pt;mso-position-horizontal:absolute;mso-position-horizontal-relative:text;mso-position-vertical:absolute;mso-position-vertical-relative:text;mso-width-percent:0;mso-height-percent:0;mso-width-relative:margin;mso-height-relative:margin;v-text-anchor:top" o:gfxdata="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">
                 <v:textbox>
                   <w:txbxContent>
                     <w:p>
@@ -3260,7 +3527,7 @@
                                     <pic:cNvPicPr/>
                                   </pic:nvPicPr>
                                   <pic:blipFill>
-                                    <a:blip r:embed="rId13"/>
+                                    <a:blip r:embed="rId14"/>
                                     <a:stretch>
                                       <a:fillRect/>
                                     </a:stretch>
@@ -3331,6 +3598,7 @@
           <w:noProof/>
           <w:sz w:val="44"/>
           <w:szCs w:val="44"/>
+          <w:lang w:val="en-US"/>
         </w:rPr>
         <mc:AlternateContent>
           <mc:Choice Requires="wps">
@@ -3399,7 +3667,7 @@
                                           <pic:cNvPicPr/>
                                         </pic:nvPicPr>
                                         <pic:blipFill>
-                                          <a:blip r:embed="rId14"/>
+                                          <a:blip r:embed="rId15"/>
                                           <a:stretch>
                                             <a:fillRect/>
                                           </a:stretch>
@@ -3439,7 +3707,7 @@
           </mc:Choice>
           <mc:Fallback>
             <w:pict>
-              <v:shape w14:anchorId="3E9CB0E1" id="_x0000_s1028" type="#_x0000_t202" style="position:absolute;left:0;text-align:left;margin-left:102.6pt;margin-top:40.1pt;width:212.4pt;height:134.4pt;z-index:-251648000;visibility:visible;mso-wrap-style:square;mso-width-percent:0;mso-height-percent:0;mso-wrap-distance-left:9pt;mso-wrap-distance-top:3.6pt;mso-wrap-distance-right:9pt;mso-wrap-distance-bottom:3.6pt;mso-position-horizontal:absolute;mso-position-horizontal-relative:margin;mso-position-vertical:absolute;mso-position-vertical-relative:text;mso-width-percent:0;mso-height-percent:0;mso-width-relative:margin;mso-height-relative:margin;v-text-anchor:top" o:gfxdata="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">
+              <v:shape w14:anchorId="3E9CB0E1" id="_x0000_s1028" type="#_x0000_t202" style="position:absolute;left:0;text-align:left;margin-left:102.6pt;margin-top:40.1pt;width:212.4pt;height:134.4pt;z-index:-251648000;visibility:visible;mso-wrap-style:square;mso-width-percent:0;mso-height-percent:0;mso-wrap-distance-left:9pt;mso-wrap-distance-top:3.6pt;mso-wrap-distance-right:9pt;mso-wrap-distance-bottom:3.6pt;mso-position-horizontal:absolute;mso-position-horizontal-relative:margin;mso-position-vertical:absolute;mso-position-vertical-relative:text;mso-width-percent:0;mso-height-percent:0;mso-width-relative:margin;mso-height-relative:margin;v-text-anchor:top" o:gfxdata="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">
                 <v:textbox>
                   <w:txbxContent>
                     <w:p>
@@ -3463,7 +3731,7 @@
                                     <pic:cNvPicPr/>
                                   </pic:nvPicPr>
                                   <pic:blipFill>
-                                    <a:blip r:embed="rId14"/>
+                                    <a:blip r:embed="rId15"/>
                                     <a:stretch>
                                       <a:fillRect/>
                                     </a:stretch>
@@ -3500,6 +3768,7 @@
           <w:noProof/>
           <w:sz w:val="44"/>
           <w:szCs w:val="44"/>
+          <w:lang w:val="en-US"/>
         </w:rPr>
         <mc:AlternateContent>
           <mc:Choice Requires="wps">
@@ -3568,7 +3837,7 @@
                                           <pic:cNvPicPr/>
                                         </pic:nvPicPr>
                                         <pic:blipFill>
-                                          <a:blip r:embed="rId15"/>
+                                          <a:blip r:embed="rId16"/>
                                           <a:stretch>
                                             <a:fillRect/>
                                           </a:stretch>
@@ -3608,7 +3877,7 @@
           </mc:Choice>
           <mc:Fallback>
             <w:pict>
-              <v:shape w14:anchorId="02902105" id="_x0000_s1029" type="#_x0000_t202" style="position:absolute;left:0;text-align:left;margin-left:325.8pt;margin-top:28.7pt;width:185.9pt;height:124.8pt;z-index:251670528;visibility:visible;mso-wrap-style:square;mso-width-percent:400;mso-height-percent:0;mso-wrap-distance-left:9pt;mso-wrap-distance-top:3.6pt;mso-wrap-distance-right:9pt;mso-wrap-distance-bottom:3.6pt;mso-position-horizontal:absolute;mso-position-horizontal-relative:margin;mso-position-vertical:absolute;mso-position-vertical-relative:text;mso-width-percent:400;mso-height-percent:0;mso-width-relative:margin;mso-height-relative:margin;v-text-anchor:top" o:gfxdata="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">
+              <v:shape w14:anchorId="02902105" id="_x0000_s1029" type="#_x0000_t202" style="position:absolute;left:0;text-align:left;margin-left:325.8pt;margin-top:28.7pt;width:185.9pt;height:124.8pt;z-index:251670528;visibility:visible;mso-wrap-style:square;mso-width-percent:400;mso-height-percent:0;mso-wrap-distance-left:9pt;mso-wrap-distance-top:3.6pt;mso-wrap-distance-right:9pt;mso-wrap-distance-bottom:3.6pt;mso-position-horizontal:absolute;mso-position-horizontal-relative:margin;mso-position-vertical:absolute;mso-position-vertical-relative:text;mso-width-percent:400;mso-height-percent:0;mso-width-relative:margin;mso-height-relative:margin;v-text-anchor:top" o:gfxdata="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">
                 <v:textbox>
                   <w:txbxContent>
                     <w:p>
@@ -3632,7 +3901,7 @@
                                     <pic:cNvPicPr/>
                                   </pic:nvPicPr>
                                   <pic:blipFill>
-                                    <a:blip r:embed="rId15"/>
+                                    <a:blip r:embed="rId16"/>
                                     <a:stretch>
                                       <a:fillRect/>
                                     </a:stretch>
@@ -3669,6 +3938,7 @@
           <w:noProof/>
           <w:sz w:val="44"/>
           <w:szCs w:val="44"/>
+          <w:lang w:val="en-US"/>
         </w:rPr>
         <mc:AlternateContent>
           <mc:Choice Requires="wps">
@@ -3737,7 +4007,7 @@
                                           <pic:cNvPicPr/>
                                         </pic:nvPicPr>
                                         <pic:blipFill>
-                                          <a:blip r:embed="rId16"/>
+                                          <a:blip r:embed="rId17"/>
                                           <a:stretch>
                                             <a:fillRect/>
                                           </a:stretch>
@@ -3777,7 +4047,7 @@
           </mc:Choice>
           <mc:Fallback>
             <w:pict>
-              <v:shape w14:anchorId="0F3EA8A3" id="_x0000_s1030" type="#_x0000_t202" style="position:absolute;left:0;text-align:left;margin-left:-77.4pt;margin-top:42.5pt;width:185.9pt;height:132pt;z-index:251666432;visibility:visible;mso-wrap-style:square;mso-width-percent:400;mso-height-percent:0;mso-wrap-distance-left:9pt;mso-wrap-distance-top:3.6pt;mso-wrap-distance-right:9pt;mso-wrap-distance-bottom:3.6pt;mso-position-horizontal:absolute;mso-position-horizontal-relative:text;mso-position-vertical:absolute;mso-position-vertical-relative:text;mso-width-percent:400;mso-height-percent:0;mso-width-relative:margin;mso-height-relative:margin;v-text-anchor:top" o:gfxdata="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">
+              <v:shape w14:anchorId="0F3EA8A3" id="_x0000_s1030" type="#_x0000_t202" style="position:absolute;left:0;text-align:left;margin-left:-77.4pt;margin-top:42.5pt;width:185.9pt;height:132pt;z-index:251666432;visibility:visible;mso-wrap-style:square;mso-width-percent:400;mso-height-percent:0;mso-wrap-distance-left:9pt;mso-wrap-distance-top:3.6pt;mso-wrap-distance-right:9pt;mso-wrap-distance-bottom:3.6pt;mso-position-horizontal:absolute;mso-position-horizontal-relative:text;mso-position-vertical:absolute;mso-position-vertical-relative:text;mso-width-percent:400;mso-height-percent:0;mso-width-relative:margin;mso-height-relative:margin;v-text-anchor:top" o:gfxdata="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">
                 <v:textbox>
                   <w:txbxContent>
                     <w:p>
@@ -3801,7 +4071,7 @@
                                     <pic:cNvPicPr/>
                                   </pic:nvPicPr>
                                   <pic:blipFill>
-                                    <a:blip r:embed="rId16"/>
+                                    <a:blip r:embed="rId17"/>
                                     <a:stretch>
                                       <a:fillRect/>
                                     </a:stretch>
@@ -3861,7 +4131,9 @@
           <w:noProof/>
           <w:sz w:val="44"/>
           <w:szCs w:val="44"/>
-        </w:rPr>
+          <w:lang w:val="en-US"/>
+        </w:rPr>
+        <w:lastRenderedPageBreak/>
         <mc:AlternateContent>
           <mc:Choice Requires="wps">
             <w:drawing>
@@ -3929,7 +4201,7 @@
                                           <pic:cNvPicPr/>
                                         </pic:nvPicPr>
                                         <pic:blipFill>
-                                          <a:blip r:embed="rId17"/>
+                                          <a:blip r:embed="rId18"/>
                                           <a:stretch>
                                             <a:fillRect/>
                                           </a:stretch>
@@ -3969,7 +4241,7 @@
           </mc:Choice>
           <mc:Fallback>
             <w:pict>
-              <v:shape w14:anchorId="7BEAA179" id="_x0000_s1031" type="#_x0000_t202" style="position:absolute;left:0;text-align:left;margin-left:220.8pt;margin-top:162.2pt;width:207.6pt;height:123.6pt;z-index:251674624;visibility:visible;mso-wrap-style:square;mso-width-percent:0;mso-height-percent:0;mso-wrap-distance-left:9pt;mso-wrap-distance-top:3.6pt;mso-wrap-distance-right:9pt;mso-wrap-distance-bottom:3.6pt;mso-position-horizontal:absolute;mso-position-horizontal-relative:margin;mso-position-vertical:absolute;mso-position-vertical-relative:text;mso-width-percent:0;mso-height-percent:0;mso-width-relative:margin;mso-height-relative:margin;v-text-anchor:top" o:gfxdata="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">
+              <v:shape w14:anchorId="7BEAA179" id="_x0000_s1031" type="#_x0000_t202" style="position:absolute;left:0;text-align:left;margin-left:220.8pt;margin-top:162.2pt;width:207.6pt;height:123.6pt;z-index:251674624;visibility:visible;mso-wrap-style:square;mso-width-percent:0;mso-height-percent:0;mso-wrap-distance-left:9pt;mso-wrap-distance-top:3.6pt;mso-wrap-distance-right:9pt;mso-wrap-distance-bottom:3.6pt;mso-position-horizontal:absolute;mso-position-horizontal-relative:margin;mso-position-vertical:absolute;mso-position-vertical-relative:text;mso-width-percent:0;mso-height-percent:0;mso-width-relative:margin;mso-height-relative:margin;v-text-anchor:top" o:gfxdata="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">
                 <v:textbox>
                   <w:txbxContent>
                     <w:p>
@@ -3993,7 +4265,7 @@
                                     <pic:cNvPicPr/>
                                   </pic:nvPicPr>
                                   <pic:blipFill>
-                                    <a:blip r:embed="rId17"/>
+                                    <a:blip r:embed="rId18"/>
                                     <a:stretch>
                                       <a:fillRect/>
                                     </a:stretch>
@@ -4030,6 +4302,7 @@
           <w:noProof/>
           <w:sz w:val="44"/>
           <w:szCs w:val="44"/>
+          <w:lang w:val="en-US"/>
         </w:rPr>
         <mc:AlternateContent>
           <mc:Choice Requires="wps">
@@ -4098,7 +4371,7 @@
                                           <pic:cNvPicPr/>
                                         </pic:nvPicPr>
                                         <pic:blipFill>
-                                          <a:blip r:embed="rId18"/>
+                                          <a:blip r:embed="rId19"/>
                                           <a:stretch>
                                             <a:fillRect/>
                                           </a:stretch>
@@ -4138,7 +4411,7 @@
           </mc:Choice>
           <mc:Fallback>
             <w:pict>
-              <v:shape w14:anchorId="572BCD2B" id="_x0000_s1032" type="#_x0000_t202" style="position:absolute;left:0;text-align:left;margin-left:-28.2pt;margin-top:154.4pt;width:224.4pt;height:137.4pt;z-index:251672576;visibility:visible;mso-wrap-style:square;mso-width-percent:0;mso-height-percent:0;mso-wrap-distance-left:9pt;mso-wrap-distance-top:3.6pt;mso-wrap-distance-right:9pt;mso-wrap-distance-bottom:3.6pt;mso-position-horizontal:absolute;mso-position-horizontal-relative:margin;mso-position-vertical:absolute;mso-position-vertical-relative:text;mso-width-percent:0;mso-height-percent:0;mso-width-relative:margin;mso-height-relative:margin;v-text-anchor:top" o:gfxdata="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">
+              <v:shape w14:anchorId="572BCD2B" id="_x0000_s1032" type="#_x0000_t202" style="position:absolute;left:0;text-align:left;margin-left:-28.2pt;margin-top:154.4pt;width:224.4pt;height:137.4pt;z-index:251672576;visibility:visible;mso-wrap-style:square;mso-width-percent:0;mso-height-percent:0;mso-wrap-distance-left:9pt;mso-wrap-distance-top:3.6pt;mso-wrap-distance-right:9pt;mso-wrap-distance-bottom:3.6pt;mso-position-horizontal:absolute;mso-position-horizontal-relative:margin;mso-position-vertical:absolute;mso-position-vertical-relative:text;mso-width-percent:0;mso-height-percent:0;mso-width-relative:margin;mso-height-relative:margin;v-text-anchor:top" o:gfxdata="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">
                 <v:textbox>
                   <w:txbxContent>
                     <w:p>
@@ -4162,7 +4435,7 @@
                                     <pic:cNvPicPr/>
                                   </pic:nvPicPr>
                                   <pic:blipFill>
-                                    <a:blip r:embed="rId18"/>
+                                    <a:blip r:embed="rId19"/>
                                     <a:stretch>
                                       <a:fillRect/>
                                     </a:stretch>
@@ -4215,7 +4488,6 @@
           <w:sz w:val="44"/>
           <w:szCs w:val="44"/>
         </w:rPr>
-        <w:lastRenderedPageBreak/>
         <w:t>SVM Results</w:t>
       </w:r>
     </w:p>
@@ -4239,6 +4511,32 @@
         </w:rPr>
         <w:t>Confusion Matrix</w:t>
       </w:r>
+    </w:p>
+    <w:p>
+      <w:pPr>
+        <w:pStyle w:val="ListParagraph"/>
+        <w:ind w:left="1440"/>
+        <w:rPr>
+          <w:rFonts w:asciiTheme="majorBidi" w:hAnsiTheme="majorBidi" w:cstheme="majorBidi"/>
+          <w:b/>
+          <w:bCs/>
+          <w:sz w:val="44"/>
+          <w:szCs w:val="44"/>
+        </w:rPr>
+      </w:pPr>
+    </w:p>
+    <w:p>
+      <w:pPr>
+        <w:pStyle w:val="ListParagraph"/>
+        <w:ind w:left="1440"/>
+        <w:rPr>
+          <w:rFonts w:asciiTheme="majorBidi" w:hAnsiTheme="majorBidi" w:cstheme="majorBidi"/>
+          <w:b/>
+          <w:bCs/>
+          <w:sz w:val="44"/>
+          <w:szCs w:val="44"/>
+        </w:rPr>
+      </w:pPr>
     </w:p>
     <w:p>
       <w:pPr>
@@ -4258,6 +4556,7 @@
           <w:noProof/>
           <w:sz w:val="40"/>
           <w:szCs w:val="40"/>
+          <w:lang w:val="en-US"/>
         </w:rPr>
         <w:drawing>
           <wp:inline distT="0" distB="0" distL="0" distR="0" wp14:anchorId="65217655" wp14:editId="29E16D5F">
@@ -4277,7 +4576,7 @@
                     </pic:cNvPicPr>
                   </pic:nvPicPr>
                   <pic:blipFill>
-                    <a:blip r:embed="rId19">
+                    <a:blip r:embed="rId20">
                       <a:extLst>
                         <a:ext uri="{28A0092B-C50C-407E-A947-70E740481C1C}">
                           <a14:useLocalDpi xmlns:a14="http://schemas.microsoft.com/office/drawing/2010/main" val="0"/>
@@ -4320,6 +4619,42 @@
           <w:szCs w:val="40"/>
         </w:rPr>
       </w:pPr>
+    </w:p>
+    <w:p>
+      <w:pPr>
+        <w:pStyle w:val="ListParagraph"/>
+        <w:rPr>
+          <w:rFonts w:asciiTheme="majorBidi" w:hAnsiTheme="majorBidi" w:cstheme="majorBidi"/>
+          <w:b/>
+          <w:bCs/>
+          <w:sz w:val="40"/>
+          <w:szCs w:val="40"/>
+        </w:rPr>
+      </w:pPr>
+    </w:p>
+    <w:p>
+      <w:pPr>
+        <w:pStyle w:val="ListParagraph"/>
+        <w:rPr>
+          <w:rFonts w:asciiTheme="majorBidi" w:hAnsiTheme="majorBidi" w:cstheme="majorBidi"/>
+          <w:b/>
+          <w:bCs/>
+          <w:sz w:val="40"/>
+          <w:szCs w:val="40"/>
+        </w:rPr>
+      </w:pPr>
+    </w:p>
+    <w:p>
+      <w:pPr>
+        <w:pStyle w:val="ListParagraph"/>
+        <w:rPr>
+          <w:rFonts w:asciiTheme="majorBidi" w:hAnsiTheme="majorBidi" w:cstheme="majorBidi"/>
+          <w:b/>
+          <w:bCs/>
+          <w:sz w:val="40"/>
+          <w:szCs w:val="40"/>
+        </w:rPr>
+      </w:pPr>
       <w:r>
         <w:rPr>
           <w:rFonts w:asciiTheme="majorBidi" w:hAnsiTheme="majorBidi" w:cstheme="majorBidi"/>
@@ -4328,7 +4663,9 @@
           <w:noProof/>
           <w:sz w:val="40"/>
           <w:szCs w:val="40"/>
-        </w:rPr>
+          <w:lang w:val="en-US"/>
+        </w:rPr>
+        <w:lastRenderedPageBreak/>
         <mc:AlternateContent>
           <mc:Choice Requires="wps">
             <w:drawing>
@@ -4400,7 +4737,7 @@
                                           </pic:cNvPicPr>
                                         </pic:nvPicPr>
                                         <pic:blipFill>
-                                          <a:blip r:embed="rId20">
+                                          <a:blip r:embed="rId21">
                                             <a:extLst>
                                               <a:ext uri="{28A0092B-C50C-407E-A947-70E740481C1C}">
                                                 <a14:useLocalDpi xmlns:a14="http://schemas.microsoft.com/office/drawing/2010/main" val="0"/>
@@ -4454,7 +4791,7 @@
           </mc:Choice>
           <mc:Fallback>
             <w:pict>
-              <v:rect w14:anchorId="53E90A5E" id="Rectangle 6" o:spid="_x0000_s1033" style="position:absolute;left:0;text-align:left;margin-left:-83.4pt;margin-top:28.85pt;width:199.2pt;height:166.2pt;z-index:251675648;visibility:visible;mso-wrap-style:square;mso-width-percent:0;mso-height-percent:0;mso-wrap-distance-left:9pt;mso-wrap-distance-top:0;mso-wrap-distance-right:9pt;mso-wrap-distance-bottom:0;mso-position-horizontal:absolute;mso-position-horizontal-relative:text;mso-position-vertical:absolute;mso-position-vertical-relative:text;mso-width-percent:0;mso-height-percent:0;mso-width-relative:margin;mso-height-relative:margin;v-text-anchor:middle" o:gfxdata="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" fillcolor="white [3201]" strokecolor="#70ad47 [3209]" strokeweight="1pt">
+              <v:rect w14:anchorId="53E90A5E" id="Rectangle 6" o:spid="_x0000_s1033" style="position:absolute;left:0;text-align:left;margin-left:-83.4pt;margin-top:28.85pt;width:199.2pt;height:166.2pt;z-index:251675648;visibility:visible;mso-wrap-style:square;mso-width-percent:0;mso-height-percent:0;mso-wrap-distance-left:9pt;mso-wrap-distance-top:0;mso-wrap-distance-right:9pt;mso-wrap-distance-bottom:0;mso-position-horizontal:absolute;mso-position-horizontal-relative:text;mso-position-vertical:absolute;mso-position-vertical-relative:text;mso-width-percent:0;mso-height-percent:0;mso-width-relative:margin;mso-height-relative:margin;v-text-anchor:middle" o:gfxdata="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" fillcolor="white [3201]" strokecolor="#70ad47 [3209]" strokeweight="1pt">
                 <v:textbox>
                   <w:txbxContent>
                     <w:p>
@@ -4483,7 +4820,7 @@
                                     </pic:cNvPicPr>
                                   </pic:nvPicPr>
                                   <pic:blipFill>
-                                    <a:blip r:embed="rId20">
+                                    <a:blip r:embed="rId21">
                                       <a:extLst>
                                         <a:ext uri="{28A0092B-C50C-407E-A947-70E740481C1C}">
                                           <a14:useLocalDpi xmlns:a14="http://schemas.microsoft.com/office/drawing/2010/main" val="0"/>
@@ -4522,6 +4859,7 @@
           </mc:Fallback>
         </mc:AlternateContent>
       </w:r>
+      <w:proofErr w:type="gramStart"/>
       <w:r>
         <w:rPr>
           <w:rFonts w:asciiTheme="majorBidi" w:hAnsiTheme="majorBidi" w:cstheme="majorBidi"/>
@@ -4532,6 +4870,7 @@
         </w:rPr>
         <w:t>ROC :</w:t>
       </w:r>
+      <w:proofErr w:type="gramEnd"/>
     </w:p>
     <w:p>
       <w:pPr>
@@ -4552,6 +4891,7 @@
           <w:noProof/>
           <w:sz w:val="40"/>
           <w:szCs w:val="40"/>
+          <w:lang w:val="en-US"/>
         </w:rPr>
         <mc:AlternateContent>
           <mc:Choice Requires="wps">
@@ -4624,7 +4964,7 @@
                                           </pic:cNvPicPr>
                                         </pic:nvPicPr>
                                         <pic:blipFill>
-                                          <a:blip r:embed="rId21">
+                                          <a:blip r:embed="rId22">
                                             <a:extLst>
                                               <a:ext uri="{28A0092B-C50C-407E-A947-70E740481C1C}">
                                                 <a14:useLocalDpi xmlns:a14="http://schemas.microsoft.com/office/drawing/2010/main" val="0"/>
@@ -4678,7 +5018,7 @@
           </mc:Choice>
           <mc:Fallback>
             <w:pict>
-              <v:rect w14:anchorId="5ED406BB" id="Rectangle 21" o:spid="_x0000_s1034" style="position:absolute;left:0;text-align:left;margin-left:306pt;margin-top:.4pt;width:207.6pt;height:169.8pt;z-index:251678720;visibility:visible;mso-wrap-style:square;mso-width-percent:0;mso-height-percent:0;mso-wrap-distance-left:9pt;mso-wrap-distance-top:0;mso-wrap-distance-right:9pt;mso-wrap-distance-bottom:0;mso-position-horizontal:absolute;mso-position-horizontal-relative:text;mso-position-vertical:absolute;mso-position-vertical-relative:text;mso-width-percent:0;mso-height-percent:0;mso-width-relative:margin;mso-height-relative:margin;v-text-anchor:middle" o:gfxdata="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" fillcolor="white [3201]" strokecolor="#70ad47 [3209]" strokeweight="1pt">
+              <v:rect w14:anchorId="5ED406BB" id="Rectangle 21" o:spid="_x0000_s1034" style="position:absolute;left:0;text-align:left;margin-left:306pt;margin-top:.4pt;width:207.6pt;height:169.8pt;z-index:251678720;visibility:visible;mso-wrap-style:square;mso-width-percent:0;mso-height-percent:0;mso-wrap-distance-left:9pt;mso-wrap-distance-top:0;mso-wrap-distance-right:9pt;mso-wrap-distance-bottom:0;mso-position-horizontal:absolute;mso-position-horizontal-relative:text;mso-position-vertical:absolute;mso-position-vertical-relative:text;mso-width-percent:0;mso-height-percent:0;mso-width-relative:margin;mso-height-relative:margin;v-text-anchor:middle" o:gfxdata="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" fillcolor="white [3201]" strokecolor="#70ad47 [3209]" strokeweight="1pt">
                 <v:textbox>
                   <w:txbxContent>
                     <w:p>
@@ -4707,7 +5047,7 @@
                                     </pic:cNvPicPr>
                                   </pic:nvPicPr>
                                   <pic:blipFill>
-                                    <a:blip r:embed="rId21">
+                                    <a:blip r:embed="rId22">
                                       <a:extLst>
                                         <a:ext uri="{28A0092B-C50C-407E-A947-70E740481C1C}">
                                           <a14:useLocalDpi xmlns:a14="http://schemas.microsoft.com/office/drawing/2010/main" val="0"/>
@@ -4754,6 +5094,7 @@
           <w:noProof/>
           <w:sz w:val="40"/>
           <w:szCs w:val="40"/>
+          <w:lang w:val="en-US"/>
         </w:rPr>
         <mc:AlternateContent>
           <mc:Choice Requires="wps">
@@ -4826,7 +5167,7 @@
                                           </pic:cNvPicPr>
                                         </pic:nvPicPr>
                                         <pic:blipFill>
-                                          <a:blip r:embed="rId22">
+                                          <a:blip r:embed="rId23">
                                             <a:extLst>
                                               <a:ext uri="{28A0092B-C50C-407E-A947-70E740481C1C}">
                                                 <a14:useLocalDpi xmlns:a14="http://schemas.microsoft.com/office/drawing/2010/main" val="0"/>
@@ -4880,7 +5221,7 @@
           </mc:Choice>
           <mc:Fallback>
             <w:pict>
-              <v:rect w14:anchorId="5B32085C" id="Rectangle 20" o:spid="_x0000_s1035" style="position:absolute;left:0;text-align:left;margin-left:117.6pt;margin-top:1.6pt;width:189.6pt;height:167.4pt;z-index:251676672;visibility:visible;mso-wrap-style:square;mso-width-percent:0;mso-height-percent:0;mso-wrap-distance-left:9pt;mso-wrap-distance-top:0;mso-wrap-distance-right:9pt;mso-wrap-distance-bottom:0;mso-position-horizontal:absolute;mso-position-horizontal-relative:margin;mso-position-vertical:absolute;mso-position-vertical-relative:text;mso-width-percent:0;mso-height-percent:0;mso-width-relative:margin;mso-height-relative:margin;v-text-anchor:middle" o:gfxdata="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" fillcolor="white [3201]" strokecolor="#70ad47 [3209]" strokeweight="1pt">
+              <v:rect w14:anchorId="5B32085C" id="Rectangle 20" o:spid="_x0000_s1035" style="position:absolute;left:0;text-align:left;margin-left:117.6pt;margin-top:1.6pt;width:189.6pt;height:167.4pt;z-index:251676672;visibility:visible;mso-wrap-style:square;mso-width-percent:0;mso-height-percent:0;mso-wrap-distance-left:9pt;mso-wrap-distance-top:0;mso-wrap-distance-right:9pt;mso-wrap-distance-bottom:0;mso-position-horizontal:absolute;mso-position-horizontal-relative:margin;mso-position-vertical:absolute;mso-position-vertical-relative:text;mso-width-percent:0;mso-height-percent:0;mso-width-relative:margin;mso-height-relative:margin;v-text-anchor:middle" o:gfxdata="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" fillcolor="white [3201]" strokecolor="#70ad47 [3209]" strokeweight="1pt">
                 <v:textbox>
                   <w:txbxContent>
                     <w:p>
@@ -4909,7 +5250,7 @@
                                     </pic:cNvPicPr>
                                   </pic:nvPicPr>
                                   <pic:blipFill>
-                                    <a:blip r:embed="rId22">
+                                    <a:blip r:embed="rId23">
                                       <a:extLst>
                                         <a:ext uri="{28A0092B-C50C-407E-A947-70E740481C1C}">
                                           <a14:useLocalDpi xmlns:a14="http://schemas.microsoft.com/office/drawing/2010/main" val="0"/>
@@ -5029,11 +5370,12 @@
           <w:noProof/>
           <w:sz w:val="40"/>
           <w:szCs w:val="40"/>
+          <w:lang w:val="en-US"/>
         </w:rPr>
         <mc:AlternateContent>
           <mc:Choice Requires="wps">
             <w:drawing>
-              <wp:anchor distT="0" distB="0" distL="114300" distR="114300" simplePos="0" relativeHeight="251680768" behindDoc="0" locked="0" layoutInCell="1" allowOverlap="1" wp14:anchorId="028B30DA" wp14:editId="5B5BD321">
+              <wp:anchor distT="0" distB="0" distL="114300" distR="114300" simplePos="0" relativeHeight="251680768" behindDoc="0" locked="0" layoutInCell="1" allowOverlap="1" wp14:anchorId="028B30DA" wp14:editId="6702C3BE">
                 <wp:simplePos x="0" y="0"/>
                 <wp:positionH relativeFrom="column">
                   <wp:posOffset>-1066800</wp:posOffset>
@@ -5084,10 +5426,10 @@
                                 <w:noProof/>
                               </w:rPr>
                               <w:drawing>
-                                <wp:inline distT="0" distB="0" distL="0" distR="0" wp14:anchorId="01FA2930" wp14:editId="03F39215">
-                                  <wp:extent cx="2396490" cy="1950720"/>
-                                  <wp:effectExtent l="0" t="0" r="3810" b="0"/>
-                                  <wp:docPr id="26" name="Picture 26"/>
+                                <wp:inline distT="0" distB="0" distL="0" distR="0" wp14:anchorId="37DA40ED" wp14:editId="41F3D81B">
+                                  <wp:extent cx="2250440" cy="1831837"/>
+                                  <wp:effectExtent l="0" t="0" r="0" b="0"/>
+                                  <wp:docPr id="26" name="Picture 26" descr="Chart&#10;&#10;Description automatically generated"/>
                                   <wp:cNvGraphicFramePr>
                                     <a:graphicFrameLocks xmlns:a="http://schemas.openxmlformats.org/drawingml/2006/main" noChangeAspect="1"/>
                                   </wp:cNvGraphicFramePr>
@@ -5095,13 +5437,13 @@
                                     <a:graphicData uri="http://schemas.openxmlformats.org/drawingml/2006/picture">
                                       <pic:pic xmlns:pic="http://schemas.openxmlformats.org/drawingml/2006/picture">
                                         <pic:nvPicPr>
-                                          <pic:cNvPr id="0" name="Picture 7"/>
+                                          <pic:cNvPr id="26" name="Picture 26" descr="Chart&#10;&#10;Description automatically generated"/>
                                           <pic:cNvPicPr>
                                             <a:picLocks noChangeAspect="1" noChangeArrowheads="1"/>
                                           </pic:cNvPicPr>
                                         </pic:nvPicPr>
                                         <pic:blipFill>
-                                          <a:blip r:embed="rId23">
+                                          <a:blip r:embed="rId24">
                                             <a:extLst>
                                               <a:ext uri="{28A0092B-C50C-407E-A947-70E740481C1C}">
                                                 <a14:useLocalDpi xmlns:a14="http://schemas.microsoft.com/office/drawing/2010/main" val="0"/>
@@ -5116,7 +5458,7 @@
                                         <pic:spPr bwMode="auto">
                                           <a:xfrm>
                                             <a:off x="0" y="0"/>
-                                            <a:ext cx="2400856" cy="1954274"/>
+                                            <a:ext cx="2250440" cy="1831837"/>
                                           </a:xfrm>
                                           <a:prstGeom prst="rect">
                                             <a:avLst/>
@@ -5155,7 +5497,7 @@
           </mc:Choice>
           <mc:Fallback>
             <w:pict>
-              <v:rect w14:anchorId="028B30DA" id="Rectangle 22" o:spid="_x0000_s1036" style="position:absolute;left:0;text-align:left;margin-left:-84pt;margin-top:25.5pt;width:202.2pt;height:192.6pt;z-index:251680768;visibility:visible;mso-wrap-style:square;mso-width-percent:0;mso-height-percent:0;mso-wrap-distance-left:9pt;mso-wrap-distance-top:0;mso-wrap-distance-right:9pt;mso-wrap-distance-bottom:0;mso-position-horizontal:absolute;mso-position-horizontal-relative:text;mso-position-vertical:absolute;mso-position-vertical-relative:text;mso-width-percent:0;mso-height-percent:0;mso-width-relative:margin;mso-height-relative:margin;v-text-anchor:middle" o:gfxdata="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" fillcolor="white [3201]" strokecolor="#70ad47 [3209]" strokeweight="1pt">
+              <v:rect w14:anchorId="028B30DA" id="Rectangle 22" o:spid="_x0000_s1036" style="position:absolute;left:0;text-align:left;margin-left:-84pt;margin-top:25.5pt;width:202.2pt;height:192.6pt;z-index:251680768;visibility:visible;mso-wrap-style:square;mso-width-percent:0;mso-height-percent:0;mso-wrap-distance-left:9pt;mso-wrap-distance-top:0;mso-wrap-distance-right:9pt;mso-wrap-distance-bottom:0;mso-position-horizontal:absolute;mso-position-horizontal-relative:text;mso-position-vertical:absolute;mso-position-vertical-relative:text;mso-width-percent:0;mso-height-percent:0;mso-width-relative:margin;mso-height-relative:margin;v-text-anchor:middle" o:gfxdata="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" fillcolor="white [3201]" strokecolor="#70ad47 [3209]" strokeweight="1pt">
                 <v:textbox>
                   <w:txbxContent>
                     <w:p>
@@ -5167,10 +5509,10 @@
                           <w:noProof/>
                         </w:rPr>
                         <w:drawing>
-                          <wp:inline distT="0" distB="0" distL="0" distR="0" wp14:anchorId="01FA2930" wp14:editId="03F39215">
-                            <wp:extent cx="2396490" cy="1950720"/>
-                            <wp:effectExtent l="0" t="0" r="3810" b="0"/>
-                            <wp:docPr id="26" name="Picture 26"/>
+                          <wp:inline distT="0" distB="0" distL="0" distR="0" wp14:anchorId="37DA40ED" wp14:editId="41F3D81B">
+                            <wp:extent cx="2250440" cy="1831837"/>
+                            <wp:effectExtent l="0" t="0" r="0" b="0"/>
+                            <wp:docPr id="26" name="Picture 26" descr="Chart&#10;&#10;Description automatically generated"/>
                             <wp:cNvGraphicFramePr>
                               <a:graphicFrameLocks xmlns:a="http://schemas.openxmlformats.org/drawingml/2006/main" noChangeAspect="1"/>
                             </wp:cNvGraphicFramePr>
@@ -5178,13 +5520,13 @@
                               <a:graphicData uri="http://schemas.openxmlformats.org/drawingml/2006/picture">
                                 <pic:pic xmlns:pic="http://schemas.openxmlformats.org/drawingml/2006/picture">
                                   <pic:nvPicPr>
-                                    <pic:cNvPr id="0" name="Picture 7"/>
+                                    <pic:cNvPr id="26" name="Picture 26" descr="Chart&#10;&#10;Description automatically generated"/>
                                     <pic:cNvPicPr>
                                       <a:picLocks noChangeAspect="1" noChangeArrowheads="1"/>
                                     </pic:cNvPicPr>
                                   </pic:nvPicPr>
                                   <pic:blipFill>
-                                    <a:blip r:embed="rId23">
+                                    <a:blip r:embed="rId24">
                                       <a:extLst>
                                         <a:ext uri="{28A0092B-C50C-407E-A947-70E740481C1C}">
                                           <a14:useLocalDpi xmlns:a14="http://schemas.microsoft.com/office/drawing/2010/main" val="0"/>
@@ -5199,7 +5541,7 @@
                                   <pic:spPr bwMode="auto">
                                     <a:xfrm>
                                       <a:off x="0" y="0"/>
-                                      <a:ext cx="2400856" cy="1954274"/>
+                                      <a:ext cx="2250440" cy="1831837"/>
                                     </a:xfrm>
                                     <a:prstGeom prst="rect">
                                       <a:avLst/>
@@ -5243,14 +5585,15 @@
           <w:noProof/>
           <w:sz w:val="40"/>
           <w:szCs w:val="40"/>
+          <w:lang w:val="en-US"/>
         </w:rPr>
         <mc:AlternateContent>
           <mc:Choice Requires="wps">
             <w:drawing>
-              <wp:anchor distT="0" distB="0" distL="114300" distR="114300" simplePos="0" relativeHeight="251682816" behindDoc="0" locked="0" layoutInCell="1" allowOverlap="1" wp14:anchorId="7838E08F" wp14:editId="6CBF7393">
+              <wp:anchor distT="0" distB="0" distL="114300" distR="114300" simplePos="0" relativeHeight="251682816" behindDoc="0" locked="0" layoutInCell="1" allowOverlap="1" wp14:anchorId="7838E08F" wp14:editId="6276589F">
                 <wp:simplePos x="0" y="0"/>
-                <wp:positionH relativeFrom="column">
-                  <wp:posOffset>1493520</wp:posOffset>
+                <wp:positionH relativeFrom="margin">
+                  <wp:align>center</wp:align>
                 </wp:positionH>
                 <wp:positionV relativeFrom="paragraph">
                   <wp:posOffset>8890</wp:posOffset>
@@ -5315,7 +5658,7 @@
                                           </pic:cNvPicPr>
                                         </pic:nvPicPr>
                                         <pic:blipFill>
-                                          <a:blip r:embed="rId24">
+                                          <a:blip r:embed="rId25">
                                             <a:extLst>
                                               <a:ext uri="{28A0092B-C50C-407E-A947-70E740481C1C}">
                                                 <a14:useLocalDpi xmlns:a14="http://schemas.microsoft.com/office/drawing/2010/main" val="0"/>
@@ -5369,7 +5712,7 @@
           </mc:Choice>
           <mc:Fallback>
             <w:pict>
-              <v:rect w14:anchorId="7838E08F" id="Rectangle 23" o:spid="_x0000_s1037" style="position:absolute;left:0;text-align:left;margin-left:117.6pt;margin-top:.7pt;width:192.6pt;height:192pt;z-index:251682816;visibility:visible;mso-wrap-style:square;mso-width-percent:0;mso-height-percent:0;mso-wrap-distance-left:9pt;mso-wrap-distance-top:0;mso-wrap-distance-right:9pt;mso-wrap-distance-bottom:0;mso-position-horizontal:absolute;mso-position-horizontal-relative:text;mso-position-vertical:absolute;mso-position-vertical-relative:text;mso-width-percent:0;mso-height-percent:0;mso-width-relative:margin;mso-height-relative:margin;v-text-anchor:middle" o:gfxdata="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" fillcolor="white [3201]" strokecolor="#70ad47 [3209]" strokeweight="1pt">
+              <v:rect w14:anchorId="7838E08F" id="Rectangle 23" o:spid="_x0000_s1037" style="position:absolute;left:0;text-align:left;margin-left:0;margin-top:.7pt;width:192.6pt;height:192pt;z-index:251682816;visibility:visible;mso-wrap-style:square;mso-width-percent:0;mso-height-percent:0;mso-wrap-distance-left:9pt;mso-wrap-distance-top:0;mso-wrap-distance-right:9pt;mso-wrap-distance-bottom:0;mso-position-horizontal:center;mso-position-horizontal-relative:margin;mso-position-vertical:absolute;mso-position-vertical-relative:text;mso-width-percent:0;mso-height-percent:0;mso-width-relative:margin;mso-height-relative:margin;v-text-anchor:middle" o:gfxdata="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" fillcolor="white [3201]" strokecolor="#70ad47 [3209]" strokeweight="1pt">
                 <v:textbox>
                   <w:txbxContent>
                     <w:p>
@@ -5398,7 +5741,7 @@
                                     </pic:cNvPicPr>
                                   </pic:nvPicPr>
                                   <pic:blipFill>
-                                    <a:blip r:embed="rId24">
+                                    <a:blip r:embed="rId25">
                                       <a:extLst>
                                         <a:ext uri="{28A0092B-C50C-407E-A947-70E740481C1C}">
                                           <a14:useLocalDpi xmlns:a14="http://schemas.microsoft.com/office/drawing/2010/main" val="0"/>
@@ -5432,6 +5775,7 @@
                     </w:p>
                   </w:txbxContent>
                 </v:textbox>
+                <w10:wrap anchorx="margin"/>
               </v:rect>
             </w:pict>
           </mc:Fallback>
@@ -5445,11 +5789,12 @@
           <w:noProof/>
           <w:sz w:val="40"/>
           <w:szCs w:val="40"/>
+          <w:lang w:val="en-US"/>
         </w:rPr>
         <mc:AlternateContent>
           <mc:Choice Requires="wps">
             <w:drawing>
-              <wp:anchor distT="0" distB="0" distL="114300" distR="114300" simplePos="0" relativeHeight="251684864" behindDoc="0" locked="0" layoutInCell="1" allowOverlap="1" wp14:anchorId="07690C6C" wp14:editId="07C1BF66">
+              <wp:anchor distT="0" distB="0" distL="114300" distR="114300" simplePos="0" relativeHeight="251684864" behindDoc="0" locked="0" layoutInCell="1" allowOverlap="1" wp14:anchorId="07690C6C" wp14:editId="4921F91F">
                 <wp:simplePos x="0" y="0"/>
                 <wp:positionH relativeFrom="column">
                   <wp:posOffset>3954780</wp:posOffset>
@@ -5517,7 +5862,7 @@
                                           </pic:cNvPicPr>
                                         </pic:nvPicPr>
                                         <pic:blipFill>
-                                          <a:blip r:embed="rId25">
+                                          <a:blip r:embed="rId26">
                                             <a:extLst>
                                               <a:ext uri="{28A0092B-C50C-407E-A947-70E740481C1C}">
                                                 <a14:useLocalDpi xmlns:a14="http://schemas.microsoft.com/office/drawing/2010/main" val="0"/>
@@ -5571,7 +5916,7 @@
           </mc:Choice>
           <mc:Fallback>
             <w:pict>
-              <v:rect w14:anchorId="07690C6C" id="Rectangle 28" o:spid="_x0000_s1038" style="position:absolute;left:0;text-align:left;margin-left:311.4pt;margin-top:.7pt;width:202.75pt;height:190.2pt;z-index:251684864;visibility:visible;mso-wrap-style:square;mso-width-percent:0;mso-height-percent:0;mso-wrap-distance-left:9pt;mso-wrap-distance-top:0;mso-wrap-distance-right:9pt;mso-wrap-distance-bottom:0;mso-position-horizontal:absolute;mso-position-horizontal-relative:text;mso-position-vertical:absolute;mso-position-vertical-relative:text;mso-width-percent:0;mso-height-percent:0;mso-width-relative:margin;mso-height-relative:margin;v-text-anchor:middle" o:gfxdata="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" fillcolor="white [3201]" strokecolor="#70ad47 [3209]" strokeweight="1pt">
+              <v:rect w14:anchorId="07690C6C" id="Rectangle 28" o:spid="_x0000_s1038" style="position:absolute;left:0;text-align:left;margin-left:311.4pt;margin-top:.7pt;width:202.75pt;height:190.2pt;z-index:251684864;visibility:visible;mso-wrap-style:square;mso-width-percent:0;mso-height-percent:0;mso-wrap-distance-left:9pt;mso-wrap-distance-top:0;mso-wrap-distance-right:9pt;mso-wrap-distance-bottom:0;mso-position-horizontal:absolute;mso-position-horizontal-relative:text;mso-position-vertical:absolute;mso-position-vertical-relative:text;mso-width-percent:0;mso-height-percent:0;mso-width-relative:margin;mso-height-relative:margin;v-text-anchor:middle" o:gfxdata="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" fillcolor="white [3201]" strokecolor="#70ad47 [3209]" strokeweight="1pt">
                 <v:textbox>
                   <w:txbxContent>
                     <w:p>
@@ -5600,7 +5945,7 @@
                                     </pic:cNvPicPr>
                                   </pic:nvPicPr>
                                   <pic:blipFill>
-                                    <a:blip r:embed="rId25">
+                                    <a:blip r:embed="rId26">
                                       <a:extLst>
                                         <a:ext uri="{28A0092B-C50C-407E-A947-70E740481C1C}">
                                           <a14:useLocalDpi xmlns:a14="http://schemas.microsoft.com/office/drawing/2010/main" val="0"/>
@@ -5699,7 +6044,10 @@
           <w:szCs w:val="40"/>
         </w:rPr>
       </w:pPr>
-      <w:r>
+    </w:p>
+    <w:p>
+      <w:pPr>
+        <w:pStyle w:val="ListParagraph"/>
         <w:rPr>
           <w:rFonts w:asciiTheme="majorBidi" w:hAnsiTheme="majorBidi" w:cstheme="majorBidi"/>
           <w:b/>
@@ -5707,9 +6055,98 @@
           <w:sz w:val="40"/>
           <w:szCs w:val="40"/>
         </w:rPr>
-        <w:lastRenderedPageBreak/>
-        <w:t>Loss Curve:</w:t>
-      </w:r>
+      </w:pPr>
+    </w:p>
+    <w:p>
+      <w:pPr>
+        <w:pStyle w:val="ListParagraph"/>
+        <w:rPr>
+          <w:rFonts w:asciiTheme="majorBidi" w:hAnsiTheme="majorBidi" w:cstheme="majorBidi"/>
+          <w:b/>
+          <w:bCs/>
+          <w:sz w:val="40"/>
+          <w:szCs w:val="40"/>
+        </w:rPr>
+      </w:pPr>
+    </w:p>
+    <w:p>
+      <w:pPr>
+        <w:pStyle w:val="ListParagraph"/>
+        <w:rPr>
+          <w:rFonts w:asciiTheme="majorBidi" w:hAnsiTheme="majorBidi" w:cstheme="majorBidi"/>
+          <w:b/>
+          <w:bCs/>
+          <w:sz w:val="40"/>
+          <w:szCs w:val="40"/>
+        </w:rPr>
+      </w:pPr>
+    </w:p>
+    <w:p>
+      <w:pPr>
+        <w:pStyle w:val="ListParagraph"/>
+        <w:rPr>
+          <w:rFonts w:asciiTheme="majorBidi" w:hAnsiTheme="majorBidi" w:cstheme="majorBidi"/>
+          <w:b/>
+          <w:bCs/>
+          <w:sz w:val="40"/>
+          <w:szCs w:val="40"/>
+        </w:rPr>
+      </w:pPr>
+    </w:p>
+    <w:p>
+      <w:pPr>
+        <w:pStyle w:val="ListParagraph"/>
+        <w:rPr>
+          <w:rFonts w:asciiTheme="majorBidi" w:hAnsiTheme="majorBidi" w:cstheme="majorBidi"/>
+          <w:b/>
+          <w:bCs/>
+          <w:sz w:val="40"/>
+          <w:szCs w:val="40"/>
+        </w:rPr>
+      </w:pPr>
+      <w:r>
+        <w:rPr>
+          <w:rFonts w:asciiTheme="majorBidi" w:hAnsiTheme="majorBidi" w:cstheme="majorBidi"/>
+          <w:b/>
+          <w:bCs/>
+          <w:sz w:val="40"/>
+          <w:szCs w:val="40"/>
+        </w:rPr>
+        <w:t>L</w:t>
+      </w:r>
+      <w:r>
+        <w:rPr>
+          <w:rFonts w:asciiTheme="majorBidi" w:hAnsiTheme="majorBidi" w:cstheme="majorBidi"/>
+          <w:b/>
+          <w:bCs/>
+          <w:sz w:val="40"/>
+          <w:szCs w:val="40"/>
+          <w:lang w:val="en-US"/>
+        </w:rPr>
+        <w:t>earning</w:t>
+      </w:r>
+      <w:r>
+        <w:rPr>
+          <w:rFonts w:asciiTheme="majorBidi" w:hAnsiTheme="majorBidi" w:cstheme="majorBidi"/>
+          <w:b/>
+          <w:bCs/>
+          <w:sz w:val="40"/>
+          <w:szCs w:val="40"/>
+        </w:rPr>
+        <w:t xml:space="preserve"> Curve:</w:t>
+      </w:r>
+    </w:p>
+    <w:p>
+      <w:pPr>
+        <w:pStyle w:val="ListParagraph"/>
+        <w:rPr>
+          <w:rFonts w:asciiTheme="majorBidi" w:hAnsiTheme="majorBidi" w:cstheme="majorBidi"/>
+          <w:b/>
+          <w:bCs/>
+          <w:sz w:val="40"/>
+          <w:szCs w:val="40"/>
+        </w:rPr>
+      </w:pPr>
     </w:p>
     <w:p>
       <w:pPr>
@@ -5730,17 +6167,18 @@
           <w:noProof/>
           <w:sz w:val="40"/>
           <w:szCs w:val="40"/>
+          <w:lang w:val="en-US"/>
         </w:rPr>
         <mc:AlternateContent>
           <mc:Choice Requires="wps">
             <w:drawing>
-              <wp:anchor distT="0" distB="0" distL="114300" distR="114300" simplePos="0" relativeHeight="251685888" behindDoc="0" locked="0" layoutInCell="1" allowOverlap="1" wp14:anchorId="0A8A8704" wp14:editId="736F6AB8">
+              <wp:anchor distT="0" distB="0" distL="114300" distR="114300" simplePos="0" relativeHeight="251685888" behindDoc="0" locked="0" layoutInCell="1" allowOverlap="1" wp14:anchorId="0A8A8704" wp14:editId="0D1B8265">
                 <wp:simplePos x="0" y="0"/>
-                <wp:positionH relativeFrom="column">
-                  <wp:posOffset>502920</wp:posOffset>
+                <wp:positionH relativeFrom="margin">
+                  <wp:align>left</wp:align>
                 </wp:positionH>
                 <wp:positionV relativeFrom="paragraph">
-                  <wp:posOffset>50800</wp:posOffset>
+                  <wp:posOffset>191770</wp:posOffset>
                 </wp:positionV>
                 <wp:extent cx="5372100" cy="2712720"/>
                 <wp:effectExtent l="0" t="0" r="19050" b="11430"/>
@@ -5802,7 +6240,7 @@
                                           <pic:cNvPicPr/>
                                         </pic:nvPicPr>
                                         <pic:blipFill>
-                                          <a:blip r:embed="rId26"/>
+                                          <a:blip r:embed="rId27"/>
                                           <a:stretch>
                                             <a:fillRect/>
                                           </a:stretch>
@@ -5842,7 +6280,7 @@
           </mc:Choice>
           <mc:Fallback>
             <w:pict>
-              <v:rect w14:anchorId="0A8A8704" id="Rectangle 31" o:spid="_x0000_s1039" style="position:absolute;left:0;text-align:left;margin-left:39.6pt;margin-top:4pt;width:423pt;height:213.6pt;z-index:251685888;visibility:visible;mso-wrap-style:square;mso-height-percent:0;mso-wrap-distance-left:9pt;mso-wrap-distance-top:0;mso-wrap-distance-right:9pt;mso-wrap-distance-bottom:0;mso-position-horizontal:absolute;mso-position-horizontal-relative:text;mso-position-vertical:absolute;mso-position-vertical-relative:text;mso-height-percent:0;mso-height-relative:margin;v-text-anchor:middle" o:gfxdata="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" fillcolor="#5b9bd5 [3204]" strokecolor="#1f4d78 [1604]" strokeweight="1pt">
+              <v:rect w14:anchorId="0A8A8704" id="Rectangle 31" o:spid="_x0000_s1039" style="position:absolute;left:0;text-align:left;margin-left:0;margin-top:15.1pt;width:423pt;height:213.6pt;z-index:251685888;visibility:visible;mso-wrap-style:square;mso-height-percent:0;mso-wrap-distance-left:9pt;mso-wrap-distance-top:0;mso-wrap-distance-right:9pt;mso-wrap-distance-bottom:0;mso-position-horizontal:left;mso-position-horizontal-relative:margin;mso-position-vertical:absolute;mso-position-vertical-relative:text;mso-height-percent:0;mso-height-relative:margin;v-text-anchor:middle" o:gfxdata="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" fillcolor="#5b9bd5 [3204]" strokecolor="#1f4d78 [1604]" strokeweight="1pt">
                 <v:textbox>
                   <w:txbxContent>
                     <w:p>
@@ -5869,7 +6307,7 @@
                                     <pic:cNvPicPr/>
                                   </pic:nvPicPr>
                                   <pic:blipFill>
-                                    <a:blip r:embed="rId26"/>
+                                    <a:blip r:embed="rId27"/>
                                     <a:stretch>
                                       <a:fillRect/>
                                     </a:stretch>
@@ -5892,6 +6330,7 @@
                     </w:p>
                   </w:txbxContent>
                 </v:textbox>
+                <w10:wrap anchorx="margin"/>
               </v:rect>
             </w:pict>
           </mc:Fallback>
@@ -6214,19 +6653,42 @@
     </w:p>
     <w:p>
       <w:pPr>
-        <w:jc w:val="center"/>
+        <w:pStyle w:val="ListParagraph"/>
+        <w:ind w:left="792"/>
         <w:rPr>
           <w:rFonts w:asciiTheme="majorBidi" w:hAnsiTheme="majorBidi" w:cstheme="majorBidi"/>
           <w:sz w:val="52"/>
           <w:szCs w:val="52"/>
         </w:rPr>
       </w:pPr>
-      <w:r>
+    </w:p>
+    <w:p>
+      <w:pPr>
+        <w:pStyle w:val="ListParagraph"/>
+        <w:ind w:left="792"/>
         <w:rPr>
           <w:rFonts w:asciiTheme="majorBidi" w:hAnsiTheme="majorBidi" w:cstheme="majorBidi"/>
           <w:sz w:val="52"/>
           <w:szCs w:val="52"/>
         </w:rPr>
+      </w:pPr>
+    </w:p>
+    <w:p>
+      <w:pPr>
+        <w:jc w:val="center"/>
+        <w:rPr>
+          <w:rFonts w:asciiTheme="majorBidi" w:hAnsiTheme="majorBidi" w:cstheme="majorBidi"/>
+          <w:sz w:val="52"/>
+          <w:szCs w:val="52"/>
+        </w:rPr>
+      </w:pPr>
+      <w:r>
+        <w:rPr>
+          <w:rFonts w:asciiTheme="majorBidi" w:hAnsiTheme="majorBidi" w:cstheme="majorBidi"/>
+          <w:sz w:val="52"/>
+          <w:szCs w:val="52"/>
+        </w:rPr>
+        <w:lastRenderedPageBreak/>
         <w:t>II.</w:t>
       </w:r>
       <w:r>
@@ -6307,17 +6769,19 @@
         <w:ind w:left="360"/>
         <w:rPr>
           <w:rFonts w:asciiTheme="majorBidi" w:hAnsiTheme="majorBidi" w:cstheme="majorBidi"/>
-          <w:sz w:val="28"/>
-          <w:szCs w:val="28"/>
-        </w:rPr>
-      </w:pPr>
-      <w:r>
-        <w:rPr>
-          <w:rFonts w:asciiTheme="majorBidi" w:hAnsiTheme="majorBidi" w:cstheme="majorBidi"/>
-          <w:sz w:val="28"/>
-          <w:szCs w:val="28"/>
-        </w:rPr>
-        <w:t>(What is the dataset used?)</w:t>
+          <w:b/>
+          <w:bCs/>
+          <w:sz w:val="32"/>
+          <w:szCs w:val="32"/>
+        </w:rPr>
+      </w:pPr>
+      <w:r>
+        <w:rPr>
+          <w:rFonts w:asciiTheme="majorBidi" w:hAnsiTheme="majorBidi" w:cstheme="majorBidi"/>
+          <w:sz w:val="28"/>
+          <w:szCs w:val="28"/>
+        </w:rPr>
+        <w:t>Fashion MINST</w:t>
       </w:r>
     </w:p>
     <w:p>
@@ -6385,33 +6849,232 @@
     <w:p>
       <w:pPr>
         <w:pStyle w:val="ListParagraph"/>
-        <w:ind w:left="360"/>
-        <w:rPr>
-          <w:rFonts w:asciiTheme="majorBidi" w:hAnsiTheme="majorBidi" w:cstheme="majorBidi"/>
-          <w:sz w:val="28"/>
-          <w:szCs w:val="28"/>
-        </w:rPr>
-      </w:pPr>
-      <w:r>
-        <w:rPr>
-          <w:rFonts w:asciiTheme="majorBidi" w:hAnsiTheme="majorBidi" w:cstheme="majorBidi"/>
-          <w:sz w:val="28"/>
-          <w:szCs w:val="28"/>
-        </w:rPr>
-        <w:t>(Specify number of classes and their labels.)</w:t>
-      </w:r>
-    </w:p>
-    <w:p>
-      <w:pPr>
-        <w:pStyle w:val="ListParagraph"/>
-        <w:rPr>
-          <w:rFonts w:asciiTheme="majorBidi" w:hAnsiTheme="majorBidi" w:cstheme="majorBidi"/>
-          <w:b/>
-          <w:bCs/>
-          <w:sz w:val="32"/>
-          <w:szCs w:val="32"/>
-        </w:rPr>
-      </w:pPr>
+        <w:rPr>
+          <w:rFonts w:asciiTheme="majorBidi" w:hAnsiTheme="majorBidi" w:cstheme="majorBidi"/>
+          <w:sz w:val="28"/>
+          <w:szCs w:val="28"/>
+        </w:rPr>
+      </w:pPr>
+      <w:r>
+        <w:rPr>
+          <w:rFonts w:asciiTheme="majorBidi" w:hAnsiTheme="majorBidi" w:cstheme="majorBidi"/>
+          <w:sz w:val="28"/>
+          <w:szCs w:val="28"/>
+        </w:rPr>
+        <w:t>Number of Classes 10</w:t>
+      </w:r>
+    </w:p>
+    <w:p>
+      <w:pPr>
+        <w:pStyle w:val="ListParagraph"/>
+        <w:rPr>
+          <w:rFonts w:asciiTheme="majorBidi" w:hAnsiTheme="majorBidi" w:cstheme="majorBidi"/>
+          <w:sz w:val="28"/>
+          <w:szCs w:val="28"/>
+        </w:rPr>
+      </w:pPr>
+    </w:p>
+    <w:p>
+      <w:pPr>
+        <w:pStyle w:val="ListParagraph"/>
+        <w:rPr>
+          <w:rFonts w:asciiTheme="majorBidi" w:hAnsiTheme="majorBidi" w:cstheme="majorBidi"/>
+          <w:sz w:val="28"/>
+          <w:szCs w:val="28"/>
+        </w:rPr>
+      </w:pPr>
+      <w:r>
+        <w:rPr>
+          <w:rFonts w:asciiTheme="majorBidi" w:hAnsiTheme="majorBidi" w:cstheme="majorBidi"/>
+          <w:sz w:val="28"/>
+          <w:szCs w:val="28"/>
+        </w:rPr>
+        <w:t>0-T-shirt/top</w:t>
+      </w:r>
+    </w:p>
+    <w:p>
+      <w:pPr>
+        <w:pStyle w:val="ListParagraph"/>
+        <w:numPr>
+          <w:ilvl w:val="0"/>
+          <w:numId w:val="13"/>
+        </w:numPr>
+        <w:spacing w:line="256" w:lineRule="auto"/>
+        <w:rPr>
+          <w:rFonts w:asciiTheme="majorBidi" w:hAnsiTheme="majorBidi" w:cstheme="majorBidi"/>
+          <w:sz w:val="28"/>
+          <w:szCs w:val="28"/>
+        </w:rPr>
+      </w:pPr>
+      <w:r>
+        <w:rPr>
+          <w:rFonts w:asciiTheme="majorBidi" w:hAnsiTheme="majorBidi" w:cstheme="majorBidi"/>
+          <w:sz w:val="28"/>
+          <w:szCs w:val="28"/>
+        </w:rPr>
+        <w:t xml:space="preserve">Trouser </w:t>
+      </w:r>
+    </w:p>
+    <w:p>
+      <w:pPr>
+        <w:pStyle w:val="ListParagraph"/>
+        <w:numPr>
+          <w:ilvl w:val="0"/>
+          <w:numId w:val="13"/>
+        </w:numPr>
+        <w:spacing w:line="256" w:lineRule="auto"/>
+        <w:rPr>
+          <w:rFonts w:asciiTheme="majorBidi" w:hAnsiTheme="majorBidi" w:cstheme="majorBidi"/>
+          <w:sz w:val="28"/>
+          <w:szCs w:val="28"/>
+        </w:rPr>
+      </w:pPr>
+      <w:r>
+        <w:rPr>
+          <w:rFonts w:asciiTheme="majorBidi" w:hAnsiTheme="majorBidi" w:cstheme="majorBidi"/>
+          <w:sz w:val="28"/>
+          <w:szCs w:val="28"/>
+        </w:rPr>
+        <w:t xml:space="preserve">Pullover </w:t>
+      </w:r>
+    </w:p>
+    <w:p>
+      <w:pPr>
+        <w:pStyle w:val="ListParagraph"/>
+        <w:numPr>
+          <w:ilvl w:val="0"/>
+          <w:numId w:val="13"/>
+        </w:numPr>
+        <w:spacing w:line="256" w:lineRule="auto"/>
+        <w:rPr>
+          <w:rFonts w:asciiTheme="majorBidi" w:hAnsiTheme="majorBidi" w:cstheme="majorBidi"/>
+          <w:sz w:val="28"/>
+          <w:szCs w:val="28"/>
+        </w:rPr>
+      </w:pPr>
+      <w:r>
+        <w:rPr>
+          <w:rFonts w:asciiTheme="majorBidi" w:hAnsiTheme="majorBidi" w:cstheme="majorBidi"/>
+          <w:sz w:val="28"/>
+          <w:szCs w:val="28"/>
+        </w:rPr>
+        <w:t xml:space="preserve">Dress </w:t>
+      </w:r>
+    </w:p>
+    <w:p>
+      <w:pPr>
+        <w:pStyle w:val="ListParagraph"/>
+        <w:numPr>
+          <w:ilvl w:val="0"/>
+          <w:numId w:val="13"/>
+        </w:numPr>
+        <w:spacing w:line="256" w:lineRule="auto"/>
+        <w:rPr>
+          <w:rFonts w:asciiTheme="majorBidi" w:hAnsiTheme="majorBidi" w:cstheme="majorBidi"/>
+          <w:sz w:val="28"/>
+          <w:szCs w:val="28"/>
+        </w:rPr>
+      </w:pPr>
+      <w:r>
+        <w:rPr>
+          <w:rFonts w:asciiTheme="majorBidi" w:hAnsiTheme="majorBidi" w:cstheme="majorBidi"/>
+          <w:sz w:val="28"/>
+          <w:szCs w:val="28"/>
+        </w:rPr>
+        <w:t>Coat</w:t>
+      </w:r>
+    </w:p>
+    <w:p>
+      <w:pPr>
+        <w:pStyle w:val="ListParagraph"/>
+        <w:rPr>
+          <w:rFonts w:asciiTheme="majorBidi" w:hAnsiTheme="majorBidi" w:cstheme="majorBidi"/>
+          <w:sz w:val="28"/>
+          <w:szCs w:val="28"/>
+        </w:rPr>
+      </w:pPr>
+      <w:r>
+        <w:rPr>
+          <w:rFonts w:asciiTheme="majorBidi" w:hAnsiTheme="majorBidi" w:cstheme="majorBidi"/>
+          <w:sz w:val="28"/>
+          <w:szCs w:val="28"/>
+        </w:rPr>
+        <w:t xml:space="preserve">5-Sandal </w:t>
+      </w:r>
+    </w:p>
+    <w:p>
+      <w:pPr>
+        <w:pStyle w:val="ListParagraph"/>
+        <w:rPr>
+          <w:rFonts w:asciiTheme="majorBidi" w:hAnsiTheme="majorBidi" w:cstheme="majorBidi"/>
+          <w:sz w:val="28"/>
+          <w:szCs w:val="28"/>
+        </w:rPr>
+      </w:pPr>
+      <w:r>
+        <w:rPr>
+          <w:rFonts w:asciiTheme="majorBidi" w:hAnsiTheme="majorBidi" w:cstheme="majorBidi"/>
+          <w:sz w:val="28"/>
+          <w:szCs w:val="28"/>
+        </w:rPr>
+        <w:t xml:space="preserve">6-Shirt </w:t>
+      </w:r>
+    </w:p>
+    <w:p>
+      <w:pPr>
+        <w:pStyle w:val="ListParagraph"/>
+        <w:rPr>
+          <w:rFonts w:asciiTheme="majorBidi" w:hAnsiTheme="majorBidi" w:cstheme="majorBidi"/>
+          <w:sz w:val="28"/>
+          <w:szCs w:val="28"/>
+        </w:rPr>
+      </w:pPr>
+      <w:r>
+        <w:rPr>
+          <w:rFonts w:asciiTheme="majorBidi" w:hAnsiTheme="majorBidi" w:cstheme="majorBidi"/>
+          <w:sz w:val="28"/>
+          <w:szCs w:val="28"/>
+        </w:rPr>
+        <w:t xml:space="preserve">7-Sneaker </w:t>
+      </w:r>
+    </w:p>
+    <w:p>
+      <w:pPr>
+        <w:pStyle w:val="ListParagraph"/>
+        <w:rPr>
+          <w:rFonts w:asciiTheme="majorBidi" w:hAnsiTheme="majorBidi" w:cstheme="majorBidi"/>
+          <w:sz w:val="28"/>
+          <w:szCs w:val="28"/>
+        </w:rPr>
+      </w:pPr>
+      <w:r>
+        <w:rPr>
+          <w:rFonts w:asciiTheme="majorBidi" w:hAnsiTheme="majorBidi" w:cstheme="majorBidi"/>
+          <w:sz w:val="28"/>
+          <w:szCs w:val="28"/>
+        </w:rPr>
+        <w:t xml:space="preserve">8-Bag </w:t>
+      </w:r>
+    </w:p>
+    <w:p>
+      <w:pPr>
+        <w:pStyle w:val="ListParagraph"/>
+        <w:rPr>
+          <w:rFonts w:asciiTheme="majorBidi" w:hAnsiTheme="majorBidi" w:cstheme="majorBidi"/>
+          <w:b/>
+          <w:bCs/>
+          <w:sz w:val="32"/>
+          <w:szCs w:val="32"/>
+        </w:rPr>
+      </w:pPr>
+      <w:r>
+        <w:rPr>
+          <w:rFonts w:asciiTheme="majorBidi" w:hAnsiTheme="majorBidi" w:cstheme="majorBidi"/>
+          <w:sz w:val="28"/>
+          <w:szCs w:val="28"/>
+        </w:rPr>
+        <w:t>9Ankle boot</w:t>
+      </w:r>
     </w:p>
     <w:p>
       <w:pPr>
@@ -6468,21 +7131,26 @@
           <w:sz w:val="28"/>
           <w:szCs w:val="28"/>
         </w:rPr>
-        <w:t>(The total number of images in dataset and the size of each.)</w:t>
-      </w:r>
-    </w:p>
-    <w:p>
-      <w:pPr>
-        <w:pStyle w:val="ListParagraph"/>
-        <w:ind w:left="360"/>
-        <w:rPr>
-          <w:rFonts w:asciiTheme="majorBidi" w:hAnsiTheme="majorBidi" w:cstheme="majorBidi"/>
-          <w:b/>
-          <w:bCs/>
-          <w:sz w:val="32"/>
-          <w:szCs w:val="32"/>
-        </w:rPr>
-      </w:pPr>
+        <w:t xml:space="preserve">(The total number of images in dataset=70000, and it’s divided for 60000 training and 10000 for </w:t>
+      </w:r>
+      <w:proofErr w:type="gramStart"/>
+      <w:r>
+        <w:rPr>
+          <w:rFonts w:asciiTheme="majorBidi" w:hAnsiTheme="majorBidi" w:cstheme="majorBidi"/>
+          <w:sz w:val="28"/>
+          <w:szCs w:val="28"/>
+        </w:rPr>
+        <w:t>testing ,</w:t>
+      </w:r>
+      <w:proofErr w:type="gramEnd"/>
+      <w:r>
+        <w:rPr>
+          <w:rFonts w:asciiTheme="majorBidi" w:hAnsiTheme="majorBidi" w:cstheme="majorBidi"/>
+          <w:sz w:val="28"/>
+          <w:szCs w:val="28"/>
+        </w:rPr>
+        <w:t xml:space="preserve"> all classes have the same number of images)</w:t>
+      </w:r>
     </w:p>
     <w:p>
       <w:pPr>
@@ -6556,26 +7224,28 @@
       <w:r>
         <w:rPr>
           <w:rFonts w:asciiTheme="majorBidi" w:hAnsiTheme="majorBidi" w:cstheme="majorBidi"/>
-          <w:sz w:val="28"/>
-          <w:szCs w:val="28"/>
-        </w:rPr>
-        <w:t>(The number of imag</w:t>
-      </w:r>
-      <w:r>
-        <w:rPr>
-          <w:rFonts w:asciiTheme="majorBidi" w:hAnsiTheme="majorBidi" w:cstheme="majorBidi"/>
-          <w:sz w:val="28"/>
-          <w:szCs w:val="28"/>
-        </w:rPr>
-        <w:t>es used in training, validation</w:t>
-      </w:r>
-      <w:r>
-        <w:rPr>
-          <w:rFonts w:asciiTheme="majorBidi" w:hAnsiTheme="majorBidi" w:cstheme="majorBidi"/>
-          <w:sz w:val="28"/>
-          <w:szCs w:val="28"/>
-        </w:rPr>
-        <w:t xml:space="preserve"> and testing.)</w:t>
+          <w:b/>
+          <w:bCs/>
+          <w:sz w:val="28"/>
+          <w:szCs w:val="28"/>
+        </w:rPr>
+        <w:t>ANN</w:t>
+      </w:r>
+      <w:r>
+        <w:rPr>
+          <w:rFonts w:asciiTheme="majorBidi" w:hAnsiTheme="majorBidi" w:cstheme="majorBidi"/>
+          <w:sz w:val="28"/>
+          <w:szCs w:val="28"/>
+        </w:rPr>
+        <w:t>: The number of images used in training=48000, vali</w:t>
+      </w:r>
+      <w:r>
+        <w:rPr>
+          <w:rFonts w:asciiTheme="majorBidi" w:hAnsiTheme="majorBidi" w:cstheme="majorBidi"/>
+          <w:sz w:val="28"/>
+          <w:szCs w:val="28"/>
+        </w:rPr>
+        <w:t>dation=12000 and testing=10000.</w:t>
       </w:r>
     </w:p>
     <w:p>
@@ -6584,25 +7254,44 @@
         <w:ind w:left="360"/>
         <w:rPr>
           <w:rFonts w:asciiTheme="majorBidi" w:hAnsiTheme="majorBidi" w:cstheme="majorBidi"/>
-          <w:b/>
-          <w:bCs/>
-          <w:sz w:val="32"/>
-          <w:szCs w:val="32"/>
-        </w:rPr>
-      </w:pPr>
-    </w:p>
-    <w:p>
-      <w:pPr>
-        <w:pStyle w:val="ListParagraph"/>
-        <w:ind w:left="360"/>
-        <w:rPr>
-          <w:rFonts w:asciiTheme="majorBidi" w:hAnsiTheme="majorBidi" w:cstheme="majorBidi"/>
-          <w:b/>
-          <w:bCs/>
-          <w:sz w:val="32"/>
-          <w:szCs w:val="32"/>
-        </w:rPr>
-      </w:pPr>
+          <w:sz w:val="32"/>
+          <w:szCs w:val="32"/>
+        </w:rPr>
+      </w:pPr>
+      <w:r>
+        <w:rPr>
+          <w:rFonts w:asciiTheme="majorBidi" w:hAnsiTheme="majorBidi" w:cstheme="majorBidi"/>
+          <w:b/>
+          <w:bCs/>
+          <w:sz w:val="32"/>
+          <w:szCs w:val="32"/>
+        </w:rPr>
+        <w:t xml:space="preserve">SVM: </w:t>
+      </w:r>
+      <w:r>
+        <w:rPr>
+          <w:rFonts w:asciiTheme="majorBidi" w:hAnsiTheme="majorBidi" w:cstheme="majorBidi"/>
+          <w:sz w:val="28"/>
+          <w:szCs w:val="28"/>
+        </w:rPr>
+        <w:t xml:space="preserve">The number </w:t>
+      </w:r>
+      <w:r>
+        <w:rPr>
+          <w:rFonts w:asciiTheme="majorBidi" w:hAnsiTheme="majorBidi" w:cstheme="majorBidi"/>
+          <w:sz w:val="28"/>
+          <w:szCs w:val="28"/>
+        </w:rPr>
+        <w:t xml:space="preserve">of images used in training=60000 </w:t>
+      </w:r>
+      <w:r>
+        <w:rPr>
+          <w:rFonts w:asciiTheme="majorBidi" w:hAnsiTheme="majorBidi" w:cstheme="majorBidi"/>
+          <w:sz w:val="28"/>
+          <w:szCs w:val="28"/>
+        </w:rPr>
+        <w:t>and testing=10000</w:t>
+      </w:r>
     </w:p>
     <w:p>
       <w:pPr>
@@ -6863,79 +7552,7 @@
           <w:sz w:val="28"/>
           <w:szCs w:val="28"/>
         </w:rPr>
-        <w:t>(</w:t>
-      </w:r>
-      <w:r>
-        <w:rPr>
-          <w:rFonts w:asciiTheme="majorBidi" w:hAnsiTheme="majorBidi" w:cstheme="majorBidi"/>
-          <w:sz w:val="28"/>
-          <w:szCs w:val="28"/>
-        </w:rPr>
-        <w:t xml:space="preserve">How many features </w:t>
-      </w:r>
-      <w:r>
-        <w:rPr>
-          <w:rFonts w:asciiTheme="majorBidi" w:hAnsiTheme="majorBidi" w:cstheme="majorBidi"/>
-          <w:sz w:val="28"/>
-          <w:szCs w:val="28"/>
-        </w:rPr>
-        <w:t>were</w:t>
-      </w:r>
-      <w:r>
-        <w:rPr>
-          <w:rFonts w:asciiTheme="majorBidi" w:hAnsiTheme="majorBidi" w:cstheme="majorBidi"/>
-          <w:sz w:val="28"/>
-          <w:szCs w:val="28"/>
-        </w:rPr>
-        <w:t xml:space="preserve"> extracted</w:t>
-      </w:r>
-      <w:r>
-        <w:rPr>
-          <w:rFonts w:asciiTheme="majorBidi" w:hAnsiTheme="majorBidi" w:cstheme="majorBidi"/>
-          <w:sz w:val="28"/>
-          <w:szCs w:val="28"/>
-        </w:rPr>
-        <w:t xml:space="preserve">, their </w:t>
-      </w:r>
-      <w:r>
-        <w:rPr>
-          <w:rFonts w:asciiTheme="majorBidi" w:hAnsiTheme="majorBidi" w:cstheme="majorBidi"/>
-          <w:sz w:val="28"/>
-          <w:szCs w:val="28"/>
-        </w:rPr>
-        <w:t>name</w:t>
-      </w:r>
-      <w:r>
-        <w:rPr>
-          <w:rFonts w:asciiTheme="majorBidi" w:hAnsiTheme="majorBidi" w:cstheme="majorBidi"/>
-          <w:sz w:val="28"/>
-          <w:szCs w:val="28"/>
-        </w:rPr>
-        <w:t>s,</w:t>
-      </w:r>
-      <w:r>
-        <w:rPr>
-          <w:rFonts w:asciiTheme="majorBidi" w:hAnsiTheme="majorBidi" w:cstheme="majorBidi"/>
-          <w:sz w:val="28"/>
-          <w:szCs w:val="28"/>
-        </w:rPr>
-        <w:t xml:space="preserve"> </w:t>
-      </w:r>
-      <w:r>
-        <w:rPr>
-          <w:rFonts w:asciiTheme="majorBidi" w:hAnsiTheme="majorBidi" w:cstheme="majorBidi"/>
-          <w:sz w:val="28"/>
-          <w:szCs w:val="28"/>
-        </w:rPr>
-        <w:t>the dimension of resulted features</w:t>
-      </w:r>
-      <w:r>
-        <w:rPr>
-          <w:rFonts w:asciiTheme="majorBidi" w:hAnsiTheme="majorBidi" w:cstheme="majorBidi"/>
-          <w:sz w:val="28"/>
-          <w:szCs w:val="28"/>
-        </w:rPr>
-        <w:t>)</w:t>
+        <w:t>N/A</w:t>
       </w:r>
     </w:p>
     <w:p>
@@ -6982,50 +7599,48 @@
         <w:pStyle w:val="ListParagraph"/>
         <w:ind w:left="810"/>
         <w:rPr>
-          <w:rFonts w:asciiTheme="majorBidi" w:hAnsiTheme="majorBidi" w:cstheme="majorBidi"/>
-          <w:sz w:val="28"/>
-          <w:szCs w:val="28"/>
-        </w:rPr>
-      </w:pPr>
-      <w:r>
-        <w:rPr>
-          <w:rFonts w:asciiTheme="majorBidi" w:hAnsiTheme="majorBidi" w:cstheme="majorBidi"/>
-          <w:sz w:val="28"/>
-          <w:szCs w:val="28"/>
-        </w:rPr>
-        <w:t>(Is cross-validation is used in any of implemented models?</w:t>
-      </w:r>
-      <w:r>
-        <w:t xml:space="preserve"> </w:t>
-      </w:r>
-      <w:r>
-        <w:rPr>
-          <w:sz w:val="28"/>
-          <w:szCs w:val="28"/>
-        </w:rPr>
-        <w:t>If yes, specify the number of fold and ratio of training</w:t>
-      </w:r>
-      <w:r>
-        <w:rPr>
-          <w:sz w:val="28"/>
-          <w:szCs w:val="28"/>
-        </w:rPr>
-        <w:t>/</w:t>
-      </w:r>
-      <w:r>
-        <w:rPr>
-          <w:sz w:val="28"/>
-          <w:szCs w:val="28"/>
-        </w:rPr>
-        <w:t>validation</w:t>
-      </w:r>
-      <w:r>
-        <w:rPr>
-          <w:rFonts w:asciiTheme="majorBidi" w:hAnsiTheme="majorBidi" w:cstheme="majorBidi"/>
-          <w:sz w:val="28"/>
-          <w:szCs w:val="28"/>
-        </w:rPr>
-        <w:t>)</w:t>
+          <w:rFonts w:asciiTheme="majorBidi" w:hAnsiTheme="majorBidi" w:cstheme="majorBidi" w:hint="cs"/>
+          <w:sz w:val="28"/>
+          <w:szCs w:val="28"/>
+          <w:rtl/>
+        </w:rPr>
+      </w:pPr>
+      <w:r>
+        <w:rPr>
+          <w:rFonts w:asciiTheme="majorBidi" w:hAnsiTheme="majorBidi" w:cstheme="majorBidi"/>
+          <w:sz w:val="28"/>
+          <w:szCs w:val="28"/>
+        </w:rPr>
+        <w:t>CV=</w:t>
+      </w:r>
+      <w:r>
+        <w:rPr>
+          <w:rFonts w:asciiTheme="majorBidi" w:hAnsiTheme="majorBidi" w:cstheme="majorBidi" w:hint="cs"/>
+          <w:sz w:val="28"/>
+          <w:szCs w:val="28"/>
+          <w:rtl/>
+        </w:rPr>
+        <w:t>5</w:t>
+      </w:r>
+    </w:p>
+    <w:p>
+      <w:pPr>
+        <w:pStyle w:val="ListParagraph"/>
+        <w:ind w:left="810"/>
+        <w:rPr>
+          <w:rFonts w:asciiTheme="majorBidi" w:hAnsiTheme="majorBidi" w:cstheme="majorBidi"/>
+          <w:sz w:val="28"/>
+          <w:szCs w:val="28"/>
+          <w:lang w:val="en-US"/>
+        </w:rPr>
+      </w:pPr>
+      <w:r>
+        <w:rPr>
+          <w:rFonts w:asciiTheme="majorBidi" w:hAnsiTheme="majorBidi" w:cstheme="majorBidi"/>
+          <w:sz w:val="28"/>
+          <w:szCs w:val="28"/>
+        </w:rPr>
+        <w:t>48000 training, 12000 validation</w:t>
       </w:r>
     </w:p>
     <w:p>
@@ -7122,31 +7737,89 @@
           <w:sz w:val="28"/>
           <w:szCs w:val="28"/>
         </w:rPr>
-        <w:t>(Specify all the hyper-parameters (</w:t>
-      </w:r>
-      <w:r>
-        <w:rPr>
-          <w:rFonts w:asciiTheme="majorBidi" w:hAnsiTheme="majorBidi" w:cstheme="majorBidi"/>
-          <w:sz w:val="28"/>
-          <w:szCs w:val="28"/>
-        </w:rPr>
-        <w:t xml:space="preserve">initial learning rate, optimizer, regularization, </w:t>
-      </w:r>
-      <w:r>
-        <w:rPr>
-          <w:rFonts w:asciiTheme="majorBidi" w:hAnsiTheme="majorBidi" w:cstheme="majorBidi"/>
-          <w:sz w:val="28"/>
-          <w:szCs w:val="28"/>
-        </w:rPr>
-        <w:t>batch size, no. of epochs…</w:t>
-      </w:r>
-      <w:r>
-        <w:rPr>
-          <w:rFonts w:asciiTheme="majorBidi" w:hAnsiTheme="majorBidi" w:cstheme="majorBidi"/>
-          <w:sz w:val="28"/>
-          <w:szCs w:val="28"/>
-        </w:rPr>
-        <w:t>)  with their specified value in implementation)</w:t>
+        <w:t xml:space="preserve"> </w:t>
+      </w:r>
+      <w:r>
+        <w:rPr>
+          <w:rFonts w:asciiTheme="majorBidi" w:hAnsiTheme="majorBidi" w:cstheme="majorBidi"/>
+          <w:sz w:val="28"/>
+          <w:szCs w:val="28"/>
+        </w:rPr>
+        <w:tab/>
+      </w:r>
+      <w:proofErr w:type="spellStart"/>
+      <w:r>
+        <w:rPr>
+          <w:rFonts w:asciiTheme="majorBidi" w:hAnsiTheme="majorBidi" w:cstheme="majorBidi"/>
+          <w:sz w:val="28"/>
+          <w:szCs w:val="28"/>
+        </w:rPr>
+        <w:t>Inintial</w:t>
+      </w:r>
+      <w:proofErr w:type="spellEnd"/>
+      <w:r>
+        <w:rPr>
+          <w:rFonts w:asciiTheme="majorBidi" w:hAnsiTheme="majorBidi" w:cstheme="majorBidi"/>
+          <w:sz w:val="28"/>
+          <w:szCs w:val="28"/>
+        </w:rPr>
+        <w:t xml:space="preserve"> learning rate=0.01</w:t>
+      </w:r>
+    </w:p>
+    <w:p>
+      <w:pPr>
+        <w:pStyle w:val="ListParagraph"/>
+        <w:ind w:left="792" w:firstLine="648"/>
+        <w:rPr>
+          <w:rFonts w:asciiTheme="majorBidi" w:hAnsiTheme="majorBidi" w:cstheme="majorBidi"/>
+          <w:sz w:val="28"/>
+          <w:szCs w:val="28"/>
+        </w:rPr>
+      </w:pPr>
+      <w:r>
+        <w:rPr>
+          <w:rFonts w:asciiTheme="majorBidi" w:hAnsiTheme="majorBidi" w:cstheme="majorBidi"/>
+          <w:sz w:val="28"/>
+          <w:szCs w:val="28"/>
+        </w:rPr>
+        <w:t>Optimizer=</w:t>
+      </w:r>
+      <w:proofErr w:type="spellStart"/>
+      <w:r>
+        <w:rPr>
+          <w:rFonts w:asciiTheme="majorBidi" w:hAnsiTheme="majorBidi" w:cstheme="majorBidi"/>
+          <w:sz w:val="28"/>
+          <w:szCs w:val="28"/>
+        </w:rPr>
+        <w:t>adam</w:t>
+      </w:r>
+      <w:proofErr w:type="spellEnd"/>
+      <w:r>
+        <w:rPr>
+          <w:rFonts w:asciiTheme="majorBidi" w:hAnsiTheme="majorBidi" w:cstheme="majorBidi"/>
+          <w:sz w:val="28"/>
+          <w:szCs w:val="28"/>
+        </w:rPr>
+        <w:tab/>
+      </w:r>
+    </w:p>
+    <w:p>
+      <w:pPr>
+        <w:pStyle w:val="ListParagraph"/>
+        <w:ind w:left="792" w:firstLine="648"/>
+        <w:rPr>
+          <w:rFonts w:asciiTheme="majorBidi" w:hAnsiTheme="majorBidi" w:cstheme="majorBidi"/>
+          <w:sz w:val="28"/>
+          <w:szCs w:val="28"/>
+        </w:rPr>
+      </w:pPr>
+      <w:r>
+        <w:rPr>
+          <w:rFonts w:asciiTheme="majorBidi" w:hAnsiTheme="majorBidi" w:cstheme="majorBidi"/>
+          <w:sz w:val="28"/>
+          <w:szCs w:val="28"/>
+        </w:rPr>
+        <w:t>batch size=32</w:t>
       </w:r>
     </w:p>
     <w:p>
@@ -7159,6 +7832,30 @@
           <w:szCs w:val="28"/>
         </w:rPr>
       </w:pPr>
+      <w:r>
+        <w:rPr>
+          <w:rFonts w:asciiTheme="majorBidi" w:hAnsiTheme="majorBidi" w:cstheme="majorBidi"/>
+          <w:sz w:val="28"/>
+          <w:szCs w:val="28"/>
+        </w:rPr>
+        <w:t xml:space="preserve"> </w:t>
+      </w:r>
+      <w:r>
+        <w:rPr>
+          <w:rFonts w:asciiTheme="majorBidi" w:hAnsiTheme="majorBidi" w:cstheme="majorBidi"/>
+          <w:sz w:val="28"/>
+          <w:szCs w:val="28"/>
+        </w:rPr>
+        <w:tab/>
+      </w:r>
+      <w:r>
+        <w:rPr>
+          <w:rFonts w:asciiTheme="majorBidi" w:hAnsiTheme="majorBidi" w:cstheme="majorBidi"/>
+          <w:sz w:val="28"/>
+          <w:szCs w:val="28"/>
+        </w:rPr>
+        <w:t>no. of epochs=30</w:t>
+      </w:r>
     </w:p>
     <w:p>
       <w:pPr>
@@ -7180,6 +7877,55 @@
           <w:sz w:val="28"/>
           <w:szCs w:val="28"/>
         </w:rPr>
+      </w:pPr>
+    </w:p>
+    <w:p>
+      <w:pPr>
+        <w:pStyle w:val="ListParagraph"/>
+        <w:ind w:left="792"/>
+        <w:rPr>
+          <w:rFonts w:asciiTheme="majorBidi" w:hAnsiTheme="majorBidi" w:cstheme="majorBidi"/>
+          <w:sz w:val="28"/>
+          <w:szCs w:val="28"/>
+        </w:rPr>
+      </w:pPr>
+    </w:p>
+    <w:p>
+      <w:pPr>
+        <w:pStyle w:val="ListParagraph"/>
+        <w:ind w:left="792"/>
+        <w:rPr>
+          <w:rFonts w:asciiTheme="majorBidi" w:hAnsiTheme="majorBidi" w:cstheme="majorBidi"/>
+          <w:sz w:val="28"/>
+          <w:szCs w:val="28"/>
+        </w:rPr>
+      </w:pPr>
+    </w:p>
+    <w:p>
+      <w:pPr>
+        <w:pStyle w:val="ListParagraph"/>
+        <w:tabs>
+          <w:tab w:val="left" w:pos="1620"/>
+        </w:tabs>
+        <w:ind w:left="792"/>
+      </w:pPr>
+    </w:p>
+    <w:p>
+      <w:pPr>
+        <w:pStyle w:val="ListParagraph"/>
+        <w:tabs>
+          <w:tab w:val="left" w:pos="1620"/>
+        </w:tabs>
+        <w:ind w:left="792"/>
+      </w:pPr>
+    </w:p>
+    <w:p>
+      <w:pPr>
+        <w:pStyle w:val="ListParagraph"/>
+        <w:tabs>
+          <w:tab w:val="left" w:pos="1620"/>
+        </w:tabs>
+        <w:ind w:left="792"/>
       </w:pPr>
     </w:p>
     <w:p>
@@ -7259,38 +8005,142 @@
           <w:sz w:val="32"/>
           <w:szCs w:val="32"/>
         </w:rPr>
-        <w:t>Hyper-parameters</w:t>
-      </w:r>
-    </w:p>
-    <w:p>
-      <w:pPr>
-        <w:pStyle w:val="ListParagraph"/>
-        <w:ind w:left="792"/>
-        <w:rPr>
-          <w:rFonts w:asciiTheme="majorBidi" w:hAnsiTheme="majorBidi" w:cstheme="majorBidi"/>
-          <w:sz w:val="28"/>
-          <w:szCs w:val="28"/>
-        </w:rPr>
-      </w:pPr>
-      <w:r>
-        <w:rPr>
-          <w:rFonts w:asciiTheme="majorBidi" w:hAnsiTheme="majorBidi" w:cstheme="majorBidi"/>
-          <w:sz w:val="28"/>
-          <w:szCs w:val="28"/>
-        </w:rPr>
-        <w:t>(Specify all the hyper-parameters (optimizer, regularization, …)  with their specified value in implementation)</w:t>
-      </w:r>
-    </w:p>
-    <w:p>
-      <w:pPr>
-        <w:pStyle w:val="ListParagraph"/>
-        <w:ind w:left="360"/>
-        <w:rPr>
-          <w:rFonts w:asciiTheme="majorBidi" w:hAnsiTheme="majorBidi" w:cstheme="majorBidi"/>
-          <w:sz w:val="28"/>
-          <w:szCs w:val="28"/>
-        </w:rPr>
-      </w:pPr>
+        <w:t>Hyper-parameter</w:t>
+      </w:r>
+    </w:p>
+    <w:p>
+      <w:pPr>
+        <w:pStyle w:val="ListParagraph"/>
+        <w:numPr>
+          <w:ilvl w:val="1"/>
+          <w:numId w:val="9"/>
+        </w:numPr>
+        <w:rPr>
+          <w:rFonts w:asciiTheme="majorBidi" w:hAnsiTheme="majorBidi" w:cstheme="majorBidi"/>
+          <w:b/>
+          <w:bCs/>
+          <w:sz w:val="32"/>
+          <w:szCs w:val="32"/>
+        </w:rPr>
+      </w:pPr>
+      <w:r>
+        <w:rPr>
+          <w:rFonts w:asciiTheme="majorBidi" w:hAnsiTheme="majorBidi" w:cstheme="majorBidi"/>
+          <w:sz w:val="32"/>
+          <w:szCs w:val="32"/>
+        </w:rPr>
+        <w:t>Kernel</w:t>
+      </w:r>
+      <w:r>
+        <w:rPr>
+          <w:rFonts w:asciiTheme="majorBidi" w:hAnsiTheme="majorBidi" w:cstheme="majorBidi"/>
+          <w:b/>
+          <w:bCs/>
+          <w:sz w:val="32"/>
+          <w:szCs w:val="32"/>
+        </w:rPr>
+        <w:t>=</w:t>
+      </w:r>
+      <w:r>
+        <w:rPr>
+          <w:rFonts w:asciiTheme="majorBidi" w:hAnsiTheme="majorBidi" w:cstheme="majorBidi"/>
+          <w:sz w:val="32"/>
+          <w:szCs w:val="32"/>
+        </w:rPr>
+        <w:t>Linear</w:t>
+      </w:r>
+    </w:p>
+    <w:p>
+      <w:pPr>
+        <w:pStyle w:val="ListParagraph"/>
+        <w:numPr>
+          <w:ilvl w:val="1"/>
+          <w:numId w:val="9"/>
+        </w:numPr>
+        <w:rPr>
+          <w:rFonts w:asciiTheme="majorBidi" w:hAnsiTheme="majorBidi" w:cstheme="majorBidi"/>
+          <w:b/>
+          <w:bCs/>
+          <w:sz w:val="32"/>
+          <w:szCs w:val="32"/>
+        </w:rPr>
+      </w:pPr>
+      <w:proofErr w:type="spellStart"/>
+      <w:r>
+        <w:rPr>
+          <w:rFonts w:asciiTheme="majorBidi" w:hAnsiTheme="majorBidi" w:cstheme="majorBidi"/>
+          <w:sz w:val="32"/>
+          <w:szCs w:val="32"/>
+        </w:rPr>
+        <w:t>Random_state</w:t>
+      </w:r>
+      <w:proofErr w:type="spellEnd"/>
+      <w:r>
+        <w:rPr>
+          <w:rFonts w:asciiTheme="majorBidi" w:hAnsiTheme="majorBidi" w:cstheme="majorBidi"/>
+          <w:sz w:val="32"/>
+          <w:szCs w:val="32"/>
+        </w:rPr>
+        <w:t>=20</w:t>
+      </w:r>
+    </w:p>
+    <w:p>
+      <w:pPr>
+        <w:pStyle w:val="ListParagraph"/>
+        <w:numPr>
+          <w:ilvl w:val="1"/>
+          <w:numId w:val="9"/>
+        </w:numPr>
+        <w:rPr>
+          <w:rFonts w:asciiTheme="majorBidi" w:hAnsiTheme="majorBidi" w:cstheme="majorBidi"/>
+          <w:b/>
+          <w:bCs/>
+          <w:sz w:val="32"/>
+          <w:szCs w:val="32"/>
+        </w:rPr>
+      </w:pPr>
+      <w:proofErr w:type="spellStart"/>
+      <w:r>
+        <w:rPr>
+          <w:rFonts w:asciiTheme="majorBidi" w:hAnsiTheme="majorBidi" w:cstheme="majorBidi"/>
+          <w:sz w:val="32"/>
+          <w:szCs w:val="32"/>
+        </w:rPr>
+        <w:t>Tol</w:t>
+      </w:r>
+      <w:proofErr w:type="spellEnd"/>
+      <w:r>
+        <w:rPr>
+          <w:rFonts w:asciiTheme="majorBidi" w:hAnsiTheme="majorBidi" w:cstheme="majorBidi"/>
+          <w:sz w:val="32"/>
+          <w:szCs w:val="32"/>
+        </w:rPr>
+        <w:t>=1e-5</w:t>
+      </w:r>
+    </w:p>
+    <w:p>
+      <w:pPr>
+        <w:pStyle w:val="ListParagraph"/>
+        <w:numPr>
+          <w:ilvl w:val="1"/>
+          <w:numId w:val="9"/>
+        </w:numPr>
+        <w:rPr>
+          <w:rFonts w:asciiTheme="majorBidi" w:hAnsiTheme="majorBidi" w:cstheme="majorBidi"/>
+          <w:b/>
+          <w:bCs/>
+          <w:sz w:val="32"/>
+          <w:szCs w:val="32"/>
+        </w:rPr>
+      </w:pPr>
+      <w:r>
+        <w:rPr>
+          <w:rFonts w:asciiTheme="majorBidi" w:hAnsiTheme="majorBidi" w:cstheme="majorBidi"/>
+          <w:sz w:val="32"/>
+          <w:szCs w:val="32"/>
+        </w:rPr>
+        <w:t>C=1</w:t>
+      </w:r>
     </w:p>
     <w:p>
       <w:pPr>
@@ -7426,103 +8276,632 @@
     <w:p>
       <w:pPr>
         <w:pStyle w:val="ListParagraph"/>
-        <w:tabs>
-          <w:tab w:val="left" w:pos="1620"/>
-        </w:tabs>
-        <w:ind w:left="360"/>
-        <w:rPr>
-          <w:rFonts w:asciiTheme="majorBidi" w:hAnsiTheme="majorBidi" w:cstheme="majorBidi"/>
-          <w:sz w:val="28"/>
-          <w:szCs w:val="28"/>
-        </w:rPr>
-      </w:pPr>
-      <w:r>
-        <w:rPr>
-          <w:rFonts w:asciiTheme="majorBidi" w:hAnsiTheme="majorBidi" w:cstheme="majorBidi"/>
-          <w:b/>
-          <w:bCs/>
-          <w:sz w:val="28"/>
-          <w:szCs w:val="28"/>
-        </w:rPr>
-        <w:t xml:space="preserve">For each model you should show all these results </w:t>
-      </w:r>
-      <w:r>
-        <w:rPr>
-          <w:rFonts w:asciiTheme="majorBidi" w:hAnsiTheme="majorBidi" w:cstheme="majorBidi"/>
-          <w:b/>
-          <w:bCs/>
-          <w:sz w:val="28"/>
-          <w:szCs w:val="28"/>
-        </w:rPr>
-        <w:t>for</w:t>
-      </w:r>
-      <w:r>
-        <w:rPr>
-          <w:rFonts w:asciiTheme="majorBidi" w:hAnsiTheme="majorBidi" w:cstheme="majorBidi"/>
-          <w:b/>
-          <w:bCs/>
-          <w:sz w:val="28"/>
-          <w:szCs w:val="28"/>
-        </w:rPr>
-        <w:t xml:space="preserve"> your model on testing data</w:t>
-      </w:r>
-      <w:r>
-        <w:rPr>
-          <w:rFonts w:asciiTheme="majorBidi" w:hAnsiTheme="majorBidi" w:cstheme="majorBidi"/>
-          <w:sz w:val="28"/>
-          <w:szCs w:val="28"/>
-        </w:rPr>
-        <w:t xml:space="preserve"> </w:t>
-      </w:r>
-      <w:r>
-        <w:rPr>
-          <w:rFonts w:asciiTheme="majorBidi" w:hAnsiTheme="majorBidi" w:cstheme="majorBidi"/>
-          <w:sz w:val="28"/>
-          <w:szCs w:val="28"/>
-        </w:rPr>
-        <w:t>(</w:t>
-      </w:r>
-      <w:r>
-        <w:rPr>
-          <w:rFonts w:asciiTheme="majorBidi" w:hAnsiTheme="majorBidi" w:cstheme="majorBidi"/>
-          <w:sz w:val="28"/>
-          <w:szCs w:val="28"/>
-        </w:rPr>
-        <w:t xml:space="preserve">loss curve, </w:t>
-      </w:r>
-      <w:r>
-        <w:rPr>
-          <w:rFonts w:asciiTheme="majorBidi" w:hAnsiTheme="majorBidi" w:cstheme="majorBidi"/>
-          <w:sz w:val="28"/>
-          <w:szCs w:val="28"/>
-        </w:rPr>
-        <w:t>accuracy,</w:t>
-      </w:r>
-      <w:r>
-        <w:rPr>
-          <w:rFonts w:asciiTheme="majorBidi" w:hAnsiTheme="majorBidi" w:cstheme="majorBidi"/>
-          <w:sz w:val="28"/>
-          <w:szCs w:val="28"/>
-        </w:rPr>
-        <w:t xml:space="preserve"> confusion matrix, ROC curve</w:t>
-      </w:r>
-      <w:r>
-        <w:rPr>
-          <w:rFonts w:asciiTheme="majorBidi" w:hAnsiTheme="majorBidi" w:cstheme="majorBidi"/>
-          <w:sz w:val="28"/>
-          <w:szCs w:val="28"/>
-        </w:rPr>
-        <w:t>)</w:t>
-      </w:r>
-    </w:p>
-    <w:p>
-      <w:pPr>
-        <w:pStyle w:val="ListParagraph"/>
-        <w:ind w:left="0"/>
-        <w:rPr>
-          <w:rFonts w:asciiTheme="majorBidi" w:hAnsiTheme="majorBidi" w:cstheme="majorBidi"/>
-          <w:sz w:val="52"/>
-          <w:szCs w:val="52"/>
+        <w:numPr>
+          <w:ilvl w:val="1"/>
+          <w:numId w:val="14"/>
+        </w:numPr>
+        <w:spacing w:line="256" w:lineRule="auto"/>
+        <w:rPr>
+          <w:rFonts w:asciiTheme="majorBidi" w:hAnsiTheme="majorBidi" w:cstheme="majorBidi"/>
+          <w:b/>
+          <w:bCs/>
+          <w:sz w:val="44"/>
+          <w:szCs w:val="44"/>
+        </w:rPr>
+      </w:pPr>
+      <w:r>
+        <w:rPr>
+          <w:rFonts w:asciiTheme="majorBidi" w:hAnsiTheme="majorBidi" w:cstheme="majorBidi"/>
+          <w:b/>
+          <w:bCs/>
+          <w:sz w:val="44"/>
+          <w:szCs w:val="44"/>
+        </w:rPr>
+        <w:t>ANN Results</w:t>
+      </w:r>
+    </w:p>
+    <w:p>
+      <w:pPr>
+        <w:pStyle w:val="ListParagraph"/>
+        <w:rPr>
+          <w:rFonts w:asciiTheme="majorBidi" w:hAnsiTheme="majorBidi" w:cstheme="majorBidi"/>
+          <w:b/>
+          <w:bCs/>
+          <w:sz w:val="44"/>
+          <w:szCs w:val="44"/>
+        </w:rPr>
+      </w:pPr>
+      <w:r>
+        <w:rPr>
+          <w:rFonts w:asciiTheme="majorBidi" w:hAnsiTheme="majorBidi" w:cstheme="majorBidi"/>
+          <w:b/>
+          <w:bCs/>
+          <w:sz w:val="44"/>
+          <w:szCs w:val="44"/>
+        </w:rPr>
+        <w:t xml:space="preserve">     Accura</w:t>
+      </w:r>
+      <w:r>
+        <w:rPr>
+          <w:rFonts w:asciiTheme="majorBidi" w:hAnsiTheme="majorBidi" w:cstheme="majorBidi"/>
+          <w:b/>
+          <w:bCs/>
+          <w:sz w:val="44"/>
+          <w:szCs w:val="44"/>
+        </w:rPr>
+        <w:t>cy=88.8%</w:t>
+      </w:r>
+    </w:p>
+    <w:p>
+      <w:pPr>
+        <w:pStyle w:val="ListParagraph"/>
+        <w:rPr>
+          <w:rFonts w:asciiTheme="majorBidi" w:hAnsiTheme="majorBidi" w:cstheme="majorBidi"/>
+          <w:b/>
+          <w:bCs/>
+          <w:sz w:val="44"/>
+          <w:szCs w:val="44"/>
+        </w:rPr>
+      </w:pPr>
+      <w:r>
+        <w:rPr>
+          <w:rFonts w:asciiTheme="majorBidi" w:hAnsiTheme="majorBidi" w:cstheme="majorBidi"/>
+          <w:b/>
+          <w:bCs/>
+          <w:sz w:val="44"/>
+          <w:szCs w:val="44"/>
+        </w:rPr>
+        <w:tab/>
+        <w:t>Confusion Matrix</w:t>
+      </w:r>
+    </w:p>
+    <w:p>
+      <w:pPr>
+        <w:pStyle w:val="ListParagraph"/>
+        <w:rPr>
+          <w:rFonts w:asciiTheme="majorBidi" w:hAnsiTheme="majorBidi" w:cstheme="majorBidi"/>
+          <w:b/>
+          <w:bCs/>
+          <w:sz w:val="44"/>
+          <w:szCs w:val="44"/>
+        </w:rPr>
+      </w:pPr>
+      <w:r>
+        <w:rPr>
+          <w:rFonts w:asciiTheme="majorBidi" w:hAnsiTheme="majorBidi" w:cstheme="majorBidi"/>
+          <w:b/>
+          <w:bCs/>
+          <w:noProof/>
+          <w:sz w:val="44"/>
+          <w:szCs w:val="44"/>
+          <w:lang w:val="en-US"/>
+        </w:rPr>
+        <w:lastRenderedPageBreak/>
+        <w:drawing>
+          <wp:inline distT="0" distB="0" distL="0" distR="0" wp14:anchorId="12BD1CAD" wp14:editId="1659999B">
+            <wp:extent cx="5095875" cy="4867275"/>
+            <wp:effectExtent l="0" t="0" r="9525" b="9525"/>
+            <wp:docPr id="8" name="Picture 8" descr="A picture containing diagram&#10;&#10;Description automatically generated"/>
+            <wp:cNvGraphicFramePr>
+              <a:graphicFrameLocks xmlns:a="http://schemas.openxmlformats.org/drawingml/2006/main" noChangeAspect="1"/>
+            </wp:cNvGraphicFramePr>
+            <a:graphic xmlns:a="http://schemas.openxmlformats.org/drawingml/2006/main">
+              <a:graphicData uri="http://schemas.openxmlformats.org/drawingml/2006/picture">
+                <pic:pic xmlns:pic="http://schemas.openxmlformats.org/drawingml/2006/picture">
+                  <pic:nvPicPr>
+                    <pic:cNvPr id="0" name="Picture 3" descr="A picture containing diagram&#10;&#10;Description automatically generated"/>
+                    <pic:cNvPicPr>
+                      <a:picLocks noChangeAspect="1" noChangeArrowheads="1"/>
+                    </pic:cNvPicPr>
+                  </pic:nvPicPr>
+                  <pic:blipFill>
+                    <a:blip r:embed="rId28">
+                      <a:extLst>
+                        <a:ext uri="{28A0092B-C50C-407E-A947-70E740481C1C}">
+                          <a14:useLocalDpi xmlns:a14="http://schemas.microsoft.com/office/drawing/2010/main" val="0"/>
+                        </a:ext>
+                      </a:extLst>
+                    </a:blip>
+                    <a:srcRect/>
+                    <a:stretch>
+                      <a:fillRect/>
+                    </a:stretch>
+                  </pic:blipFill>
+                  <pic:spPr bwMode="auto">
+                    <a:xfrm>
+                      <a:off x="0" y="0"/>
+                      <a:ext cx="5095875" cy="4867275"/>
+                    </a:xfrm>
+                    <a:prstGeom prst="rect">
+                      <a:avLst/>
+                    </a:prstGeom>
+                    <a:noFill/>
+                    <a:ln>
+                      <a:noFill/>
+                    </a:ln>
+                  </pic:spPr>
+                </pic:pic>
+              </a:graphicData>
+            </a:graphic>
+          </wp:inline>
+        </w:drawing>
+      </w:r>
+    </w:p>
+    <w:p>
+      <w:pPr>
+        <w:pStyle w:val="ListParagraph"/>
+        <w:ind w:left="792"/>
+        <w:rPr>
+          <w:rFonts w:asciiTheme="majorBidi" w:hAnsiTheme="majorBidi" w:cstheme="majorBidi"/>
+          <w:b/>
+          <w:bCs/>
+          <w:sz w:val="32"/>
+          <w:szCs w:val="32"/>
+        </w:rPr>
+      </w:pPr>
+      <w:r>
+        <w:rPr>
+          <w:rFonts w:asciiTheme="majorBidi" w:hAnsiTheme="majorBidi" w:cstheme="majorBidi"/>
+          <w:b/>
+          <w:bCs/>
+          <w:sz w:val="32"/>
+          <w:szCs w:val="32"/>
+        </w:rPr>
+        <w:t>Loss Curve</w:t>
+      </w:r>
+    </w:p>
+    <w:p>
+      <w:pPr>
+        <w:pStyle w:val="ListParagraph"/>
+        <w:ind w:left="792"/>
+        <w:rPr>
+          <w:rFonts w:asciiTheme="majorBidi" w:hAnsiTheme="majorBidi" w:cstheme="majorBidi"/>
+          <w:b/>
+          <w:bCs/>
+          <w:sz w:val="32"/>
+          <w:szCs w:val="32"/>
+        </w:rPr>
+      </w:pPr>
+      <w:r>
+        <w:rPr>
+          <w:rFonts w:asciiTheme="majorBidi" w:hAnsiTheme="majorBidi" w:cstheme="majorBidi"/>
+          <w:b/>
+          <w:bCs/>
+          <w:noProof/>
+          <w:sz w:val="32"/>
+          <w:szCs w:val="32"/>
+          <w:lang w:val="en-US"/>
+        </w:rPr>
+        <w:drawing>
+          <wp:inline distT="0" distB="0" distL="0" distR="0" wp14:anchorId="380E4EB9" wp14:editId="6473A0A1">
+            <wp:extent cx="3362325" cy="2428875"/>
+            <wp:effectExtent l="0" t="0" r="9525" b="9525"/>
+            <wp:docPr id="34" name="Picture 34" descr="Chart, line chart&#10;&#10;Description automatically generated"/>
+            <wp:cNvGraphicFramePr>
+              <a:graphicFrameLocks xmlns:a="http://schemas.openxmlformats.org/drawingml/2006/main" noChangeAspect="1"/>
+            </wp:cNvGraphicFramePr>
+            <a:graphic xmlns:a="http://schemas.openxmlformats.org/drawingml/2006/main">
+              <a:graphicData uri="http://schemas.openxmlformats.org/drawingml/2006/picture">
+                <pic:pic xmlns:pic="http://schemas.openxmlformats.org/drawingml/2006/picture">
+                  <pic:nvPicPr>
+                    <pic:cNvPr id="0" name="Picture 5" descr="Chart, line chart&#10;&#10;Description automatically generated"/>
+                    <pic:cNvPicPr>
+                      <a:picLocks noChangeAspect="1" noChangeArrowheads="1"/>
+                    </pic:cNvPicPr>
+                  </pic:nvPicPr>
+                  <pic:blipFill>
+                    <a:blip r:embed="rId29">
+                      <a:extLst>
+                        <a:ext uri="{28A0092B-C50C-407E-A947-70E740481C1C}">
+                          <a14:useLocalDpi xmlns:a14="http://schemas.microsoft.com/office/drawing/2010/main" val="0"/>
+                        </a:ext>
+                      </a:extLst>
+                    </a:blip>
+                    <a:srcRect/>
+                    <a:stretch>
+                      <a:fillRect/>
+                    </a:stretch>
+                  </pic:blipFill>
+                  <pic:spPr bwMode="auto">
+                    <a:xfrm>
+                      <a:off x="0" y="0"/>
+                      <a:ext cx="3362325" cy="2428875"/>
+                    </a:xfrm>
+                    <a:prstGeom prst="rect">
+                      <a:avLst/>
+                    </a:prstGeom>
+                    <a:noFill/>
+                    <a:ln>
+                      <a:noFill/>
+                    </a:ln>
+                  </pic:spPr>
+                </pic:pic>
+              </a:graphicData>
+            </a:graphic>
+          </wp:inline>
+        </w:drawing>
+      </w:r>
+    </w:p>
+    <w:p>
+      <w:pPr>
+        <w:pStyle w:val="ListParagraph"/>
+        <w:ind w:left="792"/>
+        <w:rPr>
+          <w:rFonts w:asciiTheme="majorBidi" w:hAnsiTheme="majorBidi" w:cstheme="majorBidi"/>
+          <w:b/>
+          <w:bCs/>
+          <w:sz w:val="32"/>
+          <w:szCs w:val="32"/>
+        </w:rPr>
+      </w:pPr>
+      <w:r>
+        <w:rPr>
+          <w:rFonts w:asciiTheme="majorBidi" w:hAnsiTheme="majorBidi" w:cstheme="majorBidi"/>
+          <w:b/>
+          <w:bCs/>
+          <w:sz w:val="32"/>
+          <w:szCs w:val="32"/>
+        </w:rPr>
+        <w:t>ROC</w:t>
+      </w:r>
+    </w:p>
+    <w:p>
+      <w:pPr>
+        <w:pStyle w:val="ListParagraph"/>
+        <w:ind w:left="792"/>
+        <w:rPr>
+          <w:rFonts w:asciiTheme="majorBidi" w:hAnsiTheme="majorBidi" w:cstheme="majorBidi"/>
+          <w:b/>
+          <w:bCs/>
+          <w:sz w:val="32"/>
+          <w:szCs w:val="32"/>
+        </w:rPr>
+      </w:pPr>
+      <w:r>
+        <w:rPr>
+          <w:rFonts w:asciiTheme="majorBidi" w:hAnsiTheme="majorBidi" w:cstheme="majorBidi"/>
+          <w:b/>
+          <w:bCs/>
+          <w:sz w:val="32"/>
+          <w:szCs w:val="32"/>
+        </w:rPr>
+        <w:t>Class:0</w:t>
+      </w:r>
+    </w:p>
+    <w:p>
+      <w:pPr>
+        <w:pStyle w:val="ListParagraph"/>
+        <w:ind w:left="792"/>
+        <w:rPr>
+          <w:rFonts w:asciiTheme="majorBidi" w:hAnsiTheme="majorBidi" w:cstheme="majorBidi"/>
+          <w:b/>
+          <w:bCs/>
+          <w:sz w:val="32"/>
+          <w:szCs w:val="32"/>
+        </w:rPr>
+      </w:pPr>
+      <w:r>
+        <w:rPr>
+          <w:rFonts w:asciiTheme="majorBidi" w:hAnsiTheme="majorBidi" w:cstheme="majorBidi"/>
+          <w:b/>
+          <w:bCs/>
+          <w:noProof/>
+          <w:sz w:val="32"/>
+          <w:szCs w:val="32"/>
+          <w:lang w:val="en-US"/>
+        </w:rPr>
+        <w:lastRenderedPageBreak/>
+        <w:drawing>
+          <wp:inline distT="0" distB="0" distL="0" distR="0" wp14:anchorId="17EEE3E1" wp14:editId="55D45E8B">
+            <wp:extent cx="3352800" cy="2190750"/>
+            <wp:effectExtent l="0" t="0" r="0" b="0"/>
+            <wp:docPr id="33" name="Picture 33" descr="Chart, line chart&#10;&#10;Description automatically generated"/>
+            <wp:cNvGraphicFramePr>
+              <a:graphicFrameLocks xmlns:a="http://schemas.openxmlformats.org/drawingml/2006/main" noChangeAspect="1"/>
+            </wp:cNvGraphicFramePr>
+            <a:graphic xmlns:a="http://schemas.openxmlformats.org/drawingml/2006/main">
+              <a:graphicData uri="http://schemas.openxmlformats.org/drawingml/2006/picture">
+                <pic:pic xmlns:pic="http://schemas.openxmlformats.org/drawingml/2006/picture">
+                  <pic:nvPicPr>
+                    <pic:cNvPr id="0" name="Picture 6" descr="Chart, line chart&#10;&#10;Description automatically generated"/>
+                    <pic:cNvPicPr>
+                      <a:picLocks noChangeAspect="1" noChangeArrowheads="1"/>
+                    </pic:cNvPicPr>
+                  </pic:nvPicPr>
+                  <pic:blipFill>
+                    <a:blip r:embed="rId30">
+                      <a:extLst>
+                        <a:ext uri="{28A0092B-C50C-407E-A947-70E740481C1C}">
+                          <a14:useLocalDpi xmlns:a14="http://schemas.microsoft.com/office/drawing/2010/main" val="0"/>
+                        </a:ext>
+                      </a:extLst>
+                    </a:blip>
+                    <a:srcRect/>
+                    <a:stretch>
+                      <a:fillRect/>
+                    </a:stretch>
+                  </pic:blipFill>
+                  <pic:spPr bwMode="auto">
+                    <a:xfrm>
+                      <a:off x="0" y="0"/>
+                      <a:ext cx="3352800" cy="2190750"/>
+                    </a:xfrm>
+                    <a:prstGeom prst="rect">
+                      <a:avLst/>
+                    </a:prstGeom>
+                    <a:noFill/>
+                    <a:ln>
+                      <a:noFill/>
+                    </a:ln>
+                  </pic:spPr>
+                </pic:pic>
+              </a:graphicData>
+            </a:graphic>
+          </wp:inline>
+        </w:drawing>
+      </w:r>
+    </w:p>
+    <w:p>
+      <w:pPr>
+        <w:pStyle w:val="ListParagraph"/>
+        <w:ind w:left="792"/>
+        <w:rPr>
+          <w:rFonts w:asciiTheme="majorBidi" w:hAnsiTheme="majorBidi" w:cstheme="majorBidi"/>
+          <w:b/>
+          <w:bCs/>
+          <w:sz w:val="32"/>
+          <w:szCs w:val="32"/>
+        </w:rPr>
+      </w:pPr>
+      <w:r>
+        <w:rPr>
+          <w:rFonts w:asciiTheme="majorBidi" w:hAnsiTheme="majorBidi" w:cstheme="majorBidi"/>
+          <w:b/>
+          <w:bCs/>
+          <w:sz w:val="32"/>
+          <w:szCs w:val="32"/>
+        </w:rPr>
+        <w:t>Class:1</w:t>
+      </w:r>
+    </w:p>
+    <w:p>
+      <w:pPr>
+        <w:pStyle w:val="ListParagraph"/>
+        <w:ind w:left="792"/>
+        <w:rPr>
+          <w:rFonts w:asciiTheme="majorBidi" w:hAnsiTheme="majorBidi" w:cstheme="majorBidi"/>
+          <w:b/>
+          <w:bCs/>
+          <w:sz w:val="32"/>
+          <w:szCs w:val="32"/>
+        </w:rPr>
+      </w:pPr>
+      <w:r>
+        <w:rPr>
+          <w:rFonts w:asciiTheme="majorBidi" w:hAnsiTheme="majorBidi" w:cstheme="majorBidi"/>
+          <w:b/>
+          <w:bCs/>
+          <w:noProof/>
+          <w:sz w:val="32"/>
+          <w:szCs w:val="32"/>
+          <w:lang w:val="en-US"/>
+        </w:rPr>
+        <w:drawing>
+          <wp:inline distT="0" distB="0" distL="0" distR="0" wp14:anchorId="42A8EBF4" wp14:editId="67925F6F">
+            <wp:extent cx="3886200" cy="2447925"/>
+            <wp:effectExtent l="0" t="0" r="0" b="9525"/>
+            <wp:docPr id="29" name="Picture 29" descr="Chart, line chart&#10;&#10;Description automatically generated"/>
+            <wp:cNvGraphicFramePr>
+              <a:graphicFrameLocks xmlns:a="http://schemas.openxmlformats.org/drawingml/2006/main" noChangeAspect="1"/>
+            </wp:cNvGraphicFramePr>
+            <a:graphic xmlns:a="http://schemas.openxmlformats.org/drawingml/2006/main">
+              <a:graphicData uri="http://schemas.openxmlformats.org/drawingml/2006/picture">
+                <pic:pic xmlns:pic="http://schemas.openxmlformats.org/drawingml/2006/picture">
+                  <pic:nvPicPr>
+                    <pic:cNvPr id="0" name="Picture 7" descr="Chart, line chart&#10;&#10;Description automatically generated"/>
+                    <pic:cNvPicPr>
+                      <a:picLocks noChangeAspect="1" noChangeArrowheads="1"/>
+                    </pic:cNvPicPr>
+                  </pic:nvPicPr>
+                  <pic:blipFill>
+                    <a:blip r:embed="rId31">
+                      <a:extLst>
+                        <a:ext uri="{28A0092B-C50C-407E-A947-70E740481C1C}">
+                          <a14:useLocalDpi xmlns:a14="http://schemas.microsoft.com/office/drawing/2010/main" val="0"/>
+                        </a:ext>
+                      </a:extLst>
+                    </a:blip>
+                    <a:srcRect/>
+                    <a:stretch>
+                      <a:fillRect/>
+                    </a:stretch>
+                  </pic:blipFill>
+                  <pic:spPr bwMode="auto">
+                    <a:xfrm>
+                      <a:off x="0" y="0"/>
+                      <a:ext cx="3886200" cy="2447925"/>
+                    </a:xfrm>
+                    <a:prstGeom prst="rect">
+                      <a:avLst/>
+                    </a:prstGeom>
+                    <a:noFill/>
+                    <a:ln>
+                      <a:noFill/>
+                    </a:ln>
+                  </pic:spPr>
+                </pic:pic>
+              </a:graphicData>
+            </a:graphic>
+          </wp:inline>
+        </w:drawing>
+      </w:r>
+    </w:p>
+    <w:p>
+      <w:pPr>
+        <w:pStyle w:val="ListParagraph"/>
+        <w:ind w:left="792"/>
+        <w:rPr>
+          <w:rFonts w:asciiTheme="majorBidi" w:hAnsiTheme="majorBidi" w:cstheme="majorBidi"/>
+          <w:b/>
+          <w:bCs/>
+          <w:sz w:val="32"/>
+          <w:szCs w:val="32"/>
+        </w:rPr>
+      </w:pPr>
+    </w:p>
+    <w:p>
+      <w:pPr>
+        <w:pStyle w:val="ListParagraph"/>
+        <w:ind w:left="792"/>
+        <w:rPr>
+          <w:rFonts w:asciiTheme="majorBidi" w:hAnsiTheme="majorBidi" w:cstheme="majorBidi"/>
+          <w:b/>
+          <w:bCs/>
+          <w:sz w:val="32"/>
+          <w:szCs w:val="32"/>
+        </w:rPr>
+      </w:pPr>
+    </w:p>
+    <w:p>
+      <w:pPr>
+        <w:pStyle w:val="ListParagraph"/>
+        <w:ind w:left="792"/>
+        <w:rPr>
+          <w:rFonts w:asciiTheme="majorBidi" w:hAnsiTheme="majorBidi" w:cstheme="majorBidi"/>
+          <w:b/>
+          <w:bCs/>
+          <w:sz w:val="32"/>
+          <w:szCs w:val="32"/>
+        </w:rPr>
+      </w:pPr>
+    </w:p>
+    <w:p>
+      <w:pPr>
+        <w:pStyle w:val="ListParagraph"/>
+        <w:ind w:left="792"/>
+        <w:rPr>
+          <w:rFonts w:asciiTheme="majorBidi" w:hAnsiTheme="majorBidi" w:cstheme="majorBidi"/>
+          <w:b/>
+          <w:bCs/>
+          <w:sz w:val="32"/>
+          <w:szCs w:val="32"/>
+        </w:rPr>
+      </w:pPr>
+    </w:p>
+    <w:p>
+      <w:pPr>
+        <w:pStyle w:val="ListParagraph"/>
+        <w:ind w:left="792"/>
+        <w:rPr>
+          <w:rFonts w:asciiTheme="majorBidi" w:hAnsiTheme="majorBidi" w:cstheme="majorBidi"/>
+          <w:b/>
+          <w:bCs/>
+          <w:sz w:val="32"/>
+          <w:szCs w:val="32"/>
+        </w:rPr>
+      </w:pPr>
+    </w:p>
+    <w:p>
+      <w:pPr>
+        <w:pStyle w:val="ListParagraph"/>
+        <w:ind w:left="792"/>
+        <w:rPr>
+          <w:rFonts w:asciiTheme="majorBidi" w:hAnsiTheme="majorBidi" w:cstheme="majorBidi"/>
+          <w:b/>
+          <w:bCs/>
+          <w:sz w:val="32"/>
+          <w:szCs w:val="32"/>
+        </w:rPr>
+      </w:pPr>
+    </w:p>
+    <w:p>
+      <w:pPr>
+        <w:pStyle w:val="ListParagraph"/>
+        <w:ind w:left="792"/>
+        <w:rPr>
+          <w:rFonts w:asciiTheme="majorBidi" w:hAnsiTheme="majorBidi" w:cstheme="majorBidi"/>
+          <w:b/>
+          <w:bCs/>
+          <w:sz w:val="32"/>
+          <w:szCs w:val="32"/>
+        </w:rPr>
+      </w:pPr>
+    </w:p>
+    <w:p>
+      <w:pPr>
+        <w:pStyle w:val="ListParagraph"/>
+        <w:ind w:left="792"/>
+        <w:rPr>
+          <w:rFonts w:asciiTheme="majorBidi" w:hAnsiTheme="majorBidi" w:cstheme="majorBidi"/>
+          <w:b/>
+          <w:bCs/>
+          <w:sz w:val="32"/>
+          <w:szCs w:val="32"/>
+        </w:rPr>
+      </w:pPr>
+    </w:p>
+    <w:p>
+      <w:pPr>
+        <w:pStyle w:val="ListParagraph"/>
+        <w:ind w:left="792"/>
+        <w:rPr>
+          <w:rFonts w:asciiTheme="majorBidi" w:hAnsiTheme="majorBidi" w:cstheme="majorBidi"/>
+          <w:b/>
+          <w:bCs/>
+          <w:sz w:val="32"/>
+          <w:szCs w:val="32"/>
+        </w:rPr>
+      </w:pPr>
+    </w:p>
+    <w:p>
+      <w:pPr>
+        <w:pStyle w:val="ListParagraph"/>
+        <w:ind w:left="792"/>
+        <w:rPr>
+          <w:rFonts w:asciiTheme="majorBidi" w:hAnsiTheme="majorBidi" w:cstheme="majorBidi"/>
+          <w:b/>
+          <w:bCs/>
+          <w:sz w:val="32"/>
+          <w:szCs w:val="32"/>
+        </w:rPr>
+      </w:pPr>
+    </w:p>
+    <w:p>
+      <w:pPr>
+        <w:pStyle w:val="ListParagraph"/>
+        <w:ind w:left="792"/>
+        <w:rPr>
+          <w:rFonts w:asciiTheme="majorBidi" w:hAnsiTheme="majorBidi" w:cstheme="majorBidi"/>
+          <w:b/>
+          <w:bCs/>
+          <w:sz w:val="32"/>
+          <w:szCs w:val="32"/>
+        </w:rPr>
+      </w:pPr>
+    </w:p>
+    <w:p>
+      <w:pPr>
+        <w:pStyle w:val="ListParagraph"/>
+        <w:ind w:left="792"/>
+        <w:rPr>
+          <w:rFonts w:asciiTheme="majorBidi" w:hAnsiTheme="majorBidi" w:cstheme="majorBidi"/>
+          <w:b/>
+          <w:bCs/>
+          <w:sz w:val="32"/>
+          <w:szCs w:val="32"/>
+        </w:rPr>
+      </w:pPr>
+    </w:p>
+    <w:p>
+      <w:pPr>
+        <w:pStyle w:val="ListParagraph"/>
+        <w:ind w:left="792"/>
+        <w:rPr>
+          <w:rFonts w:asciiTheme="majorBidi" w:hAnsiTheme="majorBidi" w:cstheme="majorBidi"/>
+          <w:b/>
+          <w:bCs/>
+          <w:sz w:val="32"/>
+          <w:szCs w:val="32"/>
         </w:rPr>
       </w:pPr>
     </w:p>
@@ -7549,18 +8928,21 @@
           <w:sz w:val="44"/>
           <w:szCs w:val="44"/>
         </w:rPr>
-        <w:t>ANN</w:t>
-      </w:r>
-      <w:r>
-        <w:rPr>
-          <w:rFonts w:asciiTheme="majorBidi" w:hAnsiTheme="majorBidi" w:cstheme="majorBidi"/>
-          <w:b/>
-          <w:bCs/>
-          <w:sz w:val="44"/>
-          <w:szCs w:val="44"/>
-        </w:rPr>
-        <w:t xml:space="preserve"> Results</w:t>
-      </w:r>
+        <w:lastRenderedPageBreak/>
+        <w:t>SVM Results</w:t>
+      </w:r>
+    </w:p>
+    <w:p>
+      <w:pPr>
+        <w:pStyle w:val="ListParagraph"/>
+        <w:rPr>
+          <w:rFonts w:asciiTheme="majorBidi" w:hAnsiTheme="majorBidi" w:cstheme="majorBidi"/>
+          <w:b/>
+          <w:bCs/>
+          <w:sz w:val="32"/>
+          <w:szCs w:val="32"/>
+        </w:rPr>
+      </w:pPr>
     </w:p>
     <w:p>
       <w:pPr>
@@ -7578,44 +8960,6 @@
     <w:p>
       <w:pPr>
         <w:pStyle w:val="ListParagraph"/>
-        <w:numPr>
-          <w:ilvl w:val="1"/>
-          <w:numId w:val="11"/>
-        </w:numPr>
-        <w:rPr>
-          <w:rFonts w:asciiTheme="majorBidi" w:hAnsiTheme="majorBidi" w:cstheme="majorBidi"/>
-          <w:b/>
-          <w:bCs/>
-          <w:sz w:val="44"/>
-          <w:szCs w:val="44"/>
-        </w:rPr>
-      </w:pPr>
-      <w:r>
-        <w:rPr>
-          <w:rFonts w:asciiTheme="majorBidi" w:hAnsiTheme="majorBidi" w:cstheme="majorBidi"/>
-          <w:b/>
-          <w:bCs/>
-          <w:sz w:val="44"/>
-          <w:szCs w:val="44"/>
-        </w:rPr>
-        <w:t>SVM Results</w:t>
-      </w:r>
-    </w:p>
-    <w:p>
-      <w:pPr>
-        <w:pStyle w:val="ListParagraph"/>
-        <w:rPr>
-          <w:rFonts w:asciiTheme="majorBidi" w:hAnsiTheme="majorBidi" w:cstheme="majorBidi"/>
-          <w:b/>
-          <w:bCs/>
-          <w:sz w:val="32"/>
-          <w:szCs w:val="32"/>
-        </w:rPr>
-      </w:pPr>
-    </w:p>
-    <w:p>
-      <w:pPr>
-        <w:pStyle w:val="ListParagraph"/>
         <w:ind w:left="792"/>
         <w:rPr>
           <w:rFonts w:asciiTheme="majorBidi" w:hAnsiTheme="majorBidi" w:cstheme="majorBidi"/>
@@ -7625,6 +8969,16 @@
           <w:szCs w:val="32"/>
         </w:rPr>
       </w:pPr>
+      <w:r>
+        <w:rPr>
+          <w:rFonts w:asciiTheme="majorBidi" w:hAnsiTheme="majorBidi" w:cstheme="majorBidi"/>
+          <w:b/>
+          <w:bCs/>
+          <w:sz w:val="32"/>
+          <w:szCs w:val="32"/>
+        </w:rPr>
+        <w:t>Accuracy: 84.56%</w:t>
+      </w:r>
     </w:p>
     <w:p>
       <w:pPr>
@@ -7638,6 +8992,88 @@
           <w:szCs w:val="32"/>
         </w:rPr>
       </w:pPr>
+      <w:r>
+        <w:rPr>
+          <w:rFonts w:asciiTheme="majorBidi" w:hAnsiTheme="majorBidi" w:cstheme="majorBidi"/>
+          <w:b/>
+          <w:bCs/>
+          <w:sz w:val="32"/>
+          <w:szCs w:val="32"/>
+        </w:rPr>
+        <w:t>Confusion matrix:</w:t>
+      </w:r>
+    </w:p>
+    <w:p>
+      <w:pPr>
+        <w:pStyle w:val="ListParagraph"/>
+        <w:ind w:left="792"/>
+        <w:rPr>
+          <w:rFonts w:asciiTheme="majorBidi" w:hAnsiTheme="majorBidi" w:cstheme="majorBidi"/>
+          <w:b/>
+          <w:bCs/>
+          <w:sz w:val="32"/>
+          <w:szCs w:val="32"/>
+        </w:rPr>
+      </w:pPr>
+      <w:r>
+        <w:rPr>
+          <w:rFonts w:asciiTheme="majorBidi" w:hAnsiTheme="majorBidi" w:cstheme="majorBidi"/>
+          <w:b/>
+          <w:bCs/>
+          <w:noProof/>
+          <w:sz w:val="32"/>
+          <w:szCs w:val="32"/>
+          <w:lang w:val="en-US"/>
+        </w:rPr>
+        <w:drawing>
+          <wp:inline distT="0" distB="0" distL="0" distR="0" wp14:anchorId="70B2CF2D" wp14:editId="040009AC">
+            <wp:extent cx="5486400" cy="4241800"/>
+            <wp:effectExtent l="0" t="0" r="0" b="6350"/>
+            <wp:docPr id="35" name="Picture 35" descr="C:\Users\youss\Downloads\FireShot\FireShot Capture 002 - MNSITFashion_SVM.ipynb - Colaboratory - colab.research.google.com.png"/>
+            <wp:cNvGraphicFramePr>
+              <a:graphicFrameLocks xmlns:a="http://schemas.openxmlformats.org/drawingml/2006/main" noChangeAspect="1"/>
+            </wp:cNvGraphicFramePr>
+            <a:graphic xmlns:a="http://schemas.openxmlformats.org/drawingml/2006/main">
+              <a:graphicData uri="http://schemas.openxmlformats.org/drawingml/2006/picture">
+                <pic:pic xmlns:pic="http://schemas.openxmlformats.org/drawingml/2006/picture">
+                  <pic:nvPicPr>
+                    <pic:cNvPr id="0" name="Picture 9" descr="C:\Users\youss\Downloads\FireShot\FireShot Capture 002 - MNSITFashion_SVM.ipynb - Colaboratory - colab.research.google.com.png"/>
+                    <pic:cNvPicPr>
+                      <a:picLocks noChangeAspect="1" noChangeArrowheads="1"/>
+                    </pic:cNvPicPr>
+                  </pic:nvPicPr>
+                  <pic:blipFill>
+                    <a:blip r:embed="rId32">
+                      <a:extLst>
+                        <a:ext uri="{28A0092B-C50C-407E-A947-70E740481C1C}">
+                          <a14:useLocalDpi xmlns:a14="http://schemas.microsoft.com/office/drawing/2010/main" val="0"/>
+                        </a:ext>
+                      </a:extLst>
+                    </a:blip>
+                    <a:srcRect/>
+                    <a:stretch>
+                      <a:fillRect/>
+                    </a:stretch>
+                  </pic:blipFill>
+                  <pic:spPr bwMode="auto">
+                    <a:xfrm>
+                      <a:off x="0" y="0"/>
+                      <a:ext cx="5486400" cy="4241800"/>
+                    </a:xfrm>
+                    <a:prstGeom prst="rect">
+                      <a:avLst/>
+                    </a:prstGeom>
+                    <a:noFill/>
+                    <a:ln>
+                      <a:noFill/>
+                    </a:ln>
+                  </pic:spPr>
+                </pic:pic>
+              </a:graphicData>
+            </a:graphic>
+          </wp:inline>
+        </w:drawing>
+      </w:r>
     </w:p>
     <w:p>
       <w:pPr>
@@ -7696,8 +9132,238 @@
         </w:rPr>
       </w:pPr>
     </w:p>
+    <w:p>
+      <w:pPr>
+        <w:pStyle w:val="ListParagraph"/>
+        <w:ind w:left="792"/>
+        <w:rPr>
+          <w:rFonts w:asciiTheme="majorBidi" w:hAnsiTheme="majorBidi" w:cstheme="majorBidi"/>
+          <w:sz w:val="52"/>
+          <w:szCs w:val="52"/>
+        </w:rPr>
+      </w:pPr>
+    </w:p>
+    <w:p>
+      <w:pPr>
+        <w:pStyle w:val="ListParagraph"/>
+        <w:ind w:left="792"/>
+        <w:rPr>
+          <w:rFonts w:asciiTheme="majorBidi" w:hAnsiTheme="majorBidi" w:cstheme="majorBidi"/>
+          <w:sz w:val="52"/>
+          <w:szCs w:val="52"/>
+        </w:rPr>
+      </w:pPr>
+    </w:p>
+    <w:p>
+      <w:pPr>
+        <w:pStyle w:val="ListParagraph"/>
+        <w:ind w:left="792"/>
+        <w:rPr>
+          <w:rFonts w:asciiTheme="majorBidi" w:hAnsiTheme="majorBidi" w:cstheme="majorBidi"/>
+          <w:sz w:val="52"/>
+          <w:szCs w:val="52"/>
+        </w:rPr>
+      </w:pPr>
+      <w:r>
+        <w:rPr>
+          <w:rFonts w:asciiTheme="majorBidi" w:hAnsiTheme="majorBidi" w:cstheme="majorBidi"/>
+          <w:sz w:val="52"/>
+          <w:szCs w:val="52"/>
+        </w:rPr>
+        <w:lastRenderedPageBreak/>
+        <w:t>Roc Curve:</w:t>
+      </w:r>
+    </w:p>
+    <w:p>
+      <w:pPr>
+        <w:pStyle w:val="ListParagraph"/>
+        <w:ind w:left="792"/>
+        <w:rPr>
+          <w:rFonts w:asciiTheme="majorBidi" w:hAnsiTheme="majorBidi" w:cstheme="majorBidi"/>
+          <w:sz w:val="52"/>
+          <w:szCs w:val="52"/>
+        </w:rPr>
+      </w:pPr>
+      <w:r>
+        <w:rPr>
+          <w:rFonts w:asciiTheme="majorBidi" w:hAnsiTheme="majorBidi" w:cstheme="majorBidi"/>
+          <w:sz w:val="52"/>
+          <w:szCs w:val="52"/>
+        </w:rPr>
+        <w:t>Class 8 &amp; 9</w:t>
+      </w:r>
+      <w:r>
+        <w:rPr>
+          <w:rFonts w:asciiTheme="majorBidi" w:hAnsiTheme="majorBidi" w:cstheme="majorBidi"/>
+          <w:noProof/>
+          <w:sz w:val="52"/>
+          <w:szCs w:val="52"/>
+          <w:lang w:val="en-US"/>
+        </w:rPr>
+        <w:drawing>
+          <wp:inline distT="0" distB="0" distL="0" distR="0" wp14:anchorId="794A5EA1" wp14:editId="3AE3B1DB">
+            <wp:extent cx="4385945" cy="6028055"/>
+            <wp:effectExtent l="0" t="0" r="0" b="0"/>
+            <wp:docPr id="36" name="Picture 36" descr="C:\Users\youss\Downloads\FireShot\FireShot Capture 004 - MNSITFashion_SVM.ipynb - Colaboratory - colab.research.google.com.png"/>
+            <wp:cNvGraphicFramePr>
+              <a:graphicFrameLocks xmlns:a="http://schemas.openxmlformats.org/drawingml/2006/main" noChangeAspect="1"/>
+            </wp:cNvGraphicFramePr>
+            <a:graphic xmlns:a="http://schemas.openxmlformats.org/drawingml/2006/main">
+              <a:graphicData uri="http://schemas.openxmlformats.org/drawingml/2006/picture">
+                <pic:pic xmlns:pic="http://schemas.openxmlformats.org/drawingml/2006/picture">
+                  <pic:nvPicPr>
+                    <pic:cNvPr id="0" name="Picture 10" descr="C:\Users\youss\Downloads\FireShot\FireShot Capture 004 - MNSITFashion_SVM.ipynb - Colaboratory - colab.research.google.com.png"/>
+                    <pic:cNvPicPr>
+                      <a:picLocks noChangeAspect="1" noChangeArrowheads="1"/>
+                    </pic:cNvPicPr>
+                  </pic:nvPicPr>
+                  <pic:blipFill>
+                    <a:blip r:embed="rId33">
+                      <a:extLst>
+                        <a:ext uri="{28A0092B-C50C-407E-A947-70E740481C1C}">
+                          <a14:useLocalDpi xmlns:a14="http://schemas.microsoft.com/office/drawing/2010/main" val="0"/>
+                        </a:ext>
+                      </a:extLst>
+                    </a:blip>
+                    <a:srcRect/>
+                    <a:stretch>
+                      <a:fillRect/>
+                    </a:stretch>
+                  </pic:blipFill>
+                  <pic:spPr bwMode="auto">
+                    <a:xfrm>
+                      <a:off x="0" y="0"/>
+                      <a:ext cx="4385945" cy="6028055"/>
+                    </a:xfrm>
+                    <a:prstGeom prst="rect">
+                      <a:avLst/>
+                    </a:prstGeom>
+                    <a:noFill/>
+                    <a:ln>
+                      <a:noFill/>
+                    </a:ln>
+                  </pic:spPr>
+                </pic:pic>
+              </a:graphicData>
+            </a:graphic>
+          </wp:inline>
+        </w:drawing>
+      </w:r>
+    </w:p>
+    <w:p>
+      <w:pPr>
+        <w:pStyle w:val="ListParagraph"/>
+        <w:ind w:left="792"/>
+        <w:rPr>
+          <w:rFonts w:asciiTheme="majorBidi" w:hAnsiTheme="majorBidi" w:cstheme="majorBidi"/>
+          <w:sz w:val="52"/>
+          <w:szCs w:val="52"/>
+        </w:rPr>
+      </w:pPr>
+    </w:p>
+    <w:p>
+      <w:pPr>
+        <w:pStyle w:val="ListParagraph"/>
+        <w:ind w:left="792"/>
+        <w:rPr>
+          <w:rFonts w:asciiTheme="majorBidi" w:hAnsiTheme="majorBidi" w:cstheme="majorBidi"/>
+          <w:sz w:val="52"/>
+          <w:szCs w:val="52"/>
+        </w:rPr>
+      </w:pPr>
+    </w:p>
+    <w:p>
+      <w:pPr>
+        <w:pStyle w:val="ListParagraph"/>
+        <w:ind w:left="792"/>
+        <w:rPr>
+          <w:rFonts w:asciiTheme="majorBidi" w:hAnsiTheme="majorBidi" w:cstheme="majorBidi"/>
+          <w:sz w:val="52"/>
+          <w:szCs w:val="52"/>
+        </w:rPr>
+      </w:pPr>
+    </w:p>
+    <w:p>
+      <w:pPr>
+        <w:pStyle w:val="ListParagraph"/>
+        <w:ind w:left="792"/>
+        <w:rPr>
+          <w:rFonts w:asciiTheme="majorBidi" w:hAnsiTheme="majorBidi" w:cstheme="majorBidi"/>
+          <w:sz w:val="52"/>
+          <w:szCs w:val="52"/>
+        </w:rPr>
+      </w:pPr>
+      <w:r>
+        <w:rPr>
+          <w:rFonts w:asciiTheme="majorBidi" w:hAnsiTheme="majorBidi" w:cstheme="majorBidi"/>
+          <w:sz w:val="52"/>
+          <w:szCs w:val="52"/>
+        </w:rPr>
+        <w:lastRenderedPageBreak/>
+        <w:t>Learning Curve</w:t>
+      </w:r>
+      <w:r>
+        <w:rPr>
+          <w:rFonts w:asciiTheme="majorBidi" w:hAnsiTheme="majorBidi" w:cstheme="majorBidi"/>
+          <w:noProof/>
+          <w:sz w:val="52"/>
+          <w:szCs w:val="52"/>
+          <w:lang w:val="en-US"/>
+        </w:rPr>
+        <w:drawing>
+          <wp:inline distT="0" distB="0" distL="0" distR="0" wp14:anchorId="0EB02969" wp14:editId="61016A17">
+            <wp:extent cx="5478145" cy="2226945"/>
+            <wp:effectExtent l="0" t="0" r="8255" b="1905"/>
+            <wp:docPr id="37" name="Picture 37" descr="C:\Users\youss\Downloads\FireShot\FireShot Capture 003 - MNSITFashion_SVM.ipynb - Colaboratory - colab.research.google.com.png"/>
+            <wp:cNvGraphicFramePr>
+              <a:graphicFrameLocks xmlns:a="http://schemas.openxmlformats.org/drawingml/2006/main" noChangeAspect="1"/>
+            </wp:cNvGraphicFramePr>
+            <a:graphic xmlns:a="http://schemas.openxmlformats.org/drawingml/2006/main">
+              <a:graphicData uri="http://schemas.openxmlformats.org/drawingml/2006/picture">
+                <pic:pic xmlns:pic="http://schemas.openxmlformats.org/drawingml/2006/picture">
+                  <pic:nvPicPr>
+                    <pic:cNvPr id="0" name="Picture 11" descr="C:\Users\youss\Downloads\FireShot\FireShot Capture 003 - MNSITFashion_SVM.ipynb - Colaboratory - colab.research.google.com.png"/>
+                    <pic:cNvPicPr>
+                      <a:picLocks noChangeAspect="1" noChangeArrowheads="1"/>
+                    </pic:cNvPicPr>
+                  </pic:nvPicPr>
+                  <pic:blipFill>
+                    <a:blip r:embed="rId34">
+                      <a:extLst>
+                        <a:ext uri="{28A0092B-C50C-407E-A947-70E740481C1C}">
+                          <a14:useLocalDpi xmlns:a14="http://schemas.microsoft.com/office/drawing/2010/main" val="0"/>
+                        </a:ext>
+                      </a:extLst>
+                    </a:blip>
+                    <a:srcRect/>
+                    <a:stretch>
+                      <a:fillRect/>
+                    </a:stretch>
+                  </pic:blipFill>
+                  <pic:spPr bwMode="auto">
+                    <a:xfrm>
+                      <a:off x="0" y="0"/>
+                      <a:ext cx="5478145" cy="2226945"/>
+                    </a:xfrm>
+                    <a:prstGeom prst="rect">
+                      <a:avLst/>
+                    </a:prstGeom>
+                    <a:noFill/>
+                    <a:ln>
+                      <a:noFill/>
+                    </a:ln>
+                  </pic:spPr>
+                </pic:pic>
+              </a:graphicData>
+            </a:graphic>
+          </wp:inline>
+        </w:drawing>
+      </w:r>
+      <w:bookmarkStart w:id="1" w:name="_GoBack"/>
+      <w:bookmarkEnd w:id="1"/>
+    </w:p>
     <w:sectPr>
-      <w:footerReference w:type="default" r:id="rId27"/>
+      <w:footerReference w:type="default" r:id="rId35"/>
       <w:pgSz w:w="12240" w:h="15840"/>
       <w:pgMar w:top="1440" w:right="1800" w:bottom="1440" w:left="1800" w:header="720" w:footer="720" w:gutter="0"/>
       <w:cols w:space="720"/>
@@ -7709,7 +9375,7 @@
 </file>
 
 <file path=word/endnotes.xml><?xml version="1.0" encoding="utf-8"?>
-<w:endnotes xmlns:wpc="http://schemas.microsoft.com/office/word/2010/wordprocessingCanvas" xmlns:cx="http://schemas.microsoft.com/office/drawing/2014/chartex" xmlns:cx1="http://schemas.microsoft.com/office/drawing/2015/9/8/chartex" xmlns:cx2="http://schemas.microsoft.com/office/drawing/2015/10/21/chartex" xmlns:cx3="http://schemas.microsoft.com/office/drawing/2016/5/9/chartex" xmlns:cx4="http://schemas.microsoft.com/office/drawing/2016/5/10/chartex" xmlns:cx5="http://schemas.microsoft.com/office/drawing/2016/5/11/chartex" xmlns:cx6="http://schemas.microsoft.com/office/drawing/2016/5/12/chartex" xmlns:cx7="http://schemas.microsoft.com/office/drawing/2016/5/13/chartex" xmlns:cx8="http://schemas.microsoft.com/office/drawing/2016/5/14/chartex" xmlns:mc="http://schemas.openxmlformats.org/markup-compatibility/2006" xmlns:aink="http://schemas.microsoft.com/office/drawing/2016/ink" xmlns:am3d="http://schemas.microsoft.com/office/drawing/2017/model3d" xmlns:o="urn:schemas-microsoft-com:office:office" xmlns:r="http://schemas.openxmlformats.org/officeDocument/2006/relationships" xmlns:m="http://schemas.openxmlformats.org/officeDocument/2006/math" xmlns:v="urn:schemas-microsoft-com:vml" xmlns:wp14="http://schemas.microsoft.com/office/word/2010/wordprocessingDrawing" xmlns:wp="http://schemas.openxmlformats.org/drawingml/2006/wordprocessingDrawing" xmlns:w10="urn:schemas-microsoft-com:office:word" xmlns:w="http://schemas.openxmlformats.org/wordprocessingml/2006/main" xmlns:w14="http://schemas.microsoft.com/office/word/2010/wordml" xmlns:w15="http://schemas.microsoft.com/office/word/2012/wordml" xmlns:w16cex="http://schemas.microsoft.com/office/word/2018/wordml/cex" xmlns:w16cid="http://schemas.microsoft.com/office/word/2016/wordml/cid" xmlns:w16="http://schemas.microsoft.com/office/word/2018/wordml" xmlns:w16sdtdh="http://schemas.microsoft.com/office/word/2020/wordml/sdtdatahash" xmlns:w16se="http://schemas.microsoft.com/office/word/2015/wordml/symex" xmlns:wpg="http://schemas.microsoft.com/office/word/2010/wordprocessingGroup" xmlns:wpi="http://schemas.microsoft.com/office/word/2010/wordprocessingInk" xmlns:wne="http://schemas.microsoft.com/office/word/2006/wordml" xmlns:wps="http://schemas.microsoft.com/office/word/2010/wordprocessingShape" mc:Ignorable="w14 w15 w16se w16cid w16 w16cex w16sdtdh wp14">
+<w:endnotes xmlns:wpc="http://schemas.microsoft.com/office/word/2010/wordprocessingCanvas" xmlns:cx="http://schemas.microsoft.com/office/drawing/2014/chartex" xmlns:cx1="http://schemas.microsoft.com/office/drawing/2015/9/8/chartex" xmlns:mc="http://schemas.openxmlformats.org/markup-compatibility/2006" xmlns:o="urn:schemas-microsoft-com:office:office" xmlns:r="http://schemas.openxmlformats.org/officeDocument/2006/relationships" xmlns:m="http://schemas.openxmlformats.org/officeDocument/2006/math" xmlns:v="urn:schemas-microsoft-com:vml" xmlns:wp14="http://schemas.microsoft.com/office/word/2010/wordprocessingDrawing" xmlns:wp="http://schemas.openxmlformats.org/drawingml/2006/wordprocessingDrawing" xmlns:w10="urn:schemas-microsoft-com:office:word" xmlns:w="http://schemas.openxmlformats.org/wordprocessingml/2006/main" xmlns:w14="http://schemas.microsoft.com/office/word/2010/wordml" xmlns:w15="http://schemas.microsoft.com/office/word/2012/wordml" xmlns:w16se="http://schemas.microsoft.com/office/word/2015/wordml/symex" xmlns:wpg="http://schemas.microsoft.com/office/word/2010/wordprocessingGroup" xmlns:wpi="http://schemas.microsoft.com/office/word/2010/wordprocessingInk" xmlns:wne="http://schemas.microsoft.com/office/word/2006/wordml" xmlns:wps="http://schemas.microsoft.com/office/word/2010/wordprocessingShape" mc:Ignorable="w14 w15 w16se wp14">
   <w:endnote w:type="separator" w:id="-1">
     <w:p>
       <w:pPr>
@@ -7734,7 +9400,7 @@
 </file>
 
 <file path=word/footer1.xml><?xml version="1.0" encoding="utf-8"?>
-<w:ftr xmlns:wpc="http://schemas.microsoft.com/office/word/2010/wordprocessingCanvas" xmlns:cx="http://schemas.microsoft.com/office/drawing/2014/chartex" xmlns:cx1="http://schemas.microsoft.com/office/drawing/2015/9/8/chartex" xmlns:cx2="http://schemas.microsoft.com/office/drawing/2015/10/21/chartex" xmlns:cx3="http://schemas.microsoft.com/office/drawing/2016/5/9/chartex" xmlns:cx4="http://schemas.microsoft.com/office/drawing/2016/5/10/chartex" xmlns:cx5="http://schemas.microsoft.com/office/drawing/2016/5/11/chartex" xmlns:cx6="http://schemas.microsoft.com/office/drawing/2016/5/12/chartex" xmlns:cx7="http://schemas.microsoft.com/office/drawing/2016/5/13/chartex" xmlns:cx8="http://schemas.microsoft.com/office/drawing/2016/5/14/chartex" xmlns:mc="http://schemas.openxmlformats.org/markup-compatibility/2006" xmlns:aink="http://schemas.microsoft.com/office/drawing/2016/ink" xmlns:am3d="http://schemas.microsoft.com/office/drawing/2017/model3d" xmlns:o="urn:schemas-microsoft-com:office:office" xmlns:r="http://schemas.openxmlformats.org/officeDocument/2006/relationships" xmlns:m="http://schemas.openxmlformats.org/officeDocument/2006/math" xmlns:v="urn:schemas-microsoft-com:vml" xmlns:wp14="http://schemas.microsoft.com/office/word/2010/wordprocessingDrawing" xmlns:wp="http://schemas.openxmlformats.org/drawingml/2006/wordprocessingDrawing" xmlns:w10="urn:schemas-microsoft-com:office:word" xmlns:w="http://schemas.openxmlformats.org/wordprocessingml/2006/main" xmlns:w14="http://schemas.microsoft.com/office/word/2010/wordml" xmlns:w15="http://schemas.microsoft.com/office/word/2012/wordml" xmlns:w16cex="http://schemas.microsoft.com/office/word/2018/wordml/cex" xmlns:w16cid="http://schemas.microsoft.com/office/word/2016/wordml/cid" xmlns:w16="http://schemas.microsoft.com/office/word/2018/wordml" xmlns:w16sdtdh="http://schemas.microsoft.com/office/word/2020/wordml/sdtdatahash" xmlns:w16se="http://schemas.microsoft.com/office/word/2015/wordml/symex" xmlns:wpg="http://schemas.microsoft.com/office/word/2010/wordprocessingGroup" xmlns:wpi="http://schemas.microsoft.com/office/word/2010/wordprocessingInk" xmlns:wne="http://schemas.microsoft.com/office/word/2006/wordml" xmlns:wps="http://schemas.microsoft.com/office/word/2010/wordprocessingShape" mc:Ignorable="w14 w15 w16se w16cid w16 w16cex w16sdtdh wp14">
+<w:ftr xmlns:wpc="http://schemas.microsoft.com/office/word/2010/wordprocessingCanvas" xmlns:cx="http://schemas.microsoft.com/office/drawing/2014/chartex" xmlns:cx1="http://schemas.microsoft.com/office/drawing/2015/9/8/chartex" xmlns:mc="http://schemas.openxmlformats.org/markup-compatibility/2006" xmlns:o="urn:schemas-microsoft-com:office:office" xmlns:r="http://schemas.openxmlformats.org/officeDocument/2006/relationships" xmlns:m="http://schemas.openxmlformats.org/officeDocument/2006/math" xmlns:v="urn:schemas-microsoft-com:vml" xmlns:wp14="http://schemas.microsoft.com/office/word/2010/wordprocessingDrawing" xmlns:wp="http://schemas.openxmlformats.org/drawingml/2006/wordprocessingDrawing" xmlns:w10="urn:schemas-microsoft-com:office:word" xmlns:w="http://schemas.openxmlformats.org/wordprocessingml/2006/main" xmlns:w14="http://schemas.microsoft.com/office/word/2010/wordml" xmlns:w15="http://schemas.microsoft.com/office/word/2012/wordml" xmlns:w16se="http://schemas.microsoft.com/office/word/2015/wordml/symex" xmlns:wpg="http://schemas.microsoft.com/office/word/2010/wordprocessingGroup" xmlns:wpi="http://schemas.microsoft.com/office/word/2010/wordprocessingInk" xmlns:wne="http://schemas.microsoft.com/office/word/2006/wordml" xmlns:wps="http://schemas.microsoft.com/office/word/2010/wordprocessingShape" mc:Ignorable="w14 w15 w16se wp14">
   <w:sdt>
     <w:sdtPr>
       <w:id w:val="1730500463"/>
@@ -7767,7 +9433,7 @@
           <w:rPr>
             <w:noProof/>
           </w:rPr>
-          <w:t>9</w:t>
+          <w:t>14</w:t>
         </w:r>
         <w:r>
           <w:rPr>
@@ -7787,7 +9453,7 @@
 </file>
 
 <file path=word/footnotes.xml><?xml version="1.0" encoding="utf-8"?>
-<w:footnotes xmlns:wpc="http://schemas.microsoft.com/office/word/2010/wordprocessingCanvas" xmlns:cx="http://schemas.microsoft.com/office/drawing/2014/chartex" xmlns:cx1="http://schemas.microsoft.com/office/drawing/2015/9/8/chartex" xmlns:cx2="http://schemas.microsoft.com/office/drawing/2015/10/21/chartex" xmlns:cx3="http://schemas.microsoft.com/office/drawing/2016/5/9/chartex" xmlns:cx4="http://schemas.microsoft.com/office/drawing/2016/5/10/chartex" xmlns:cx5="http://schemas.microsoft.com/office/drawing/2016/5/11/chartex" xmlns:cx6="http://schemas.microsoft.com/office/drawing/2016/5/12/chartex" xmlns:cx7="http://schemas.microsoft.com/office/drawing/2016/5/13/chartex" xmlns:cx8="http://schemas.microsoft.com/office/drawing/2016/5/14/chartex" xmlns:mc="http://schemas.openxmlformats.org/markup-compatibility/2006" xmlns:aink="http://schemas.microsoft.com/office/drawing/2016/ink" xmlns:am3d="http://schemas.microsoft.com/office/drawing/2017/model3d" xmlns:o="urn:schemas-microsoft-com:office:office" xmlns:r="http://schemas.openxmlformats.org/officeDocument/2006/relationships" xmlns:m="http://schemas.openxmlformats.org/officeDocument/2006/math" xmlns:v="urn:schemas-microsoft-com:vml" xmlns:wp14="http://schemas.microsoft.com/office/word/2010/wordprocessingDrawing" xmlns:wp="http://schemas.openxmlformats.org/drawingml/2006/wordprocessingDrawing" xmlns:w10="urn:schemas-microsoft-com:office:word" xmlns:w="http://schemas.openxmlformats.org/wordprocessingml/2006/main" xmlns:w14="http://schemas.microsoft.com/office/word/2010/wordml" xmlns:w15="http://schemas.microsoft.com/office/word/2012/wordml" xmlns:w16cex="http://schemas.microsoft.com/office/word/2018/wordml/cex" xmlns:w16cid="http://schemas.microsoft.com/office/word/2016/wordml/cid" xmlns:w16="http://schemas.microsoft.com/office/word/2018/wordml" xmlns:w16sdtdh="http://schemas.microsoft.com/office/word/2020/wordml/sdtdatahash" xmlns:w16se="http://schemas.microsoft.com/office/word/2015/wordml/symex" xmlns:wpg="http://schemas.microsoft.com/office/word/2010/wordprocessingGroup" xmlns:wpi="http://schemas.microsoft.com/office/word/2010/wordprocessingInk" xmlns:wne="http://schemas.microsoft.com/office/word/2006/wordml" xmlns:wps="http://schemas.microsoft.com/office/word/2010/wordprocessingShape" mc:Ignorable="w14 w15 w16se w16cid w16 w16cex w16sdtdh wp14">
+<w:footnotes xmlns:wpc="http://schemas.microsoft.com/office/word/2010/wordprocessingCanvas" xmlns:cx="http://schemas.microsoft.com/office/drawing/2014/chartex" xmlns:cx1="http://schemas.microsoft.com/office/drawing/2015/9/8/chartex" xmlns:mc="http://schemas.openxmlformats.org/markup-compatibility/2006" xmlns:o="urn:schemas-microsoft-com:office:office" xmlns:r="http://schemas.openxmlformats.org/officeDocument/2006/relationships" xmlns:m="http://schemas.openxmlformats.org/officeDocument/2006/math" xmlns:v="urn:schemas-microsoft-com:vml" xmlns:wp14="http://schemas.microsoft.com/office/word/2010/wordprocessingDrawing" xmlns:wp="http://schemas.openxmlformats.org/drawingml/2006/wordprocessingDrawing" xmlns:w10="urn:schemas-microsoft-com:office:word" xmlns:w="http://schemas.openxmlformats.org/wordprocessingml/2006/main" xmlns:w14="http://schemas.microsoft.com/office/word/2010/wordml" xmlns:w15="http://schemas.microsoft.com/office/word/2012/wordml" xmlns:w16se="http://schemas.microsoft.com/office/word/2015/wordml/symex" xmlns:wpg="http://schemas.microsoft.com/office/word/2010/wordprocessingGroup" xmlns:wpi="http://schemas.microsoft.com/office/word/2010/wordprocessingInk" xmlns:wne="http://schemas.microsoft.com/office/word/2006/wordml" xmlns:wps="http://schemas.microsoft.com/office/word/2010/wordprocessingShape" mc:Ignorable="w14 w15 w16se wp14">
   <w:footnote w:type="separator" w:id="-1">
     <w:p>
       <w:pPr>
@@ -7812,7 +9478,7 @@
 </file>
 
 <file path=word/numbering.xml><?xml version="1.0" encoding="utf-8"?>
-<w:numbering xmlns:wpc="http://schemas.microsoft.com/office/word/2010/wordprocessingCanvas" xmlns:cx="http://schemas.microsoft.com/office/drawing/2014/chartex" xmlns:cx1="http://schemas.microsoft.com/office/drawing/2015/9/8/chartex" xmlns:cx2="http://schemas.microsoft.com/office/drawing/2015/10/21/chartex" xmlns:cx3="http://schemas.microsoft.com/office/drawing/2016/5/9/chartex" xmlns:cx4="http://schemas.microsoft.com/office/drawing/2016/5/10/chartex" xmlns:cx5="http://schemas.microsoft.com/office/drawing/2016/5/11/chartex" xmlns:cx6="http://schemas.microsoft.com/office/drawing/2016/5/12/chartex" xmlns:cx7="http://schemas.microsoft.com/office/drawing/2016/5/13/chartex" xmlns:cx8="http://schemas.microsoft.com/office/drawing/2016/5/14/chartex" xmlns:mc="http://schemas.openxmlformats.org/markup-compatibility/2006" xmlns:aink="http://schemas.microsoft.com/office/drawing/2016/ink" xmlns:am3d="http://schemas.microsoft.com/office/drawing/2017/model3d" xmlns:o="urn:schemas-microsoft-com:office:office" xmlns:r="http://schemas.openxmlformats.org/officeDocument/2006/relationships" xmlns:m="http://schemas.openxmlformats.org/officeDocument/2006/math" xmlns:v="urn:schemas-microsoft-com:vml" xmlns:wp14="http://schemas.microsoft.com/office/word/2010/wordprocessingDrawing" xmlns:wp="http://schemas.openxmlformats.org/drawingml/2006/wordprocessingDrawing" xmlns:w10="urn:schemas-microsoft-com:office:word" xmlns:w="http://schemas.openxmlformats.org/wordprocessingml/2006/main" xmlns:w14="http://schemas.microsoft.com/office/word/2010/wordml" xmlns:w15="http://schemas.microsoft.com/office/word/2012/wordml" xmlns:w16cex="http://schemas.microsoft.com/office/word/2018/wordml/cex" xmlns:w16cid="http://schemas.microsoft.com/office/word/2016/wordml/cid" xmlns:w16="http://schemas.microsoft.com/office/word/2018/wordml" xmlns:w16sdtdh="http://schemas.microsoft.com/office/word/2020/wordml/sdtdatahash" xmlns:w16se="http://schemas.microsoft.com/office/word/2015/wordml/symex" xmlns:wpg="http://schemas.microsoft.com/office/word/2010/wordprocessingGroup" xmlns:wpi="http://schemas.microsoft.com/office/word/2010/wordprocessingInk" xmlns:wne="http://schemas.microsoft.com/office/word/2006/wordml" xmlns:wps="http://schemas.microsoft.com/office/word/2010/wordprocessingShape" mc:Ignorable="w14 w15 w16se w16cid w16 w16cex w16sdtdh wp14">
+<w:numbering xmlns:wpc="http://schemas.microsoft.com/office/word/2010/wordprocessingCanvas" xmlns:cx="http://schemas.microsoft.com/office/drawing/2014/chartex" xmlns:cx1="http://schemas.microsoft.com/office/drawing/2015/9/8/chartex" xmlns:mc="http://schemas.openxmlformats.org/markup-compatibility/2006" xmlns:o="urn:schemas-microsoft-com:office:office" xmlns:r="http://schemas.openxmlformats.org/officeDocument/2006/relationships" xmlns:m="http://schemas.openxmlformats.org/officeDocument/2006/math" xmlns:v="urn:schemas-microsoft-com:vml" xmlns:wp14="http://schemas.microsoft.com/office/word/2010/wordprocessingDrawing" xmlns:wp="http://schemas.openxmlformats.org/drawingml/2006/wordprocessingDrawing" xmlns:w10="urn:schemas-microsoft-com:office:word" xmlns:w="http://schemas.openxmlformats.org/wordprocessingml/2006/main" xmlns:w14="http://schemas.microsoft.com/office/word/2010/wordml" xmlns:w15="http://schemas.microsoft.com/office/word/2012/wordml" xmlns:w16se="http://schemas.microsoft.com/office/word/2015/wordml/symex" xmlns:wpg="http://schemas.microsoft.com/office/word/2010/wordprocessingGroup" xmlns:wpi="http://schemas.microsoft.com/office/word/2010/wordprocessingInk" xmlns:wne="http://schemas.microsoft.com/office/word/2006/wordml" xmlns:wps="http://schemas.microsoft.com/office/word/2010/wordprocessingShape" mc:Ignorable="w14 w15 w16se wp14">
   <w:abstractNum w:abstractNumId="0" w15:restartNumberingAfterBreak="0">
     <w:nsid w:val="0BB847A8"/>
     <w:multiLevelType w:val="hybridMultilevel"/>
@@ -8366,7 +10032,7 @@
         <w:rFonts w:ascii="Symbol" w:hAnsi="Symbol" w:hint="default"/>
       </w:rPr>
     </w:lvl>
-    <w:lvl w:ilvl="1" w:tplc="04090003" w:tentative="1">
+    <w:lvl w:ilvl="1" w:tplc="04090003">
       <w:start w:val="1"/>
       <w:numFmt w:val="bullet"/>
       <w:lvlText w:val="o"/>
@@ -8669,6 +10335,92 @@
     </w:lvl>
   </w:abstractNum>
   <w:abstractNum w:abstractNumId="8" w15:restartNumberingAfterBreak="0">
+    <w:nsid w:val="43EA1B58"/>
+    <w:multiLevelType w:val="hybridMultilevel"/>
+    <w:tmpl w:val="CC7C68D4"/>
+    <w:lvl w:ilvl="0" w:tplc="C8028640">
+      <w:start w:val="1"/>
+      <w:numFmt w:val="decimal"/>
+      <w:lvlText w:val="%1-"/>
+      <w:lvlJc w:val="left"/>
+      <w:pPr>
+        <w:ind w:left="1080" w:hanging="360"/>
+      </w:pPr>
+    </w:lvl>
+    <w:lvl w:ilvl="1" w:tplc="04090019">
+      <w:start w:val="1"/>
+      <w:numFmt w:val="lowerLetter"/>
+      <w:lvlText w:val="%2."/>
+      <w:lvlJc w:val="left"/>
+      <w:pPr>
+        <w:ind w:left="1800" w:hanging="360"/>
+      </w:pPr>
+    </w:lvl>
+    <w:lvl w:ilvl="2" w:tplc="0409001B">
+      <w:start w:val="1"/>
+      <w:numFmt w:val="lowerRoman"/>
+      <w:lvlText w:val="%3."/>
+      <w:lvlJc w:val="right"/>
+      <w:pPr>
+        <w:ind w:left="2520" w:hanging="180"/>
+      </w:pPr>
+    </w:lvl>
+    <w:lvl w:ilvl="3" w:tplc="0409000F">
+      <w:start w:val="1"/>
+      <w:numFmt w:val="decimal"/>
+      <w:lvlText w:val="%4."/>
+      <w:lvlJc w:val="left"/>
+      <w:pPr>
+        <w:ind w:left="3240" w:hanging="360"/>
+      </w:pPr>
+    </w:lvl>
+    <w:lvl w:ilvl="4" w:tplc="04090019">
+      <w:start w:val="1"/>
+      <w:numFmt w:val="lowerLetter"/>
+      <w:lvlText w:val="%5."/>
+      <w:lvlJc w:val="left"/>
+      <w:pPr>
+        <w:ind w:left="3960" w:hanging="360"/>
+      </w:pPr>
+    </w:lvl>
+    <w:lvl w:ilvl="5" w:tplc="0409001B">
+      <w:start w:val="1"/>
+      <w:numFmt w:val="lowerRoman"/>
+      <w:lvlText w:val="%6."/>
+      <w:lvlJc w:val="right"/>
+      <w:pPr>
+        <w:ind w:left="4680" w:hanging="180"/>
+      </w:pPr>
+    </w:lvl>
+    <w:lvl w:ilvl="6" w:tplc="0409000F">
+      <w:start w:val="1"/>
+      <w:numFmt w:val="decimal"/>
+      <w:lvlText w:val="%7."/>
+      <w:lvlJc w:val="left"/>
+      <w:pPr>
+        <w:ind w:left="5400" w:hanging="360"/>
+      </w:pPr>
+    </w:lvl>
+    <w:lvl w:ilvl="7" w:tplc="04090019">
+      <w:start w:val="1"/>
+      <w:numFmt w:val="lowerLetter"/>
+      <w:lvlText w:val="%8."/>
+      <w:lvlJc w:val="left"/>
+      <w:pPr>
+        <w:ind w:left="6120" w:hanging="360"/>
+      </w:pPr>
+    </w:lvl>
+    <w:lvl w:ilvl="8" w:tplc="0409001B">
+      <w:start w:val="1"/>
+      <w:numFmt w:val="lowerRoman"/>
+      <w:lvlText w:val="%9."/>
+      <w:lvlJc w:val="right"/>
+      <w:pPr>
+        <w:ind w:left="6840" w:hanging="180"/>
+      </w:pPr>
+    </w:lvl>
+  </w:abstractNum>
+  <w:abstractNum w:abstractNumId="9" w15:restartNumberingAfterBreak="0">
     <w:nsid w:val="48745A9A"/>
     <w:multiLevelType w:val="hybridMultilevel"/>
     <w:tmpl w:val="A80A2DEE"/>
@@ -8760,7 +10512,7 @@
       </w:pPr>
     </w:lvl>
   </w:abstractNum>
-  <w:abstractNum w:abstractNumId="9" w15:restartNumberingAfterBreak="0">
+  <w:abstractNum w:abstractNumId="10" w15:restartNumberingAfterBreak="0">
     <w:nsid w:val="4FD31CCF"/>
     <w:multiLevelType w:val="hybridMultilevel"/>
     <w:tmpl w:val="C4E8A41A"/>
@@ -8852,7 +10604,7 @@
       </w:pPr>
     </w:lvl>
   </w:abstractNum>
-  <w:abstractNum w:abstractNumId="10" w15:restartNumberingAfterBreak="0">
+  <w:abstractNum w:abstractNumId="11" w15:restartNumberingAfterBreak="0">
     <w:nsid w:val="5EF40EEA"/>
     <w:multiLevelType w:val="hybridMultilevel"/>
     <w:tmpl w:val="B2502DA4"/>
@@ -8939,7 +10691,7 @@
     </w:lvl>
   </w:abstractNum>
   <w:num w:numId="1">
-    <w:abstractNumId w:val="8"/>
+    <w:abstractNumId w:val="9"/>
   </w:num>
   <w:num w:numId="2">
     <w:abstractNumId w:val="3"/>
@@ -8957,10 +10709,10 @@
     <w:abstractNumId w:val="2"/>
   </w:num>
   <w:num w:numId="7">
-    <w:abstractNumId w:val="9"/>
+    <w:abstractNumId w:val="10"/>
   </w:num>
   <w:num w:numId="8">
-    <w:abstractNumId w:val="8"/>
+    <w:abstractNumId w:val="9"/>
     <w:lvlOverride w:ilvl="0">
       <w:startOverride w:val="1"/>
     </w:lvlOverride>
@@ -8994,16 +10746,76 @@
     <w:abstractNumId w:val="4"/>
   </w:num>
   <w:num w:numId="11">
-    <w:abstractNumId w:val="10"/>
+    <w:abstractNumId w:val="11"/>
   </w:num>
   <w:num w:numId="12">
     <w:abstractNumId w:val="0"/>
+  </w:num>
+  <w:num w:numId="13">
+    <w:abstractNumId w:val="8"/>
+    <w:lvlOverride w:ilvl="0">
+      <w:startOverride w:val="1"/>
+    </w:lvlOverride>
+    <w:lvlOverride w:ilvl="1">
+      <w:startOverride w:val="1"/>
+    </w:lvlOverride>
+    <w:lvlOverride w:ilvl="2">
+      <w:startOverride w:val="1"/>
+    </w:lvlOverride>
+    <w:lvlOverride w:ilvl="3">
+      <w:startOverride w:val="1"/>
+    </w:lvlOverride>
+    <w:lvlOverride w:ilvl="4">
+      <w:startOverride w:val="1"/>
+    </w:lvlOverride>
+    <w:lvlOverride w:ilvl="5">
+      <w:startOverride w:val="1"/>
+    </w:lvlOverride>
+    <w:lvlOverride w:ilvl="6">
+      <w:startOverride w:val="1"/>
+    </w:lvlOverride>
+    <w:lvlOverride w:ilvl="7">
+      <w:startOverride w:val="1"/>
+    </w:lvlOverride>
+    <w:lvlOverride w:ilvl="8">
+      <w:startOverride w:val="1"/>
+    </w:lvlOverride>
+  </w:num>
+  <w:num w:numId="14">
+    <w:abstractNumId w:val="11"/>
+    <w:lvlOverride w:ilvl="0">
+      <w:startOverride w:val="1"/>
+    </w:lvlOverride>
+    <w:lvlOverride w:ilvl="1">
+      <w:startOverride w:val="1"/>
+    </w:lvlOverride>
+    <w:lvlOverride w:ilvl="2">
+      <w:startOverride w:val="1"/>
+    </w:lvlOverride>
+    <w:lvlOverride w:ilvl="3">
+      <w:startOverride w:val="1"/>
+    </w:lvlOverride>
+    <w:lvlOverride w:ilvl="4">
+      <w:startOverride w:val="1"/>
+    </w:lvlOverride>
+    <w:lvlOverride w:ilvl="5">
+      <w:startOverride w:val="1"/>
+    </w:lvlOverride>
+    <w:lvlOverride w:ilvl="6">
+      <w:startOverride w:val="1"/>
+    </w:lvlOverride>
+    <w:lvlOverride w:ilvl="7">
+      <w:startOverride w:val="1"/>
+    </w:lvlOverride>
+    <w:lvlOverride w:ilvl="8">
+      <w:startOverride w:val="1"/>
+    </w:lvlOverride>
   </w:num>
 </w:numbering>
 </file>
 
 <file path=word/styles.xml><?xml version="1.0" encoding="utf-8"?>
-<w:styles xmlns:mc="http://schemas.openxmlformats.org/markup-compatibility/2006" xmlns:r="http://schemas.openxmlformats.org/officeDocument/2006/relationships" xmlns:w="http://schemas.openxmlformats.org/wordprocessingml/2006/main" xmlns:w14="http://schemas.microsoft.com/office/word/2010/wordml" xmlns:w15="http://schemas.microsoft.com/office/word/2012/wordml" xmlns:w16cex="http://schemas.microsoft.com/office/word/2018/wordml/cex" xmlns:w16cid="http://schemas.microsoft.com/office/word/2016/wordml/cid" xmlns:w16="http://schemas.microsoft.com/office/word/2018/wordml" xmlns:w16sdtdh="http://schemas.microsoft.com/office/word/2020/wordml/sdtdatahash" xmlns:w16se="http://schemas.microsoft.com/office/word/2015/wordml/symex" mc:Ignorable="w14 w15 w16se w16cid w16 w16cex w16sdtdh">
+<w:styles xmlns:mc="http://schemas.openxmlformats.org/markup-compatibility/2006" xmlns:r="http://schemas.openxmlformats.org/officeDocument/2006/relationships" xmlns:w="http://schemas.openxmlformats.org/wordprocessingml/2006/main" xmlns:w14="http://schemas.microsoft.com/office/word/2010/wordml" xmlns:w15="http://schemas.microsoft.com/office/word/2012/wordml" xmlns:w16se="http://schemas.microsoft.com/office/word/2015/wordml/symex" mc:Ignorable="w14 w15 w16se">
   <w:docDefaults>
     <w:rPrDefault>
       <w:rPr>
@@ -9019,7 +10831,7 @@
       </w:pPr>
     </w:pPrDefault>
   </w:docDefaults>
-  <w:latentStyles w:defLockedState="0" w:defUIPriority="99" w:defSemiHidden="0" w:defUnhideWhenUsed="0" w:defQFormat="0" w:count="376">
+  <w:latentStyles w:defLockedState="0" w:defUIPriority="99" w:defSemiHidden="0" w:defUnhideWhenUsed="0" w:defQFormat="0" w:count="371">
     <w:lsdException w:name="Normal" w:uiPriority="0" w:qFormat="1"/>
     <w:lsdException w:name="heading 1" w:uiPriority="9" w:qFormat="1"/>
     <w:lsdException w:name="heading 2" w:semiHidden="1" w:uiPriority="9" w:unhideWhenUsed="1" w:qFormat="1"/>
@@ -9391,11 +11203,6 @@
     <w:lsdException w:name="List Table 5 Dark Accent 6" w:uiPriority="50"/>
     <w:lsdException w:name="List Table 6 Colorful Accent 6" w:uiPriority="51"/>
     <w:lsdException w:name="List Table 7 Colorful Accent 6" w:uiPriority="52"/>
-    <w:lsdException w:name="Mention" w:semiHidden="1" w:unhideWhenUsed="1"/>
-    <w:lsdException w:name="Smart Hyperlink" w:semiHidden="1" w:unhideWhenUsed="1"/>
-    <w:lsdException w:name="Hashtag" w:semiHidden="1" w:unhideWhenUsed="1"/>
-    <w:lsdException w:name="Unresolved Mention" w:semiHidden="1" w:unhideWhenUsed="1"/>
-    <w:lsdException w:name="Smart Link" w:semiHidden="1" w:unhideWhenUsed="1"/>
   </w:latentStyles>
   <w:style w:type="paragraph" w:default="1" w:styleId="Normal">
     <w:name w:val="Normal"/>
@@ -10041,6 +11848,10 @@
 </p:properties>
 </file>
 
+<file path=customXml/item4.xml><?xml version="1.0" encoding="utf-8"?>
+<b:Sources xmlns:b="http://schemas.openxmlformats.org/officeDocument/2006/bibliography" xmlns="http://schemas.openxmlformats.org/officeDocument/2006/bibliography" SelectedStyle="\APASixthEditionOfficeOnline.xsl" StyleName="APA" Version="6"/>
+</file>
+
 <file path=customXml/itemProps1.xml><?xml version="1.0" encoding="utf-8"?>
 <ds:datastoreItem xmlns:ds="http://schemas.openxmlformats.org/officeDocument/2006/customXml" ds:itemID="{82D96F15-AA1E-45C2-ACD9-58B1DF812008}">
   <ds:schemaRefs>
@@ -10075,4 +11886,12 @@
     <ds:schemaRef ds:uri="http://schemas.microsoft.com/office/infopath/2007/PartnerControls"/>
   </ds:schemaRefs>
 </ds:datastoreItem>
+</file>
+
+<file path=customXml/itemProps4.xml><?xml version="1.0" encoding="utf-8"?>
+<ds:datastoreItem xmlns:ds="http://schemas.openxmlformats.org/officeDocument/2006/customXml" ds:itemID="{0FB4ABD1-236B-4EF0-8D38-B0E0A66D192A}">
+  <ds:schemaRefs>
+    <ds:schemaRef ds:uri="http://schemas.openxmlformats.org/officeDocument/2006/bibliography"/>
+  </ds:schemaRefs>
+</ds:datastoreItem>
 </file>
</xml_diff>